<commit_message>
relatorio finalizado, aguardando lista
</commit_message>
<xml_diff>
--- a/relatorios/simulações.docx
+++ b/relatorios/simulações.docx
@@ -1,6 +1,6 @@
 
 <file path=word/document.xml><?xml version="1.0" encoding="utf-8"?>
-<w:document xmlns:wpc="http://schemas.microsoft.com/office/word/2010/wordprocessingCanvas" xmlns:mc="http://schemas.openxmlformats.org/markup-compatibility/2006" xmlns:o="urn:schemas-microsoft-com:office:office" xmlns:r="http://schemas.openxmlformats.org/officeDocument/2006/relationships" xmlns:m="http://schemas.openxmlformats.org/officeDocument/2006/math" xmlns:v="urn:schemas-microsoft-com:vml" xmlns:wp14="http://schemas.microsoft.com/office/word/2010/wordprocessingDrawing" xmlns:wp="http://schemas.openxmlformats.org/drawingml/2006/wordprocessingDrawing" xmlns:w10="urn:schemas-microsoft-com:office:word" xmlns:w="http://schemas.openxmlformats.org/wordprocessingml/2006/main" xmlns:w14="http://schemas.microsoft.com/office/word/2010/wordml" xmlns:wpg="http://schemas.microsoft.com/office/word/2010/wordprocessingGroup" xmlns:wpi="http://schemas.microsoft.com/office/word/2010/wordprocessingInk" xmlns:wne="http://schemas.microsoft.com/office/word/2006/wordml" xmlns:wps="http://schemas.microsoft.com/office/word/2010/wordprocessingShape" mc:Ignorable="w14 wp14">
+<w:document xmlns:wpc="http://schemas.microsoft.com/office/word/2010/wordprocessingCanvas" xmlns:cx="http://schemas.microsoft.com/office/drawing/2014/chartex" xmlns:cx1="http://schemas.microsoft.com/office/drawing/2015/9/8/chartex" xmlns:cx2="http://schemas.microsoft.com/office/drawing/2015/10/21/chartex" xmlns:cx3="http://schemas.microsoft.com/office/drawing/2016/5/9/chartex" xmlns:cx4="http://schemas.microsoft.com/office/drawing/2016/5/10/chartex" xmlns:cx5="http://schemas.microsoft.com/office/drawing/2016/5/11/chartex" xmlns:cx6="http://schemas.microsoft.com/office/drawing/2016/5/12/chartex" xmlns:cx7="http://schemas.microsoft.com/office/drawing/2016/5/13/chartex" xmlns:cx8="http://schemas.microsoft.com/office/drawing/2016/5/14/chartex" xmlns:mc="http://schemas.openxmlformats.org/markup-compatibility/2006" xmlns:aink="http://schemas.microsoft.com/office/drawing/2016/ink" xmlns:am3d="http://schemas.microsoft.com/office/drawing/2017/model3d" xmlns:o="urn:schemas-microsoft-com:office:office" xmlns:r="http://schemas.openxmlformats.org/officeDocument/2006/relationships" xmlns:m="http://schemas.openxmlformats.org/officeDocument/2006/math" xmlns:v="urn:schemas-microsoft-com:vml" xmlns:wp14="http://schemas.microsoft.com/office/word/2010/wordprocessingDrawing" xmlns:wp="http://schemas.openxmlformats.org/drawingml/2006/wordprocessingDrawing" xmlns:w10="urn:schemas-microsoft-com:office:word" xmlns:w="http://schemas.openxmlformats.org/wordprocessingml/2006/main" xmlns:w14="http://schemas.microsoft.com/office/word/2010/wordml" xmlns:w15="http://schemas.microsoft.com/office/word/2012/wordml" xmlns:w16cid="http://schemas.microsoft.com/office/word/2016/wordml/cid" xmlns:w16se="http://schemas.microsoft.com/office/word/2015/wordml/symex" xmlns:wpg="http://schemas.microsoft.com/office/word/2010/wordprocessingGroup" xmlns:wpi="http://schemas.microsoft.com/office/word/2010/wordprocessingInk" xmlns:wne="http://schemas.microsoft.com/office/word/2006/wordml" xmlns:wps="http://schemas.microsoft.com/office/word/2010/wordprocessingShape" mc:Ignorable="w14 w15 w16se w16cid wp14">
   <w:body>
     <w:p>
       <w:pPr>
@@ -231,15 +231,7 @@
           <w:b/>
           <w:sz w:val="28"/>
         </w:rPr>
-        <w:t>2151</w:t>
-      </w:r>
-      <w:r>
-        <w:rPr>
-          <w:rFonts w:ascii="Arial" w:hAnsi="Arial" w:cs="Arial"/>
-          <w:b/>
-          <w:sz w:val="28"/>
-        </w:rPr>
-        <w:t>6</w:t>
+        <w:t>21516</w:t>
       </w:r>
     </w:p>
     <w:p>
@@ -379,8 +371,6 @@
           <w:szCs w:val="24"/>
         </w:rPr>
       </w:pPr>
-      <w:bookmarkStart w:id="3" w:name="_GoBack"/>
-      <w:bookmarkEnd w:id="3"/>
       <w:r>
         <w:rPr>
           <w:rFonts w:ascii="Arial" w:hAnsi="Arial" w:cs="Arial"/>
@@ -430,6 +420,92 @@
             <wp:extent cx="3695700" cy="1724025"/>
             <wp:effectExtent l="0" t="0" r="0" b="9525"/>
             <wp:docPr id="1" name="Imagem 1"/>
+            <wp:cNvGraphicFramePr>
+              <a:graphicFrameLocks xmlns:a="http://schemas.openxmlformats.org/drawingml/2006/main" noChangeAspect="1"/>
+            </wp:cNvGraphicFramePr>
+            <a:graphic xmlns:a="http://schemas.openxmlformats.org/drawingml/2006/main">
+              <a:graphicData uri="http://schemas.openxmlformats.org/drawingml/2006/picture">
+                <pic:pic xmlns:pic="http://schemas.openxmlformats.org/drawingml/2006/picture">
+                  <pic:nvPicPr>
+                    <pic:cNvPr id="1" name=""/>
+                    <pic:cNvPicPr/>
+                  </pic:nvPicPr>
+                  <pic:blipFill>
+                    <a:blip r:embed="rId4"/>
+                    <a:stretch>
+                      <a:fillRect/>
+                    </a:stretch>
+                  </pic:blipFill>
+                  <pic:spPr>
+                    <a:xfrm>
+                      <a:off x="0" y="0"/>
+                      <a:ext cx="3695700" cy="1724025"/>
+                    </a:xfrm>
+                    <a:prstGeom prst="rect">
+                      <a:avLst/>
+                    </a:prstGeom>
+                  </pic:spPr>
+                </pic:pic>
+              </a:graphicData>
+            </a:graphic>
+          </wp:inline>
+        </w:drawing>
+      </w:r>
+    </w:p>
+    <w:p>
+      <w:pPr>
+        <w:tabs>
+          <w:tab w:val="left" w:pos="4962"/>
+        </w:tabs>
+        <w:jc w:val="both"/>
+        <w:rPr>
+          <w:rFonts w:ascii="Arial" w:hAnsi="Arial" w:cs="Arial"/>
+          <w:sz w:val="24"/>
+          <w:szCs w:val="24"/>
+        </w:rPr>
+      </w:pPr>
+      <w:r>
+        <w:rPr>
+          <w:rFonts w:ascii="Arial" w:hAnsi="Arial" w:cs="Arial"/>
+          <w:sz w:val="24"/>
+          <w:szCs w:val="24"/>
+        </w:rPr>
+        <w:t>Relação de corrente de fase com rotação do motor até atingir sua rotação nominal em vazio</w:t>
+      </w:r>
+      <w:r>
+        <w:rPr>
+          <w:rFonts w:ascii="Arial" w:hAnsi="Arial" w:cs="Arial"/>
+          <w:sz w:val="24"/>
+          <w:szCs w:val="24"/>
+        </w:rPr>
+        <w:t>. Até que a corrente de linha atinja sua estabilização, a velocidade angular do motor cresce de maneira a atingir sua velocidade nominal, assim, estabilizando a corrente requerida ao motor.</w:t>
+      </w:r>
+    </w:p>
+    <w:p>
+      <w:pPr>
+        <w:tabs>
+          <w:tab w:val="left" w:pos="4962"/>
+        </w:tabs>
+        <w:jc w:val="both"/>
+        <w:rPr>
+          <w:rFonts w:ascii="Arial" w:hAnsi="Arial" w:cs="Arial"/>
+          <w:sz w:val="24"/>
+          <w:szCs w:val="24"/>
+        </w:rPr>
+      </w:pPr>
+      <w:r>
+        <w:rPr>
+          <w:rFonts w:ascii="Arial" w:hAnsi="Arial" w:cs="Arial"/>
+          <w:noProof/>
+          <w:sz w:val="24"/>
+          <w:szCs w:val="24"/>
+          <w:lang w:eastAsia="pt-BR"/>
+        </w:rPr>
+        <w:drawing>
+          <wp:inline distT="0" distB="0" distL="0" distR="0" wp14:anchorId="194EC6DA" wp14:editId="7E2F5C67">
+            <wp:extent cx="6026073" cy="2842260"/>
+            <wp:effectExtent l="0" t="0" r="0" b="0"/>
+            <wp:docPr id="2" name="Imagem 2"/>
             <wp:cNvGraphicFramePr>
               <a:graphicFrameLocks xmlns:a="http://schemas.openxmlformats.org/drawingml/2006/main" noChangeAspect="1"/>
             </wp:cNvGraphicFramePr>
@@ -449,7 +525,7 @@
                   <pic:spPr>
                     <a:xfrm>
                       <a:off x="0" y="0"/>
-                      <a:ext cx="3695700" cy="1724025"/>
+                      <a:ext cx="6030110" cy="2844164"/>
                     </a:xfrm>
                     <a:prstGeom prst="rect">
                       <a:avLst/>
@@ -480,15 +556,15 @@
           <w:sz w:val="24"/>
           <w:szCs w:val="24"/>
         </w:rPr>
-        <w:t>Relação de corrente de fase com rotação do motor até atingir sua rotação nominal em vazio</w:t>
-      </w:r>
-      <w:r>
-        <w:rPr>
-          <w:rFonts w:ascii="Arial" w:hAnsi="Arial" w:cs="Arial"/>
-          <w:sz w:val="24"/>
-          <w:szCs w:val="24"/>
-        </w:rPr>
-        <w:t>. Até que a corrente de linha atinja sua estabilização, a velocidade angular do motor cresce de maneira a atingir sua velocidade nominal, assim, estabilizando a corrente requerida ao motor.</w:t>
+        <w:t>Relações de torque e rotação para motor em vazio</w:t>
+      </w:r>
+      <w:r>
+        <w:rPr>
+          <w:rFonts w:ascii="Arial" w:hAnsi="Arial" w:cs="Arial"/>
+          <w:sz w:val="24"/>
+          <w:szCs w:val="24"/>
+        </w:rPr>
+        <w:t>. O torque do motor em seu eixo de saída cresce a medida que a rotação também é acrescida a fim de vencer a inércia envolvida. Atingindo a rotação constante nominal, o torque retorna a zero, pois este não possui carga na sua saída.</w:t>
       </w:r>
     </w:p>
     <w:p>
@@ -511,11 +587,12 @@
           <w:szCs w:val="24"/>
           <w:lang w:eastAsia="pt-BR"/>
         </w:rPr>
+        <w:lastRenderedPageBreak/>
         <w:drawing>
-          <wp:inline distT="0" distB="0" distL="0" distR="0" wp14:anchorId="194EC6DA" wp14:editId="7E2F5C67">
-            <wp:extent cx="6026073" cy="2842260"/>
-            <wp:effectExtent l="0" t="0" r="0" b="0"/>
-            <wp:docPr id="2" name="Imagem 2"/>
+          <wp:inline distT="0" distB="0" distL="0" distR="0" wp14:anchorId="79F8D8FF" wp14:editId="5AA998F5">
+            <wp:extent cx="5593080" cy="2870860"/>
+            <wp:effectExtent l="0" t="0" r="7620" b="5715"/>
+            <wp:docPr id="3" name="Imagem 3"/>
             <wp:cNvGraphicFramePr>
               <a:graphicFrameLocks xmlns:a="http://schemas.openxmlformats.org/drawingml/2006/main" noChangeAspect="1"/>
             </wp:cNvGraphicFramePr>
@@ -535,7 +612,7 @@
                   <pic:spPr>
                     <a:xfrm>
                       <a:off x="0" y="0"/>
-                      <a:ext cx="6030110" cy="2844164"/>
+                      <a:ext cx="5609361" cy="2879217"/>
                     </a:xfrm>
                     <a:prstGeom prst="rect">
                       <a:avLst/>
@@ -560,40 +637,50 @@
           <w:szCs w:val="24"/>
         </w:rPr>
       </w:pPr>
-      <w:r>
-        <w:rPr>
-          <w:rFonts w:ascii="Arial" w:hAnsi="Arial" w:cs="Arial"/>
-          <w:sz w:val="24"/>
-          <w:szCs w:val="24"/>
-        </w:rPr>
-        <w:t>Relações de torque e rotação para motor em vazio</w:t>
-      </w:r>
-      <w:r>
-        <w:rPr>
-          <w:rFonts w:ascii="Arial" w:hAnsi="Arial" w:cs="Arial"/>
-          <w:sz w:val="24"/>
-          <w:szCs w:val="24"/>
-        </w:rPr>
-        <w:t xml:space="preserve">. O torque do motor em seu eixo de saída cresce </w:t>
-      </w:r>
-      <w:proofErr w:type="gramStart"/>
-      <w:r>
-        <w:rPr>
-          <w:rFonts w:ascii="Arial" w:hAnsi="Arial" w:cs="Arial"/>
-          <w:sz w:val="24"/>
-          <w:szCs w:val="24"/>
-        </w:rPr>
-        <w:t>a</w:t>
-      </w:r>
-      <w:proofErr w:type="gramEnd"/>
-      <w:r>
-        <w:rPr>
-          <w:rFonts w:ascii="Arial" w:hAnsi="Arial" w:cs="Arial"/>
-          <w:sz w:val="24"/>
-          <w:szCs w:val="24"/>
-        </w:rPr>
-        <w:t xml:space="preserve"> medida que a rotação também é acrescida a fim de vencer a inércia envolvida. Atingindo a rotação constante nominal, o torque retorna a zero, pois este não possui carga na sua saída.</w:t>
-      </w:r>
+    </w:p>
+    <w:p>
+      <w:pPr>
+        <w:tabs>
+          <w:tab w:val="left" w:pos="4962"/>
+        </w:tabs>
+        <w:jc w:val="both"/>
+        <w:rPr>
+          <w:rFonts w:ascii="Arial" w:hAnsi="Arial" w:cs="Arial"/>
+          <w:b/>
+          <w:sz w:val="24"/>
+          <w:szCs w:val="24"/>
+        </w:rPr>
+      </w:pPr>
+      <w:r>
+        <w:rPr>
+          <w:rFonts w:ascii="Arial" w:hAnsi="Arial" w:cs="Arial"/>
+          <w:sz w:val="24"/>
+          <w:szCs w:val="24"/>
+        </w:rPr>
+        <w:br/>
+      </w:r>
+      <w:r>
+        <w:rPr>
+          <w:rFonts w:ascii="Arial" w:hAnsi="Arial" w:cs="Arial"/>
+          <w:b/>
+          <w:sz w:val="24"/>
+          <w:szCs w:val="24"/>
+        </w:rPr>
+        <w:t>Constante de tempo de acionamento CC</w:t>
+      </w:r>
+    </w:p>
+    <w:p>
+      <w:pPr>
+        <w:tabs>
+          <w:tab w:val="left" w:pos="4962"/>
+        </w:tabs>
+        <w:jc w:val="both"/>
+        <w:rPr>
+          <w:rFonts w:ascii="Arial" w:hAnsi="Arial" w:cs="Arial"/>
+          <w:sz w:val="24"/>
+          <w:szCs w:val="24"/>
+        </w:rPr>
+      </w:pPr>
     </w:p>
     <w:p>
       <w:pPr>
@@ -615,12 +702,11 @@
           <w:szCs w:val="24"/>
           <w:lang w:eastAsia="pt-BR"/>
         </w:rPr>
-        <w:lastRenderedPageBreak/>
         <w:drawing>
-          <wp:inline distT="0" distB="0" distL="0" distR="0" wp14:anchorId="79F8D8FF" wp14:editId="5AA998F5">
-            <wp:extent cx="5593080" cy="2870860"/>
-            <wp:effectExtent l="0" t="0" r="7620" b="5715"/>
-            <wp:docPr id="3" name="Imagem 3"/>
+          <wp:inline distT="0" distB="0" distL="0" distR="0" wp14:anchorId="375DE59E" wp14:editId="283EA67B">
+            <wp:extent cx="2428875" cy="2419350"/>
+            <wp:effectExtent l="0" t="0" r="9525" b="0"/>
+            <wp:docPr id="4" name="Imagem 4"/>
             <wp:cNvGraphicFramePr>
               <a:graphicFrameLocks xmlns:a="http://schemas.openxmlformats.org/drawingml/2006/main" noChangeAspect="1"/>
             </wp:cNvGraphicFramePr>
@@ -640,7 +726,7 @@
                   <pic:spPr>
                     <a:xfrm>
                       <a:off x="0" y="0"/>
-                      <a:ext cx="5609361" cy="2879217"/>
+                      <a:ext cx="2428875" cy="2419350"/>
                     </a:xfrm>
                     <a:prstGeom prst="rect">
                       <a:avLst/>
@@ -665,63 +751,6 @@
           <w:szCs w:val="24"/>
         </w:rPr>
       </w:pPr>
-    </w:p>
-    <w:p>
-      <w:pPr>
-        <w:tabs>
-          <w:tab w:val="left" w:pos="4962"/>
-        </w:tabs>
-        <w:jc w:val="both"/>
-        <w:rPr>
-          <w:rFonts w:ascii="Arial" w:hAnsi="Arial" w:cs="Arial"/>
-          <w:b/>
-          <w:sz w:val="24"/>
-          <w:szCs w:val="24"/>
-        </w:rPr>
-      </w:pPr>
-      <w:r>
-        <w:rPr>
-          <w:rFonts w:ascii="Arial" w:hAnsi="Arial" w:cs="Arial"/>
-          <w:sz w:val="24"/>
-          <w:szCs w:val="24"/>
-        </w:rPr>
-        <w:br/>
-      </w:r>
-      <w:r>
-        <w:rPr>
-          <w:rFonts w:ascii="Arial" w:hAnsi="Arial" w:cs="Arial"/>
-          <w:b/>
-          <w:sz w:val="24"/>
-          <w:szCs w:val="24"/>
-        </w:rPr>
-        <w:t>Constante de tempo de acionamento CC</w:t>
-      </w:r>
-    </w:p>
-    <w:p>
-      <w:pPr>
-        <w:tabs>
-          <w:tab w:val="left" w:pos="4962"/>
-        </w:tabs>
-        <w:jc w:val="both"/>
-        <w:rPr>
-          <w:rFonts w:ascii="Arial" w:hAnsi="Arial" w:cs="Arial"/>
-          <w:sz w:val="24"/>
-          <w:szCs w:val="24"/>
-        </w:rPr>
-      </w:pPr>
-    </w:p>
-    <w:p>
-      <w:pPr>
-        <w:tabs>
-          <w:tab w:val="left" w:pos="4962"/>
-        </w:tabs>
-        <w:jc w:val="both"/>
-        <w:rPr>
-          <w:rFonts w:ascii="Arial" w:hAnsi="Arial" w:cs="Arial"/>
-          <w:sz w:val="24"/>
-          <w:szCs w:val="24"/>
-        </w:rPr>
-      </w:pPr>
       <w:r>
         <w:rPr>
           <w:rFonts w:ascii="Arial" w:hAnsi="Arial" w:cs="Arial"/>
@@ -730,11 +759,12 @@
           <w:szCs w:val="24"/>
           <w:lang w:eastAsia="pt-BR"/>
         </w:rPr>
+        <w:lastRenderedPageBreak/>
         <w:drawing>
-          <wp:inline distT="0" distB="0" distL="0" distR="0" wp14:anchorId="375DE59E" wp14:editId="283EA67B">
-            <wp:extent cx="2428875" cy="2419350"/>
+          <wp:inline distT="0" distB="0" distL="0" distR="0" wp14:anchorId="06858C7C" wp14:editId="4C6B35AE">
+            <wp:extent cx="3362325" cy="3752850"/>
             <wp:effectExtent l="0" t="0" r="9525" b="0"/>
-            <wp:docPr id="4" name="Imagem 4"/>
+            <wp:docPr id="5" name="Imagem 5"/>
             <wp:cNvGraphicFramePr>
               <a:graphicFrameLocks xmlns:a="http://schemas.openxmlformats.org/drawingml/2006/main" noChangeAspect="1"/>
             </wp:cNvGraphicFramePr>
@@ -754,7 +784,7 @@
                   <pic:spPr>
                     <a:xfrm>
                       <a:off x="0" y="0"/>
-                      <a:ext cx="2428875" cy="2419350"/>
+                      <a:ext cx="3362325" cy="3752850"/>
                     </a:xfrm>
                     <a:prstGeom prst="rect">
                       <a:avLst/>
@@ -787,12 +817,11 @@
           <w:szCs w:val="24"/>
           <w:lang w:eastAsia="pt-BR"/>
         </w:rPr>
-        <w:lastRenderedPageBreak/>
         <w:drawing>
-          <wp:inline distT="0" distB="0" distL="0" distR="0" wp14:anchorId="06858C7C" wp14:editId="4C6B35AE">
-            <wp:extent cx="3362325" cy="3752850"/>
-            <wp:effectExtent l="0" t="0" r="9525" b="0"/>
-            <wp:docPr id="5" name="Imagem 5"/>
+          <wp:inline distT="0" distB="0" distL="0" distR="0" wp14:anchorId="47F73CBC" wp14:editId="72E1E10B">
+            <wp:extent cx="5400040" cy="2793365"/>
+            <wp:effectExtent l="0" t="0" r="0" b="6985"/>
+            <wp:docPr id="6" name="Imagem 6"/>
             <wp:cNvGraphicFramePr>
               <a:graphicFrameLocks xmlns:a="http://schemas.openxmlformats.org/drawingml/2006/main" noChangeAspect="1"/>
             </wp:cNvGraphicFramePr>
@@ -812,7 +841,7 @@
                   <pic:spPr>
                     <a:xfrm>
                       <a:off x="0" y="0"/>
-                      <a:ext cx="3362325" cy="3752850"/>
+                      <a:ext cx="5400040" cy="2793365"/>
                     </a:xfrm>
                     <a:prstGeom prst="rect">
                       <a:avLst/>
@@ -845,11 +874,12 @@
           <w:szCs w:val="24"/>
           <w:lang w:eastAsia="pt-BR"/>
         </w:rPr>
+        <w:lastRenderedPageBreak/>
         <w:drawing>
-          <wp:inline distT="0" distB="0" distL="0" distR="0" wp14:anchorId="47F73CBC" wp14:editId="72E1E10B">
-            <wp:extent cx="5400040" cy="2793365"/>
-            <wp:effectExtent l="0" t="0" r="0" b="6985"/>
-            <wp:docPr id="6" name="Imagem 6"/>
+          <wp:inline distT="0" distB="0" distL="0" distR="0" wp14:anchorId="5E8360A6" wp14:editId="711FB1AB">
+            <wp:extent cx="3219450" cy="2371725"/>
+            <wp:effectExtent l="0" t="0" r="0" b="9525"/>
+            <wp:docPr id="7" name="Imagem 7"/>
             <wp:cNvGraphicFramePr>
               <a:graphicFrameLocks xmlns:a="http://schemas.openxmlformats.org/drawingml/2006/main" noChangeAspect="1"/>
             </wp:cNvGraphicFramePr>
@@ -869,64 +899,6 @@
                   <pic:spPr>
                     <a:xfrm>
                       <a:off x="0" y="0"/>
-                      <a:ext cx="5400040" cy="2793365"/>
-                    </a:xfrm>
-                    <a:prstGeom prst="rect">
-                      <a:avLst/>
-                    </a:prstGeom>
-                  </pic:spPr>
-                </pic:pic>
-              </a:graphicData>
-            </a:graphic>
-          </wp:inline>
-        </w:drawing>
-      </w:r>
-    </w:p>
-    <w:p>
-      <w:pPr>
-        <w:tabs>
-          <w:tab w:val="left" w:pos="4962"/>
-        </w:tabs>
-        <w:jc w:val="both"/>
-        <w:rPr>
-          <w:rFonts w:ascii="Arial" w:hAnsi="Arial" w:cs="Arial"/>
-          <w:sz w:val="24"/>
-          <w:szCs w:val="24"/>
-        </w:rPr>
-      </w:pPr>
-      <w:r>
-        <w:rPr>
-          <w:rFonts w:ascii="Arial" w:hAnsi="Arial" w:cs="Arial"/>
-          <w:noProof/>
-          <w:sz w:val="24"/>
-          <w:szCs w:val="24"/>
-          <w:lang w:eastAsia="pt-BR"/>
-        </w:rPr>
-        <w:lastRenderedPageBreak/>
-        <w:drawing>
-          <wp:inline distT="0" distB="0" distL="0" distR="0" wp14:anchorId="5E8360A6" wp14:editId="711FB1AB">
-            <wp:extent cx="3219450" cy="2371725"/>
-            <wp:effectExtent l="0" t="0" r="0" b="9525"/>
-            <wp:docPr id="7" name="Imagem 7"/>
-            <wp:cNvGraphicFramePr>
-              <a:graphicFrameLocks xmlns:a="http://schemas.openxmlformats.org/drawingml/2006/main" noChangeAspect="1"/>
-            </wp:cNvGraphicFramePr>
-            <a:graphic xmlns:a="http://schemas.openxmlformats.org/drawingml/2006/main">
-              <a:graphicData uri="http://schemas.openxmlformats.org/drawingml/2006/picture">
-                <pic:pic xmlns:pic="http://schemas.openxmlformats.org/drawingml/2006/picture">
-                  <pic:nvPicPr>
-                    <pic:cNvPr id="1" name=""/>
-                    <pic:cNvPicPr/>
-                  </pic:nvPicPr>
-                  <pic:blipFill>
-                    <a:blip r:embed="rId11"/>
-                    <a:stretch>
-                      <a:fillRect/>
-                    </a:stretch>
-                  </pic:blipFill>
-                  <pic:spPr>
-                    <a:xfrm>
-                      <a:off x="0" y="0"/>
                       <a:ext cx="3219450" cy="2371725"/>
                     </a:xfrm>
                     <a:prstGeom prst="rect">
@@ -976,7 +948,7 @@
                     <pic:cNvPicPr/>
                   </pic:nvPicPr>
                   <pic:blipFill>
-                    <a:blip r:embed="rId12"/>
+                    <a:blip r:embed="rId11"/>
                     <a:stretch>
                       <a:fillRect/>
                     </a:stretch>
@@ -1440,23 +1412,13 @@
           <m:t>=11,7ms</m:t>
         </m:r>
       </m:oMath>
-      <w:proofErr w:type="gramStart"/>
-      <w:r>
-        <w:rPr>
-          <w:rFonts w:ascii="Arial" w:eastAsiaTheme="minorEastAsia" w:hAnsi="Arial" w:cs="Arial"/>
-          <w:sz w:val="24"/>
-          <w:szCs w:val="24"/>
-        </w:rPr>
-        <w:t xml:space="preserve"> ,</w:t>
-      </w:r>
-      <w:proofErr w:type="gramEnd"/>
-      <w:r>
-        <w:rPr>
-          <w:rFonts w:ascii="Arial" w:eastAsiaTheme="minorEastAsia" w:hAnsi="Arial" w:cs="Arial"/>
-          <w:sz w:val="24"/>
-          <w:szCs w:val="24"/>
-        </w:rPr>
-        <w:t xml:space="preserve"> </w:t>
+      <w:r>
+        <w:rPr>
+          <w:rFonts w:ascii="Arial" w:eastAsiaTheme="minorEastAsia" w:hAnsi="Arial" w:cs="Arial"/>
+          <w:sz w:val="24"/>
+          <w:szCs w:val="24"/>
+        </w:rPr>
+        <w:t xml:space="preserve"> , </w:t>
       </w:r>
       <m:oMath>
         <m:sSub>
@@ -2424,7 +2386,7 @@
                     <pic:cNvPicPr/>
                   </pic:nvPicPr>
                   <pic:blipFill>
-                    <a:blip r:embed="rId13"/>
+                    <a:blip r:embed="rId12"/>
                     <a:stretch>
                       <a:fillRect/>
                     </a:stretch>
@@ -2483,6 +2445,90 @@
             <wp:extent cx="3362325" cy="3752850"/>
             <wp:effectExtent l="0" t="0" r="9525" b="0"/>
             <wp:docPr id="9" name="Imagem 9"/>
+            <wp:cNvGraphicFramePr>
+              <a:graphicFrameLocks xmlns:a="http://schemas.openxmlformats.org/drawingml/2006/main" noChangeAspect="1"/>
+            </wp:cNvGraphicFramePr>
+            <a:graphic xmlns:a="http://schemas.openxmlformats.org/drawingml/2006/main">
+              <a:graphicData uri="http://schemas.openxmlformats.org/drawingml/2006/picture">
+                <pic:pic xmlns:pic="http://schemas.openxmlformats.org/drawingml/2006/picture">
+                  <pic:nvPicPr>
+                    <pic:cNvPr id="1" name=""/>
+                    <pic:cNvPicPr/>
+                  </pic:nvPicPr>
+                  <pic:blipFill>
+                    <a:blip r:embed="rId13"/>
+                    <a:stretch>
+                      <a:fillRect/>
+                    </a:stretch>
+                  </pic:blipFill>
+                  <pic:spPr>
+                    <a:xfrm>
+                      <a:off x="0" y="0"/>
+                      <a:ext cx="3362325" cy="3752850"/>
+                    </a:xfrm>
+                    <a:prstGeom prst="rect">
+                      <a:avLst/>
+                    </a:prstGeom>
+                  </pic:spPr>
+                </pic:pic>
+              </a:graphicData>
+            </a:graphic>
+          </wp:inline>
+        </w:drawing>
+      </w:r>
+    </w:p>
+    <w:p>
+      <w:pPr>
+        <w:tabs>
+          <w:tab w:val="left" w:pos="4962"/>
+        </w:tabs>
+        <w:jc w:val="both"/>
+        <w:rPr>
+          <w:rFonts w:ascii="Arial" w:eastAsiaTheme="minorEastAsia" w:hAnsi="Arial" w:cs="Arial"/>
+          <w:sz w:val="24"/>
+          <w:szCs w:val="24"/>
+        </w:rPr>
+      </w:pPr>
+    </w:p>
+    <w:p>
+      <w:pPr>
+        <w:tabs>
+          <w:tab w:val="left" w:pos="4962"/>
+        </w:tabs>
+        <w:jc w:val="both"/>
+        <w:rPr>
+          <w:rFonts w:ascii="Arial" w:eastAsiaTheme="minorEastAsia" w:hAnsi="Arial" w:cs="Arial"/>
+          <w:sz w:val="24"/>
+          <w:szCs w:val="24"/>
+        </w:rPr>
+      </w:pPr>
+    </w:p>
+    <w:p>
+      <w:pPr>
+        <w:tabs>
+          <w:tab w:val="left" w:pos="4962"/>
+        </w:tabs>
+        <w:jc w:val="both"/>
+        <w:rPr>
+          <w:rFonts w:ascii="Arial" w:eastAsiaTheme="minorEastAsia" w:hAnsi="Arial" w:cs="Arial"/>
+          <w:sz w:val="24"/>
+          <w:szCs w:val="24"/>
+        </w:rPr>
+      </w:pPr>
+      <w:r>
+        <w:rPr>
+          <w:rFonts w:ascii="Arial" w:hAnsi="Arial" w:cs="Arial"/>
+          <w:noProof/>
+          <w:sz w:val="24"/>
+          <w:szCs w:val="24"/>
+          <w:lang w:eastAsia="pt-BR"/>
+        </w:rPr>
+        <w:lastRenderedPageBreak/>
+        <w:drawing>
+          <wp:inline distT="0" distB="0" distL="0" distR="0" wp14:anchorId="796BF7B3" wp14:editId="3E0A78F3">
+            <wp:extent cx="4162425" cy="3362325"/>
+            <wp:effectExtent l="0" t="0" r="9525" b="9525"/>
+            <wp:docPr id="10" name="Imagem 10"/>
             <wp:cNvGraphicFramePr>
               <a:graphicFrameLocks xmlns:a="http://schemas.openxmlformats.org/drawingml/2006/main" noChangeAspect="1"/>
             </wp:cNvGraphicFramePr>
@@ -2502,7 +2548,7 @@
                   <pic:spPr>
                     <a:xfrm>
                       <a:off x="0" y="0"/>
-                      <a:ext cx="3362325" cy="3752850"/>
+                      <a:ext cx="4162425" cy="3362325"/>
                     </a:xfrm>
                     <a:prstGeom prst="rect">
                       <a:avLst/>
@@ -2522,51 +2568,54 @@
         </w:tabs>
         <w:jc w:val="both"/>
         <w:rPr>
-          <w:rFonts w:ascii="Arial" w:eastAsiaTheme="minorEastAsia" w:hAnsi="Arial" w:cs="Arial"/>
-          <w:sz w:val="24"/>
-          <w:szCs w:val="24"/>
-        </w:rPr>
-      </w:pPr>
-    </w:p>
-    <w:p>
-      <w:pPr>
-        <w:tabs>
-          <w:tab w:val="left" w:pos="4962"/>
-        </w:tabs>
-        <w:jc w:val="both"/>
-        <w:rPr>
-          <w:rFonts w:ascii="Arial" w:eastAsiaTheme="minorEastAsia" w:hAnsi="Arial" w:cs="Arial"/>
-          <w:sz w:val="24"/>
-          <w:szCs w:val="24"/>
-        </w:rPr>
-      </w:pPr>
-    </w:p>
-    <w:p>
-      <w:pPr>
-        <w:tabs>
-          <w:tab w:val="left" w:pos="4962"/>
-        </w:tabs>
-        <w:jc w:val="both"/>
-        <w:rPr>
-          <w:rFonts w:ascii="Arial" w:eastAsiaTheme="minorEastAsia" w:hAnsi="Arial" w:cs="Arial"/>
-          <w:sz w:val="24"/>
-          <w:szCs w:val="24"/>
-        </w:rPr>
-      </w:pPr>
-      <w:r>
-        <w:rPr>
           <w:rFonts w:ascii="Arial" w:hAnsi="Arial" w:cs="Arial"/>
           <w:noProof/>
           <w:sz w:val="24"/>
           <w:szCs w:val="24"/>
           <w:lang w:eastAsia="pt-BR"/>
         </w:rPr>
-        <w:lastRenderedPageBreak/>
+      </w:pPr>
+    </w:p>
+    <w:p>
+      <w:pPr>
+        <w:tabs>
+          <w:tab w:val="left" w:pos="4962"/>
+        </w:tabs>
+        <w:jc w:val="both"/>
+        <w:rPr>
+          <w:rFonts w:ascii="Arial" w:hAnsi="Arial" w:cs="Arial"/>
+          <w:noProof/>
+          <w:sz w:val="24"/>
+          <w:szCs w:val="24"/>
+          <w:lang w:eastAsia="pt-BR"/>
+        </w:rPr>
+      </w:pPr>
+    </w:p>
+    <w:p>
+      <w:pPr>
+        <w:tabs>
+          <w:tab w:val="left" w:pos="4962"/>
+        </w:tabs>
+        <w:jc w:val="both"/>
+        <w:rPr>
+          <w:rFonts w:ascii="Arial" w:hAnsi="Arial" w:cs="Arial"/>
+          <w:sz w:val="24"/>
+          <w:szCs w:val="24"/>
+        </w:rPr>
+      </w:pPr>
+      <w:r>
+        <w:rPr>
+          <w:rFonts w:ascii="Arial" w:hAnsi="Arial" w:cs="Arial"/>
+          <w:noProof/>
+          <w:sz w:val="24"/>
+          <w:szCs w:val="24"/>
+          <w:lang w:eastAsia="pt-BR"/>
+        </w:rPr>
         <w:drawing>
-          <wp:inline distT="0" distB="0" distL="0" distR="0" wp14:anchorId="796BF7B3" wp14:editId="3E0A78F3">
-            <wp:extent cx="4162425" cy="3362325"/>
-            <wp:effectExtent l="0" t="0" r="9525" b="9525"/>
-            <wp:docPr id="10" name="Imagem 10"/>
+          <wp:inline distT="0" distB="0" distL="0" distR="0" wp14:anchorId="32CEE3E9" wp14:editId="460A2F1F">
+            <wp:extent cx="6129675" cy="3152775"/>
+            <wp:effectExtent l="0" t="0" r="4445" b="0"/>
+            <wp:docPr id="12" name="Imagem 12"/>
             <wp:cNvGraphicFramePr>
               <a:graphicFrameLocks xmlns:a="http://schemas.openxmlformats.org/drawingml/2006/main" noChangeAspect="1"/>
             </wp:cNvGraphicFramePr>
@@ -2586,7 +2635,7 @@
                   <pic:spPr>
                     <a:xfrm>
                       <a:off x="0" y="0"/>
-                      <a:ext cx="4162425" cy="3362325"/>
+                      <a:ext cx="6133180" cy="3154578"/>
                     </a:xfrm>
                     <a:prstGeom prst="rect">
                       <a:avLst/>
@@ -2607,53 +2656,114 @@
         <w:jc w:val="both"/>
         <w:rPr>
           <w:rFonts w:ascii="Arial" w:hAnsi="Arial" w:cs="Arial"/>
+          <w:sz w:val="24"/>
+          <w:szCs w:val="24"/>
+        </w:rPr>
+      </w:pPr>
+    </w:p>
+    <w:p>
+      <w:pPr>
+        <w:tabs>
+          <w:tab w:val="left" w:pos="4962"/>
+        </w:tabs>
+        <w:jc w:val="both"/>
+        <w:rPr>
+          <w:rFonts w:ascii="Arial" w:hAnsi="Arial" w:cs="Arial"/>
+          <w:sz w:val="24"/>
+          <w:szCs w:val="24"/>
+        </w:rPr>
+      </w:pPr>
+    </w:p>
+    <w:p>
+      <w:pPr>
+        <w:tabs>
+          <w:tab w:val="left" w:pos="4962"/>
+        </w:tabs>
+        <w:jc w:val="both"/>
+        <w:rPr>
+          <w:rFonts w:ascii="Arial" w:hAnsi="Arial" w:cs="Arial"/>
+          <w:sz w:val="24"/>
+          <w:szCs w:val="24"/>
+        </w:rPr>
+      </w:pPr>
+    </w:p>
+    <w:p>
+      <w:pPr>
+        <w:tabs>
+          <w:tab w:val="left" w:pos="4962"/>
+        </w:tabs>
+        <w:jc w:val="both"/>
+        <w:rPr>
+          <w:rFonts w:ascii="Arial" w:hAnsi="Arial" w:cs="Arial"/>
+          <w:sz w:val="24"/>
+          <w:szCs w:val="24"/>
+        </w:rPr>
+      </w:pPr>
+    </w:p>
+    <w:p>
+      <w:pPr>
+        <w:tabs>
+          <w:tab w:val="left" w:pos="4962"/>
+        </w:tabs>
+        <w:jc w:val="both"/>
+        <w:rPr>
+          <w:rFonts w:ascii="Arial" w:hAnsi="Arial" w:cs="Arial"/>
+          <w:sz w:val="24"/>
+          <w:szCs w:val="24"/>
+        </w:rPr>
+      </w:pPr>
+    </w:p>
+    <w:p>
+      <w:pPr>
+        <w:tabs>
+          <w:tab w:val="left" w:pos="4962"/>
+        </w:tabs>
+        <w:jc w:val="both"/>
+        <w:rPr>
+          <w:rFonts w:ascii="Arial" w:hAnsi="Arial" w:cs="Arial"/>
+          <w:sz w:val="24"/>
+          <w:szCs w:val="24"/>
+        </w:rPr>
+      </w:pPr>
+    </w:p>
+    <w:p>
+      <w:pPr>
+        <w:tabs>
+          <w:tab w:val="left" w:pos="4962"/>
+        </w:tabs>
+        <w:jc w:val="both"/>
+        <w:rPr>
+          <w:rFonts w:ascii="Arial" w:hAnsi="Arial" w:cs="Arial"/>
+          <w:sz w:val="24"/>
+          <w:szCs w:val="24"/>
+        </w:rPr>
+      </w:pPr>
+    </w:p>
+    <w:p>
+      <w:pPr>
+        <w:tabs>
+          <w:tab w:val="left" w:pos="4962"/>
+        </w:tabs>
+        <w:jc w:val="both"/>
+        <w:rPr>
+          <w:rFonts w:ascii="Arial" w:hAnsi="Arial" w:cs="Arial"/>
+          <w:sz w:val="24"/>
+          <w:szCs w:val="24"/>
+        </w:rPr>
+      </w:pPr>
+      <w:r>
+        <w:rPr>
+          <w:rFonts w:ascii="Arial" w:hAnsi="Arial" w:cs="Arial"/>
           <w:noProof/>
           <w:sz w:val="24"/>
           <w:szCs w:val="24"/>
           <w:lang w:eastAsia="pt-BR"/>
         </w:rPr>
-      </w:pPr>
-    </w:p>
-    <w:p>
-      <w:pPr>
-        <w:tabs>
-          <w:tab w:val="left" w:pos="4962"/>
-        </w:tabs>
-        <w:jc w:val="both"/>
-        <w:rPr>
-          <w:rFonts w:ascii="Arial" w:hAnsi="Arial" w:cs="Arial"/>
-          <w:noProof/>
-          <w:sz w:val="24"/>
-          <w:szCs w:val="24"/>
-          <w:lang w:eastAsia="pt-BR"/>
-        </w:rPr>
-      </w:pPr>
-    </w:p>
-    <w:p>
-      <w:pPr>
-        <w:tabs>
-          <w:tab w:val="left" w:pos="4962"/>
-        </w:tabs>
-        <w:jc w:val="both"/>
-        <w:rPr>
-          <w:rFonts w:ascii="Arial" w:hAnsi="Arial" w:cs="Arial"/>
-          <w:sz w:val="24"/>
-          <w:szCs w:val="24"/>
-        </w:rPr>
-      </w:pPr>
-      <w:r>
-        <w:rPr>
-          <w:rFonts w:ascii="Arial" w:hAnsi="Arial" w:cs="Arial"/>
-          <w:noProof/>
-          <w:sz w:val="24"/>
-          <w:szCs w:val="24"/>
-          <w:lang w:eastAsia="pt-BR"/>
-        </w:rPr>
         <w:drawing>
-          <wp:inline distT="0" distB="0" distL="0" distR="0" wp14:anchorId="32CEE3E9" wp14:editId="460A2F1F">
-            <wp:extent cx="6129675" cy="3152775"/>
-            <wp:effectExtent l="0" t="0" r="4445" b="0"/>
-            <wp:docPr id="12" name="Imagem 12"/>
+          <wp:inline distT="0" distB="0" distL="0" distR="0" wp14:anchorId="0FBE8B10" wp14:editId="1BE98D47">
+            <wp:extent cx="3914775" cy="3114675"/>
+            <wp:effectExtent l="0" t="0" r="9525" b="9525"/>
+            <wp:docPr id="15" name="Imagem 15"/>
             <wp:cNvGraphicFramePr>
               <a:graphicFrameLocks xmlns:a="http://schemas.openxmlformats.org/drawingml/2006/main" noChangeAspect="1"/>
             </wp:cNvGraphicFramePr>
@@ -2673,7 +2783,7 @@
                   <pic:spPr>
                     <a:xfrm>
                       <a:off x="0" y="0"/>
-                      <a:ext cx="6133180" cy="3154578"/>
+                      <a:ext cx="3914775" cy="3114675"/>
                     </a:xfrm>
                     <a:prstGeom prst="rect">
                       <a:avLst/>
@@ -2698,97 +2808,6 @@
           <w:szCs w:val="24"/>
         </w:rPr>
       </w:pPr>
-    </w:p>
-    <w:p>
-      <w:pPr>
-        <w:tabs>
-          <w:tab w:val="left" w:pos="4962"/>
-        </w:tabs>
-        <w:jc w:val="both"/>
-        <w:rPr>
-          <w:rFonts w:ascii="Arial" w:hAnsi="Arial" w:cs="Arial"/>
-          <w:sz w:val="24"/>
-          <w:szCs w:val="24"/>
-        </w:rPr>
-      </w:pPr>
-    </w:p>
-    <w:p>
-      <w:pPr>
-        <w:tabs>
-          <w:tab w:val="left" w:pos="4962"/>
-        </w:tabs>
-        <w:jc w:val="both"/>
-        <w:rPr>
-          <w:rFonts w:ascii="Arial" w:hAnsi="Arial" w:cs="Arial"/>
-          <w:sz w:val="24"/>
-          <w:szCs w:val="24"/>
-        </w:rPr>
-      </w:pPr>
-    </w:p>
-    <w:p>
-      <w:pPr>
-        <w:tabs>
-          <w:tab w:val="left" w:pos="4962"/>
-        </w:tabs>
-        <w:jc w:val="both"/>
-        <w:rPr>
-          <w:rFonts w:ascii="Arial" w:hAnsi="Arial" w:cs="Arial"/>
-          <w:sz w:val="24"/>
-          <w:szCs w:val="24"/>
-        </w:rPr>
-      </w:pPr>
-    </w:p>
-    <w:p>
-      <w:pPr>
-        <w:tabs>
-          <w:tab w:val="left" w:pos="4962"/>
-        </w:tabs>
-        <w:jc w:val="both"/>
-        <w:rPr>
-          <w:rFonts w:ascii="Arial" w:hAnsi="Arial" w:cs="Arial"/>
-          <w:sz w:val="24"/>
-          <w:szCs w:val="24"/>
-        </w:rPr>
-      </w:pPr>
-    </w:p>
-    <w:p>
-      <w:pPr>
-        <w:tabs>
-          <w:tab w:val="left" w:pos="4962"/>
-        </w:tabs>
-        <w:jc w:val="both"/>
-        <w:rPr>
-          <w:rFonts w:ascii="Arial" w:hAnsi="Arial" w:cs="Arial"/>
-          <w:sz w:val="24"/>
-          <w:szCs w:val="24"/>
-        </w:rPr>
-      </w:pPr>
-    </w:p>
-    <w:p>
-      <w:pPr>
-        <w:tabs>
-          <w:tab w:val="left" w:pos="4962"/>
-        </w:tabs>
-        <w:jc w:val="both"/>
-        <w:rPr>
-          <w:rFonts w:ascii="Arial" w:hAnsi="Arial" w:cs="Arial"/>
-          <w:sz w:val="24"/>
-          <w:szCs w:val="24"/>
-        </w:rPr>
-      </w:pPr>
-    </w:p>
-    <w:p>
-      <w:pPr>
-        <w:tabs>
-          <w:tab w:val="left" w:pos="4962"/>
-        </w:tabs>
-        <w:jc w:val="both"/>
-        <w:rPr>
-          <w:rFonts w:ascii="Arial" w:hAnsi="Arial" w:cs="Arial"/>
-          <w:sz w:val="24"/>
-          <w:szCs w:val="24"/>
-        </w:rPr>
-      </w:pPr>
       <w:r>
         <w:rPr>
           <w:rFonts w:ascii="Arial" w:hAnsi="Arial" w:cs="Arial"/>
@@ -2798,10 +2817,10 @@
           <w:lang w:eastAsia="pt-BR"/>
         </w:rPr>
         <w:drawing>
-          <wp:inline distT="0" distB="0" distL="0" distR="0" wp14:anchorId="0FBE8B10" wp14:editId="1BE98D47">
-            <wp:extent cx="3914775" cy="3114675"/>
+          <wp:inline distT="0" distB="0" distL="0" distR="0" wp14:anchorId="69DD9390" wp14:editId="7472F30C">
+            <wp:extent cx="3362325" cy="3095625"/>
             <wp:effectExtent l="0" t="0" r="9525" b="9525"/>
-            <wp:docPr id="15" name="Imagem 15"/>
+            <wp:docPr id="13" name="Imagem 13"/>
             <wp:cNvGraphicFramePr>
               <a:graphicFrameLocks xmlns:a="http://schemas.openxmlformats.org/drawingml/2006/main" noChangeAspect="1"/>
             </wp:cNvGraphicFramePr>
@@ -2821,7 +2840,7 @@
                   <pic:spPr>
                     <a:xfrm>
                       <a:off x="0" y="0"/>
-                      <a:ext cx="3914775" cy="3114675"/>
+                      <a:ext cx="3362325" cy="3095625"/>
                     </a:xfrm>
                     <a:prstGeom prst="rect">
                       <a:avLst/>
@@ -2846,6 +2865,44 @@
           <w:szCs w:val="24"/>
         </w:rPr>
       </w:pPr>
+    </w:p>
+    <w:p>
+      <w:pPr>
+        <w:tabs>
+          <w:tab w:val="left" w:pos="4962"/>
+        </w:tabs>
+        <w:jc w:val="both"/>
+        <w:rPr>
+          <w:rFonts w:ascii="Arial" w:eastAsiaTheme="minorEastAsia" w:hAnsi="Arial" w:cs="Arial"/>
+          <w:sz w:val="24"/>
+          <w:szCs w:val="24"/>
+        </w:rPr>
+      </w:pPr>
+      <m:oMathPara>
+        <m:oMath>
+          <m:r>
+            <w:rPr>
+              <w:rFonts w:ascii="Cambria Math" w:hAnsi="Cambria Math" w:cs="Arial"/>
+              <w:sz w:val="24"/>
+              <w:szCs w:val="24"/>
+            </w:rPr>
+            <m:t>Gain=2π/60</m:t>
+          </m:r>
+        </m:oMath>
+      </m:oMathPara>
+    </w:p>
+    <w:p>
+      <w:pPr>
+        <w:tabs>
+          <w:tab w:val="left" w:pos="4962"/>
+        </w:tabs>
+        <w:jc w:val="both"/>
+        <w:rPr>
+          <w:rFonts w:ascii="Arial" w:hAnsi="Arial" w:cs="Arial"/>
+          <w:sz w:val="24"/>
+          <w:szCs w:val="24"/>
+        </w:rPr>
+      </w:pPr>
       <w:r>
         <w:rPr>
           <w:rFonts w:ascii="Arial" w:hAnsi="Arial" w:cs="Arial"/>
@@ -2854,11 +2911,12 @@
           <w:szCs w:val="24"/>
           <w:lang w:eastAsia="pt-BR"/>
         </w:rPr>
+        <w:lastRenderedPageBreak/>
         <w:drawing>
-          <wp:inline distT="0" distB="0" distL="0" distR="0" wp14:anchorId="69DD9390" wp14:editId="7472F30C">
-            <wp:extent cx="3362325" cy="3095625"/>
+          <wp:inline distT="0" distB="0" distL="0" distR="0" wp14:anchorId="78E2F73C" wp14:editId="3633BDF2">
+            <wp:extent cx="3362325" cy="1781175"/>
             <wp:effectExtent l="0" t="0" r="9525" b="9525"/>
-            <wp:docPr id="13" name="Imagem 13"/>
+            <wp:docPr id="14" name="Imagem 14"/>
             <wp:cNvGraphicFramePr>
               <a:graphicFrameLocks xmlns:a="http://schemas.openxmlformats.org/drawingml/2006/main" noChangeAspect="1"/>
             </wp:cNvGraphicFramePr>
@@ -2878,7 +2936,7 @@
                   <pic:spPr>
                     <a:xfrm>
                       <a:off x="0" y="0"/>
-                      <a:ext cx="3362325" cy="3095625"/>
+                      <a:ext cx="3362325" cy="1781175"/>
                     </a:xfrm>
                     <a:prstGeom prst="rect">
                       <a:avLst/>
@@ -2911,23 +2969,19 @@
         </w:tabs>
         <w:jc w:val="both"/>
         <w:rPr>
-          <w:rFonts w:ascii="Arial" w:eastAsiaTheme="minorEastAsia" w:hAnsi="Arial" w:cs="Arial"/>
-          <w:sz w:val="24"/>
-          <w:szCs w:val="24"/>
-        </w:rPr>
-      </w:pPr>
-      <m:oMathPara>
-        <m:oMath>
-          <m:r>
-            <w:rPr>
-              <w:rFonts w:ascii="Cambria Math" w:hAnsi="Cambria Math" w:cs="Arial"/>
-              <w:sz w:val="24"/>
-              <w:szCs w:val="24"/>
-            </w:rPr>
-            <m:t>Gain=2π/60</m:t>
-          </m:r>
-        </m:oMath>
-      </m:oMathPara>
+          <w:rFonts w:ascii="Arial" w:hAnsi="Arial" w:cs="Arial"/>
+          <w:sz w:val="24"/>
+          <w:szCs w:val="24"/>
+        </w:rPr>
+      </w:pPr>
+      <w:r>
+        <w:rPr>
+          <w:rFonts w:ascii="Arial" w:hAnsi="Arial" w:cs="Arial"/>
+          <w:sz w:val="24"/>
+          <w:szCs w:val="24"/>
+        </w:rPr>
+        <w:t>Perda de transferência de potencia de acordo com a rotação.</w:t>
+      </w:r>
     </w:p>
     <w:p>
       <w:pPr>
@@ -2949,12 +3003,11 @@
           <w:szCs w:val="24"/>
           <w:lang w:eastAsia="pt-BR"/>
         </w:rPr>
-        <w:lastRenderedPageBreak/>
         <w:drawing>
-          <wp:inline distT="0" distB="0" distL="0" distR="0" wp14:anchorId="78E2F73C" wp14:editId="3633BDF2">
-            <wp:extent cx="3362325" cy="1781175"/>
-            <wp:effectExtent l="0" t="0" r="9525" b="9525"/>
-            <wp:docPr id="14" name="Imagem 14"/>
+          <wp:inline distT="0" distB="0" distL="0" distR="0" wp14:anchorId="7A0ABE35" wp14:editId="092FFA88">
+            <wp:extent cx="5962650" cy="3023395"/>
+            <wp:effectExtent l="0" t="0" r="0" b="5715"/>
+            <wp:docPr id="17" name="Imagem 17"/>
             <wp:cNvGraphicFramePr>
               <a:graphicFrameLocks xmlns:a="http://schemas.openxmlformats.org/drawingml/2006/main" noChangeAspect="1"/>
             </wp:cNvGraphicFramePr>
@@ -2974,7 +3027,7 @@
                   <pic:spPr>
                     <a:xfrm>
                       <a:off x="0" y="0"/>
-                      <a:ext cx="3362325" cy="1781175"/>
+                      <a:ext cx="5970985" cy="3027621"/>
                     </a:xfrm>
                     <a:prstGeom prst="rect">
                       <a:avLst/>
@@ -2994,41 +3047,77 @@
         </w:tabs>
         <w:jc w:val="both"/>
         <w:rPr>
-          <w:rFonts w:ascii="Arial" w:hAnsi="Arial" w:cs="Arial"/>
-          <w:sz w:val="24"/>
-          <w:szCs w:val="24"/>
-        </w:rPr>
-      </w:pPr>
-    </w:p>
-    <w:p>
-      <w:pPr>
-        <w:tabs>
-          <w:tab w:val="left" w:pos="4962"/>
-        </w:tabs>
-        <w:jc w:val="both"/>
-        <w:rPr>
-          <w:rFonts w:ascii="Arial" w:hAnsi="Arial" w:cs="Arial"/>
-          <w:sz w:val="24"/>
-          <w:szCs w:val="24"/>
-        </w:rPr>
-      </w:pPr>
-      <w:r>
-        <w:rPr>
-          <w:rFonts w:ascii="Arial" w:hAnsi="Arial" w:cs="Arial"/>
-          <w:sz w:val="24"/>
-          <w:szCs w:val="24"/>
-        </w:rPr>
-        <w:t>Perda de transferência de potencia de acordo com a rotação.</w:t>
-      </w:r>
-    </w:p>
-    <w:p>
-      <w:pPr>
-        <w:tabs>
-          <w:tab w:val="left" w:pos="4962"/>
-        </w:tabs>
-        <w:jc w:val="both"/>
-        <w:rPr>
-          <w:rFonts w:ascii="Arial" w:hAnsi="Arial" w:cs="Arial"/>
+          <w:rFonts w:ascii="Arial" w:eastAsiaTheme="minorEastAsia" w:hAnsi="Arial" w:cs="Arial"/>
+          <w:sz w:val="24"/>
+          <w:szCs w:val="24"/>
+        </w:rPr>
+      </w:pPr>
+    </w:p>
+    <w:p>
+      <w:pPr>
+        <w:tabs>
+          <w:tab w:val="left" w:pos="4962"/>
+        </w:tabs>
+        <w:jc w:val="both"/>
+        <w:rPr>
+          <w:rFonts w:ascii="Arial" w:eastAsiaTheme="minorEastAsia" w:hAnsi="Arial" w:cs="Arial"/>
+          <w:b/>
+          <w:sz w:val="24"/>
+          <w:szCs w:val="24"/>
+        </w:rPr>
+      </w:pPr>
+    </w:p>
+    <w:p>
+      <w:pPr>
+        <w:rPr>
+          <w:rFonts w:ascii="Arial" w:eastAsiaTheme="minorEastAsia" w:hAnsi="Arial" w:cs="Arial"/>
+          <w:b/>
+          <w:sz w:val="24"/>
+          <w:szCs w:val="24"/>
+        </w:rPr>
+      </w:pPr>
+      <w:r>
+        <w:rPr>
+          <w:rFonts w:ascii="Arial" w:eastAsiaTheme="minorEastAsia" w:hAnsi="Arial" w:cs="Arial"/>
+          <w:b/>
+          <w:sz w:val="24"/>
+          <w:szCs w:val="24"/>
+        </w:rPr>
+        <w:br w:type="page"/>
+      </w:r>
+    </w:p>
+    <w:p>
+      <w:pPr>
+        <w:tabs>
+          <w:tab w:val="left" w:pos="4962"/>
+        </w:tabs>
+        <w:jc w:val="both"/>
+        <w:rPr>
+          <w:rFonts w:ascii="Arial" w:eastAsiaTheme="minorEastAsia" w:hAnsi="Arial" w:cs="Arial"/>
+          <w:b/>
+          <w:sz w:val="24"/>
+          <w:szCs w:val="24"/>
+        </w:rPr>
+      </w:pPr>
+      <w:r>
+        <w:rPr>
+          <w:rFonts w:ascii="Arial" w:eastAsiaTheme="minorEastAsia" w:hAnsi="Arial" w:cs="Arial"/>
+          <w:b/>
+          <w:sz w:val="24"/>
+          <w:szCs w:val="24"/>
+        </w:rPr>
+        <w:lastRenderedPageBreak/>
+        <w:t>Conversor CC-CC abaixador</w:t>
+      </w:r>
+    </w:p>
+    <w:p>
+      <w:pPr>
+        <w:tabs>
+          <w:tab w:val="left" w:pos="4962"/>
+        </w:tabs>
+        <w:jc w:val="both"/>
+        <w:rPr>
+          <w:rFonts w:ascii="Arial" w:eastAsiaTheme="minorEastAsia" w:hAnsi="Arial" w:cs="Arial"/>
           <w:sz w:val="24"/>
           <w:szCs w:val="24"/>
         </w:rPr>
@@ -3042,10 +3131,10 @@
           <w:lang w:eastAsia="pt-BR"/>
         </w:rPr>
         <w:drawing>
-          <wp:inline distT="0" distB="0" distL="0" distR="0" wp14:anchorId="7A0ABE35" wp14:editId="092FFA88">
-            <wp:extent cx="5962650" cy="3023395"/>
-            <wp:effectExtent l="0" t="0" r="0" b="5715"/>
-            <wp:docPr id="17" name="Imagem 17"/>
+          <wp:inline distT="0" distB="0" distL="0" distR="0" wp14:anchorId="10AAEFE0" wp14:editId="08C12E42">
+            <wp:extent cx="4343400" cy="3362325"/>
+            <wp:effectExtent l="0" t="0" r="0" b="9525"/>
+            <wp:docPr id="16" name="Imagem 16"/>
             <wp:cNvGraphicFramePr>
               <a:graphicFrameLocks xmlns:a="http://schemas.openxmlformats.org/drawingml/2006/main" noChangeAspect="1"/>
             </wp:cNvGraphicFramePr>
@@ -3065,133 +3154,6 @@
                   <pic:spPr>
                     <a:xfrm>
                       <a:off x="0" y="0"/>
-                      <a:ext cx="5970985" cy="3027621"/>
-                    </a:xfrm>
-                    <a:prstGeom prst="rect">
-                      <a:avLst/>
-                    </a:prstGeom>
-                  </pic:spPr>
-                </pic:pic>
-              </a:graphicData>
-            </a:graphic>
-          </wp:inline>
-        </w:drawing>
-      </w:r>
-    </w:p>
-    <w:p>
-      <w:pPr>
-        <w:tabs>
-          <w:tab w:val="left" w:pos="4962"/>
-        </w:tabs>
-        <w:jc w:val="both"/>
-        <w:rPr>
-          <w:rFonts w:ascii="Arial" w:eastAsiaTheme="minorEastAsia" w:hAnsi="Arial" w:cs="Arial"/>
-          <w:sz w:val="24"/>
-          <w:szCs w:val="24"/>
-        </w:rPr>
-      </w:pPr>
-    </w:p>
-    <w:p>
-      <w:pPr>
-        <w:tabs>
-          <w:tab w:val="left" w:pos="4962"/>
-        </w:tabs>
-        <w:jc w:val="both"/>
-        <w:rPr>
-          <w:rFonts w:ascii="Arial" w:eastAsiaTheme="minorEastAsia" w:hAnsi="Arial" w:cs="Arial"/>
-          <w:b/>
-          <w:sz w:val="24"/>
-          <w:szCs w:val="24"/>
-        </w:rPr>
-      </w:pPr>
-    </w:p>
-    <w:p>
-      <w:pPr>
-        <w:rPr>
-          <w:rFonts w:ascii="Arial" w:eastAsiaTheme="minorEastAsia" w:hAnsi="Arial" w:cs="Arial"/>
-          <w:b/>
-          <w:sz w:val="24"/>
-          <w:szCs w:val="24"/>
-        </w:rPr>
-      </w:pPr>
-      <w:r>
-        <w:rPr>
-          <w:rFonts w:ascii="Arial" w:eastAsiaTheme="minorEastAsia" w:hAnsi="Arial" w:cs="Arial"/>
-          <w:b/>
-          <w:sz w:val="24"/>
-          <w:szCs w:val="24"/>
-        </w:rPr>
-        <w:br w:type="page"/>
-      </w:r>
-    </w:p>
-    <w:p>
-      <w:pPr>
-        <w:tabs>
-          <w:tab w:val="left" w:pos="4962"/>
-        </w:tabs>
-        <w:jc w:val="both"/>
-        <w:rPr>
-          <w:rFonts w:ascii="Arial" w:eastAsiaTheme="minorEastAsia" w:hAnsi="Arial" w:cs="Arial"/>
-          <w:b/>
-          <w:sz w:val="24"/>
-          <w:szCs w:val="24"/>
-        </w:rPr>
-      </w:pPr>
-      <w:r>
-        <w:rPr>
-          <w:rFonts w:ascii="Arial" w:eastAsiaTheme="minorEastAsia" w:hAnsi="Arial" w:cs="Arial"/>
-          <w:b/>
-          <w:sz w:val="24"/>
-          <w:szCs w:val="24"/>
-        </w:rPr>
-        <w:lastRenderedPageBreak/>
-        <w:t>Conversor CC-CC abaixador</w:t>
-      </w:r>
-    </w:p>
-    <w:p>
-      <w:pPr>
-        <w:tabs>
-          <w:tab w:val="left" w:pos="4962"/>
-        </w:tabs>
-        <w:jc w:val="both"/>
-        <w:rPr>
-          <w:rFonts w:ascii="Arial" w:eastAsiaTheme="minorEastAsia" w:hAnsi="Arial" w:cs="Arial"/>
-          <w:sz w:val="24"/>
-          <w:szCs w:val="24"/>
-        </w:rPr>
-      </w:pPr>
-      <w:r>
-        <w:rPr>
-          <w:rFonts w:ascii="Arial" w:hAnsi="Arial" w:cs="Arial"/>
-          <w:noProof/>
-          <w:sz w:val="24"/>
-          <w:szCs w:val="24"/>
-          <w:lang w:eastAsia="pt-BR"/>
-        </w:rPr>
-        <w:drawing>
-          <wp:inline distT="0" distB="0" distL="0" distR="0" wp14:anchorId="10AAEFE0" wp14:editId="08C12E42">
-            <wp:extent cx="4343400" cy="3362325"/>
-            <wp:effectExtent l="0" t="0" r="0" b="9525"/>
-            <wp:docPr id="16" name="Imagem 16"/>
-            <wp:cNvGraphicFramePr>
-              <a:graphicFrameLocks xmlns:a="http://schemas.openxmlformats.org/drawingml/2006/main" noChangeAspect="1"/>
-            </wp:cNvGraphicFramePr>
-            <a:graphic xmlns:a="http://schemas.openxmlformats.org/drawingml/2006/main">
-              <a:graphicData uri="http://schemas.openxmlformats.org/drawingml/2006/picture">
-                <pic:pic xmlns:pic="http://schemas.openxmlformats.org/drawingml/2006/picture">
-                  <pic:nvPicPr>
-                    <pic:cNvPr id="1" name=""/>
-                    <pic:cNvPicPr/>
-                  </pic:nvPicPr>
-                  <pic:blipFill>
-                    <a:blip r:embed="rId21"/>
-                    <a:stretch>
-                      <a:fillRect/>
-                    </a:stretch>
-                  </pic:blipFill>
-                  <pic:spPr>
-                    <a:xfrm>
-                      <a:off x="0" y="0"/>
                       <a:ext cx="4343400" cy="3362325"/>
                     </a:xfrm>
                     <a:prstGeom prst="rect">
@@ -3225,24 +3187,35 @@
           <w:szCs w:val="24"/>
         </w:rPr>
       </w:pPr>
-      <w:proofErr w:type="gramStart"/>
-      <w:r>
-        <w:rPr>
-          <w:rFonts w:ascii="Arial" w:eastAsiaTheme="minorEastAsia" w:hAnsi="Arial" w:cs="Arial"/>
-          <w:sz w:val="24"/>
-          <w:szCs w:val="24"/>
-        </w:rPr>
-        <w:t>para</w:t>
-      </w:r>
-      <w:proofErr w:type="gramEnd"/>
-      <w:r>
-        <w:rPr>
-          <w:rFonts w:ascii="Arial" w:eastAsiaTheme="minorEastAsia" w:hAnsi="Arial" w:cs="Arial"/>
-          <w:sz w:val="24"/>
-          <w:szCs w:val="24"/>
-        </w:rPr>
-        <w:t xml:space="preserve"> modo de condução continua</w:t>
-      </w:r>
+      <w:r>
+        <w:rPr>
+          <w:rFonts w:ascii="Arial" w:eastAsiaTheme="minorEastAsia" w:hAnsi="Arial" w:cs="Arial"/>
+          <w:sz w:val="24"/>
+          <w:szCs w:val="24"/>
+        </w:rPr>
+        <w:t>para modo de condução continua</w:t>
+      </w:r>
+      <w:r>
+        <w:rPr>
+          <w:rFonts w:ascii="Arial" w:eastAsiaTheme="minorEastAsia" w:hAnsi="Arial" w:cs="Arial"/>
+          <w:sz w:val="24"/>
+          <w:szCs w:val="24"/>
+        </w:rPr>
+        <w:t>, limite entre condução continua e descontinua.</w:t>
+      </w:r>
+    </w:p>
+    <w:p>
+      <w:pPr>
+        <w:tabs>
+          <w:tab w:val="left" w:pos="4962"/>
+        </w:tabs>
+        <w:jc w:val="both"/>
+        <w:rPr>
+          <w:rFonts w:ascii="Arial" w:eastAsiaTheme="minorEastAsia" w:hAnsi="Arial" w:cs="Arial"/>
+          <w:sz w:val="24"/>
+          <w:szCs w:val="24"/>
+        </w:rPr>
+      </w:pPr>
     </w:p>
     <w:p>
       <w:pPr>
@@ -4047,19 +4020,77 @@
           <w:sz w:val="24"/>
           <w:szCs w:val="24"/>
         </w:rPr>
-        <w:lastRenderedPageBreak/>
-        <w:t xml:space="preserve">Relação da tensão de saída e chaveamento da tensão de entrada pelo IGBT, em comparação com as correntes no capacitor e </w:t>
-      </w:r>
-      <w:proofErr w:type="gramStart"/>
-      <w:r>
-        <w:rPr>
-          <w:rFonts w:ascii="Arial" w:eastAsiaTheme="minorEastAsia" w:hAnsi="Arial" w:cs="Arial"/>
-          <w:sz w:val="24"/>
-          <w:szCs w:val="24"/>
-        </w:rPr>
-        <w:t>indutor</w:t>
-      </w:r>
-      <w:proofErr w:type="gramEnd"/>
+        <w:t>Relação da tensão de saída e chaveamento da tensão de entrada pelo IGBT, em comparação com as correntes no capacitor e indutor</w:t>
+      </w:r>
+      <w:r>
+        <w:rPr>
+          <w:rFonts w:ascii="Arial" w:eastAsiaTheme="minorEastAsia" w:hAnsi="Arial" w:cs="Arial"/>
+          <w:sz w:val="24"/>
+          <w:szCs w:val="24"/>
+        </w:rPr>
+        <w:t>.</w:t>
+      </w:r>
+    </w:p>
+    <w:p>
+      <w:pPr>
+        <w:tabs>
+          <w:tab w:val="left" w:pos="4962"/>
+        </w:tabs>
+        <w:jc w:val="both"/>
+        <w:rPr>
+          <w:rFonts w:ascii="Arial" w:eastAsiaTheme="minorEastAsia" w:hAnsi="Arial" w:cs="Arial"/>
+          <w:sz w:val="24"/>
+          <w:szCs w:val="24"/>
+        </w:rPr>
+      </w:pPr>
+      <w:r>
+        <w:rPr>
+          <w:rFonts w:ascii="Arial" w:eastAsiaTheme="minorEastAsia" w:hAnsi="Arial" w:cs="Arial"/>
+          <w:sz w:val="24"/>
+          <w:szCs w:val="24"/>
+        </w:rPr>
+        <w:t>Observa-se que a carga estabelece um regime de limite entre condução contínua e descontínua. Conforme a carga R</w:t>
+      </w:r>
+      <w:r>
+        <w:rPr>
+          <w:rFonts w:ascii="Arial" w:eastAsiaTheme="minorEastAsia" w:hAnsi="Arial" w:cs="Arial"/>
+          <w:sz w:val="24"/>
+          <w:szCs w:val="24"/>
+        </w:rPr>
+        <w:t>1</w:t>
+      </w:r>
+      <w:r>
+        <w:rPr>
+          <w:rFonts w:ascii="Arial" w:eastAsiaTheme="minorEastAsia" w:hAnsi="Arial" w:cs="Arial"/>
+          <w:sz w:val="24"/>
+          <w:szCs w:val="24"/>
+        </w:rPr>
+        <w:t xml:space="preserve"> é diminuída, o regime permanece em </w:t>
+      </w:r>
+      <w:r>
+        <w:rPr>
+          <w:rFonts w:ascii="Arial" w:eastAsiaTheme="minorEastAsia" w:hAnsi="Arial" w:cs="Arial"/>
+          <w:sz w:val="24"/>
+          <w:szCs w:val="24"/>
+        </w:rPr>
+        <w:t>condução contínua, variando a corrente média no indutor. Caso R</w:t>
+      </w:r>
+      <w:r>
+        <w:rPr>
+          <w:rFonts w:ascii="Arial" w:eastAsiaTheme="minorEastAsia" w:hAnsi="Arial" w:cs="Arial"/>
+          <w:sz w:val="24"/>
+          <w:szCs w:val="24"/>
+        </w:rPr>
+        <w:t>1</w:t>
+      </w:r>
+      <w:r>
+        <w:rPr>
+          <w:rFonts w:ascii="Arial" w:eastAsiaTheme="minorEastAsia" w:hAnsi="Arial" w:cs="Arial"/>
+          <w:sz w:val="24"/>
+          <w:szCs w:val="24"/>
+        </w:rPr>
+        <w:t xml:space="preserve"> ultrapasse o valor de 40 ohms, ele passa a ser descontínuo.</w:t>
+      </w:r>
     </w:p>
     <w:p>
       <w:pPr>
@@ -4086,6 +4117,76 @@
             <wp:extent cx="5400040" cy="2691130"/>
             <wp:effectExtent l="0" t="0" r="0" b="0"/>
             <wp:docPr id="18" name="Imagem 18"/>
+            <wp:cNvGraphicFramePr>
+              <a:graphicFrameLocks xmlns:a="http://schemas.openxmlformats.org/drawingml/2006/main" noChangeAspect="1"/>
+            </wp:cNvGraphicFramePr>
+            <a:graphic xmlns:a="http://schemas.openxmlformats.org/drawingml/2006/main">
+              <a:graphicData uri="http://schemas.openxmlformats.org/drawingml/2006/picture">
+                <pic:pic xmlns:pic="http://schemas.openxmlformats.org/drawingml/2006/picture">
+                  <pic:nvPicPr>
+                    <pic:cNvPr id="1" name=""/>
+                    <pic:cNvPicPr/>
+                  </pic:nvPicPr>
+                  <pic:blipFill>
+                    <a:blip r:embed="rId21"/>
+                    <a:stretch>
+                      <a:fillRect/>
+                    </a:stretch>
+                  </pic:blipFill>
+                  <pic:spPr>
+                    <a:xfrm>
+                      <a:off x="0" y="0"/>
+                      <a:ext cx="5400040" cy="2691130"/>
+                    </a:xfrm>
+                    <a:prstGeom prst="rect">
+                      <a:avLst/>
+                    </a:prstGeom>
+                  </pic:spPr>
+                </pic:pic>
+              </a:graphicData>
+            </a:graphic>
+          </wp:inline>
+        </w:drawing>
+      </w:r>
+    </w:p>
+    <w:p>
+      <w:pPr>
+        <w:tabs>
+          <w:tab w:val="left" w:pos="4962"/>
+        </w:tabs>
+        <w:jc w:val="both"/>
+        <w:rPr>
+          <w:rFonts w:ascii="Arial" w:eastAsiaTheme="minorEastAsia" w:hAnsi="Arial" w:cs="Arial"/>
+          <w:sz w:val="24"/>
+          <w:szCs w:val="24"/>
+        </w:rPr>
+      </w:pPr>
+    </w:p>
+    <w:p>
+      <w:pPr>
+        <w:tabs>
+          <w:tab w:val="left" w:pos="4962"/>
+        </w:tabs>
+        <w:jc w:val="both"/>
+        <w:rPr>
+          <w:rFonts w:ascii="Arial" w:eastAsiaTheme="minorEastAsia" w:hAnsi="Arial" w:cs="Arial"/>
+          <w:sz w:val="24"/>
+          <w:szCs w:val="24"/>
+        </w:rPr>
+      </w:pPr>
+      <w:r>
+        <w:rPr>
+          <w:rFonts w:ascii="Arial" w:hAnsi="Arial" w:cs="Arial"/>
+          <w:noProof/>
+          <w:sz w:val="24"/>
+          <w:szCs w:val="24"/>
+          <w:lang w:eastAsia="pt-BR"/>
+        </w:rPr>
+        <w:drawing>
+          <wp:inline distT="0" distB="0" distL="0" distR="0" wp14:anchorId="1764AF7D" wp14:editId="0CAD0902">
+            <wp:extent cx="3609975" cy="2438400"/>
+            <wp:effectExtent l="0" t="0" r="9525" b="0"/>
+            <wp:docPr id="19" name="Imagem 19"/>
             <wp:cNvGraphicFramePr>
               <a:graphicFrameLocks xmlns:a="http://schemas.openxmlformats.org/drawingml/2006/main" noChangeAspect="1"/>
             </wp:cNvGraphicFramePr>
@@ -4105,7 +4206,7 @@
                   <pic:spPr>
                     <a:xfrm>
                       <a:off x="0" y="0"/>
-                      <a:ext cx="5400040" cy="2691130"/>
+                      <a:ext cx="3609975" cy="2438400"/>
                     </a:xfrm>
                     <a:prstGeom prst="rect">
                       <a:avLst/>
@@ -4143,6 +4244,144 @@
           <w:szCs w:val="24"/>
         </w:rPr>
       </w:pPr>
+    </w:p>
+    <w:p>
+      <w:pPr>
+        <w:tabs>
+          <w:tab w:val="left" w:pos="4962"/>
+        </w:tabs>
+        <w:jc w:val="both"/>
+        <w:rPr>
+          <w:rFonts w:ascii="Arial" w:eastAsiaTheme="minorEastAsia" w:hAnsi="Arial" w:cs="Arial"/>
+          <w:sz w:val="24"/>
+          <w:szCs w:val="24"/>
+        </w:rPr>
+      </w:pPr>
+    </w:p>
+    <w:p>
+      <w:pPr>
+        <w:tabs>
+          <w:tab w:val="left" w:pos="4962"/>
+        </w:tabs>
+        <w:jc w:val="both"/>
+        <w:rPr>
+          <w:rFonts w:ascii="Arial" w:eastAsiaTheme="minorEastAsia" w:hAnsi="Arial" w:cs="Arial"/>
+          <w:sz w:val="24"/>
+          <w:szCs w:val="24"/>
+        </w:rPr>
+      </w:pPr>
+    </w:p>
+    <w:p>
+      <w:pPr>
+        <w:tabs>
+          <w:tab w:val="left" w:pos="4962"/>
+        </w:tabs>
+        <w:jc w:val="both"/>
+        <w:rPr>
+          <w:rFonts w:ascii="Arial" w:eastAsiaTheme="minorEastAsia" w:hAnsi="Arial" w:cs="Arial"/>
+          <w:sz w:val="24"/>
+          <w:szCs w:val="24"/>
+        </w:rPr>
+      </w:pPr>
+    </w:p>
+    <w:p>
+      <w:pPr>
+        <w:tabs>
+          <w:tab w:val="left" w:pos="4962"/>
+        </w:tabs>
+        <w:jc w:val="both"/>
+        <w:rPr>
+          <w:rFonts w:ascii="Arial" w:eastAsiaTheme="minorEastAsia" w:hAnsi="Arial" w:cs="Arial"/>
+          <w:sz w:val="24"/>
+          <w:szCs w:val="24"/>
+        </w:rPr>
+      </w:pPr>
+    </w:p>
+    <w:p>
+      <w:pPr>
+        <w:tabs>
+          <w:tab w:val="left" w:pos="4962"/>
+        </w:tabs>
+        <w:jc w:val="both"/>
+        <w:rPr>
+          <w:rFonts w:ascii="Arial" w:eastAsiaTheme="minorEastAsia" w:hAnsi="Arial" w:cs="Arial"/>
+          <w:sz w:val="24"/>
+          <w:szCs w:val="24"/>
+        </w:rPr>
+      </w:pPr>
+    </w:p>
+    <w:p>
+      <w:pPr>
+        <w:tabs>
+          <w:tab w:val="left" w:pos="4962"/>
+        </w:tabs>
+        <w:jc w:val="both"/>
+        <w:rPr>
+          <w:rFonts w:ascii="Arial" w:eastAsiaTheme="minorEastAsia" w:hAnsi="Arial" w:cs="Arial"/>
+          <w:sz w:val="24"/>
+          <w:szCs w:val="24"/>
+        </w:rPr>
+      </w:pPr>
+    </w:p>
+    <w:p>
+      <w:pPr>
+        <w:tabs>
+          <w:tab w:val="left" w:pos="4962"/>
+        </w:tabs>
+        <w:jc w:val="both"/>
+        <w:rPr>
+          <w:rFonts w:ascii="Arial" w:eastAsiaTheme="minorEastAsia" w:hAnsi="Arial" w:cs="Arial"/>
+          <w:sz w:val="24"/>
+          <w:szCs w:val="24"/>
+        </w:rPr>
+      </w:pPr>
+    </w:p>
+    <w:p>
+      <w:pPr>
+        <w:tabs>
+          <w:tab w:val="left" w:pos="4962"/>
+        </w:tabs>
+        <w:jc w:val="both"/>
+        <w:rPr>
+          <w:rFonts w:ascii="Arial" w:eastAsiaTheme="minorEastAsia" w:hAnsi="Arial" w:cs="Arial"/>
+          <w:sz w:val="24"/>
+          <w:szCs w:val="24"/>
+        </w:rPr>
+      </w:pPr>
+    </w:p>
+    <w:p>
+      <w:pPr>
+        <w:tabs>
+          <w:tab w:val="left" w:pos="4962"/>
+        </w:tabs>
+        <w:jc w:val="both"/>
+        <w:rPr>
+          <w:rFonts w:ascii="Arial" w:eastAsiaTheme="minorEastAsia" w:hAnsi="Arial" w:cs="Arial"/>
+          <w:sz w:val="24"/>
+          <w:szCs w:val="24"/>
+        </w:rPr>
+      </w:pPr>
+      <w:r>
+        <w:rPr>
+          <w:rFonts w:ascii="Arial" w:eastAsiaTheme="minorEastAsia" w:hAnsi="Arial" w:cs="Arial"/>
+          <w:sz w:val="24"/>
+          <w:szCs w:val="24"/>
+        </w:rPr>
+        <w:t>Relação de disparo do IGBT e comutação em sua base, bem como as correntes no indutor e capacitor correspondentes.</w:t>
+      </w:r>
+    </w:p>
+    <w:p>
+      <w:pPr>
+        <w:tabs>
+          <w:tab w:val="left" w:pos="4962"/>
+        </w:tabs>
+        <w:jc w:val="both"/>
+        <w:rPr>
+          <w:rFonts w:ascii="Arial" w:eastAsiaTheme="minorEastAsia" w:hAnsi="Arial" w:cs="Arial"/>
+          <w:sz w:val="24"/>
+          <w:szCs w:val="24"/>
+        </w:rPr>
+      </w:pPr>
       <w:r>
         <w:rPr>
           <w:rFonts w:ascii="Arial" w:hAnsi="Arial" w:cs="Arial"/>
@@ -4152,10 +4391,10 @@
           <w:lang w:eastAsia="pt-BR"/>
         </w:rPr>
         <w:drawing>
-          <wp:inline distT="0" distB="0" distL="0" distR="0" wp14:anchorId="1764AF7D" wp14:editId="0CAD0902">
-            <wp:extent cx="3609975" cy="2438400"/>
-            <wp:effectExtent l="0" t="0" r="9525" b="0"/>
-            <wp:docPr id="19" name="Imagem 19"/>
+          <wp:inline distT="0" distB="0" distL="0" distR="0" wp14:anchorId="653F46D9" wp14:editId="478DEAB8">
+            <wp:extent cx="5400040" cy="2758440"/>
+            <wp:effectExtent l="0" t="0" r="0" b="3810"/>
+            <wp:docPr id="20" name="Imagem 20"/>
             <wp:cNvGraphicFramePr>
               <a:graphicFrameLocks xmlns:a="http://schemas.openxmlformats.org/drawingml/2006/main" noChangeAspect="1"/>
             </wp:cNvGraphicFramePr>
@@ -4175,7 +4414,7 @@
                   <pic:spPr>
                     <a:xfrm>
                       <a:off x="0" y="0"/>
-                      <a:ext cx="3609975" cy="2438400"/>
+                      <a:ext cx="5400040" cy="2758440"/>
                     </a:xfrm>
                     <a:prstGeom prst="rect">
                       <a:avLst/>
@@ -4195,175 +4434,79 @@
         </w:tabs>
         <w:jc w:val="both"/>
         <w:rPr>
-          <w:rFonts w:ascii="Arial" w:eastAsiaTheme="minorEastAsia" w:hAnsi="Arial" w:cs="Arial"/>
-          <w:sz w:val="24"/>
-          <w:szCs w:val="24"/>
-        </w:rPr>
-      </w:pPr>
-    </w:p>
-    <w:p>
-      <w:pPr>
-        <w:tabs>
-          <w:tab w:val="left" w:pos="4962"/>
-        </w:tabs>
-        <w:jc w:val="both"/>
-        <w:rPr>
-          <w:rFonts w:ascii="Arial" w:eastAsiaTheme="minorEastAsia" w:hAnsi="Arial" w:cs="Arial"/>
-          <w:sz w:val="24"/>
-          <w:szCs w:val="24"/>
-        </w:rPr>
-      </w:pPr>
-    </w:p>
-    <w:p>
-      <w:pPr>
-        <w:tabs>
-          <w:tab w:val="left" w:pos="4962"/>
-        </w:tabs>
-        <w:jc w:val="both"/>
-        <w:rPr>
-          <w:rFonts w:ascii="Arial" w:eastAsiaTheme="minorEastAsia" w:hAnsi="Arial" w:cs="Arial"/>
-          <w:sz w:val="24"/>
-          <w:szCs w:val="24"/>
-        </w:rPr>
-      </w:pPr>
-    </w:p>
-    <w:p>
-      <w:pPr>
-        <w:tabs>
-          <w:tab w:val="left" w:pos="4962"/>
-        </w:tabs>
-        <w:jc w:val="both"/>
-        <w:rPr>
-          <w:rFonts w:ascii="Arial" w:eastAsiaTheme="minorEastAsia" w:hAnsi="Arial" w:cs="Arial"/>
-          <w:sz w:val="24"/>
-          <w:szCs w:val="24"/>
-        </w:rPr>
-      </w:pPr>
-    </w:p>
-    <w:p>
-      <w:pPr>
-        <w:tabs>
-          <w:tab w:val="left" w:pos="4962"/>
-        </w:tabs>
-        <w:jc w:val="both"/>
-        <w:rPr>
-          <w:rFonts w:ascii="Arial" w:eastAsiaTheme="minorEastAsia" w:hAnsi="Arial" w:cs="Arial"/>
-          <w:sz w:val="24"/>
-          <w:szCs w:val="24"/>
-        </w:rPr>
-      </w:pPr>
-    </w:p>
-    <w:p>
-      <w:pPr>
-        <w:tabs>
-          <w:tab w:val="left" w:pos="4962"/>
-        </w:tabs>
-        <w:jc w:val="both"/>
-        <w:rPr>
-          <w:rFonts w:ascii="Arial" w:eastAsiaTheme="minorEastAsia" w:hAnsi="Arial" w:cs="Arial"/>
-          <w:sz w:val="24"/>
-          <w:szCs w:val="24"/>
-        </w:rPr>
-      </w:pPr>
-    </w:p>
-    <w:p>
-      <w:pPr>
-        <w:tabs>
-          <w:tab w:val="left" w:pos="4962"/>
-        </w:tabs>
-        <w:jc w:val="both"/>
-        <w:rPr>
-          <w:rFonts w:ascii="Arial" w:eastAsiaTheme="minorEastAsia" w:hAnsi="Arial" w:cs="Arial"/>
-          <w:sz w:val="24"/>
-          <w:szCs w:val="24"/>
-        </w:rPr>
-      </w:pPr>
-    </w:p>
-    <w:p>
-      <w:pPr>
-        <w:tabs>
-          <w:tab w:val="left" w:pos="4962"/>
-        </w:tabs>
-        <w:jc w:val="both"/>
-        <w:rPr>
-          <w:rFonts w:ascii="Arial" w:eastAsiaTheme="minorEastAsia" w:hAnsi="Arial" w:cs="Arial"/>
-          <w:sz w:val="24"/>
-          <w:szCs w:val="24"/>
-        </w:rPr>
-      </w:pPr>
-    </w:p>
-    <w:p>
-      <w:pPr>
-        <w:tabs>
-          <w:tab w:val="left" w:pos="4962"/>
-        </w:tabs>
-        <w:jc w:val="both"/>
-        <w:rPr>
-          <w:rFonts w:ascii="Arial" w:eastAsiaTheme="minorEastAsia" w:hAnsi="Arial" w:cs="Arial"/>
-          <w:sz w:val="24"/>
-          <w:szCs w:val="24"/>
-        </w:rPr>
-      </w:pPr>
-    </w:p>
-    <w:p>
-      <w:pPr>
-        <w:tabs>
-          <w:tab w:val="left" w:pos="4962"/>
-        </w:tabs>
-        <w:jc w:val="both"/>
-        <w:rPr>
-          <w:rFonts w:ascii="Arial" w:eastAsiaTheme="minorEastAsia" w:hAnsi="Arial" w:cs="Arial"/>
-          <w:sz w:val="24"/>
-          <w:szCs w:val="24"/>
-        </w:rPr>
-      </w:pPr>
-    </w:p>
-    <w:p>
-      <w:pPr>
-        <w:tabs>
-          <w:tab w:val="left" w:pos="4962"/>
-        </w:tabs>
-        <w:jc w:val="both"/>
-        <w:rPr>
-          <w:rFonts w:ascii="Arial" w:eastAsiaTheme="minorEastAsia" w:hAnsi="Arial" w:cs="Arial"/>
-          <w:sz w:val="24"/>
-          <w:szCs w:val="24"/>
-        </w:rPr>
-      </w:pPr>
-      <w:r>
-        <w:rPr>
-          <w:rFonts w:ascii="Arial" w:eastAsiaTheme="minorEastAsia" w:hAnsi="Arial" w:cs="Arial"/>
-          <w:sz w:val="24"/>
-          <w:szCs w:val="24"/>
-        </w:rPr>
-        <w:t>Relação de disparo do IGBT e comutação em sua base, bem como as correntes no indutor e capacitor correspondentes.</w:t>
-      </w:r>
-    </w:p>
-    <w:p>
-      <w:pPr>
-        <w:tabs>
-          <w:tab w:val="left" w:pos="4962"/>
-        </w:tabs>
-        <w:jc w:val="both"/>
-        <w:rPr>
-          <w:rFonts w:ascii="Arial" w:eastAsiaTheme="minorEastAsia" w:hAnsi="Arial" w:cs="Arial"/>
-          <w:sz w:val="24"/>
-          <w:szCs w:val="24"/>
-        </w:rPr>
-      </w:pPr>
-      <w:r>
-        <w:rPr>
           <w:rFonts w:ascii="Arial" w:hAnsi="Arial" w:cs="Arial"/>
           <w:noProof/>
           <w:sz w:val="24"/>
           <w:szCs w:val="24"/>
+        </w:rPr>
+      </w:pPr>
+    </w:p>
+    <w:p>
+      <w:pPr>
+        <w:tabs>
+          <w:tab w:val="left" w:pos="4962"/>
+        </w:tabs>
+        <w:jc w:val="both"/>
+        <w:rPr>
+          <w:rFonts w:ascii="Arial" w:hAnsi="Arial" w:cs="Arial"/>
+          <w:noProof/>
+          <w:sz w:val="24"/>
+          <w:szCs w:val="24"/>
+        </w:rPr>
+      </w:pPr>
+      <w:r>
+        <w:rPr>
+          <w:rFonts w:ascii="Arial" w:hAnsi="Arial" w:cs="Arial"/>
+          <w:noProof/>
+          <w:sz w:val="24"/>
+          <w:szCs w:val="24"/>
+        </w:rPr>
+        <w:t xml:space="preserve">Com acrescimo da resistência R1, nota-se o início da distorção na tensão chaveada pelo IGBT, </w:t>
+      </w:r>
+      <w:r>
+        <w:rPr>
+          <w:rFonts w:ascii="Arial" w:hAnsi="Arial" w:cs="Arial"/>
+          <w:noProof/>
+          <w:sz w:val="24"/>
+          <w:szCs w:val="24"/>
+        </w:rPr>
+        <w:t xml:space="preserve">e a corrente média no indutor diminui, </w:t>
+      </w:r>
+      <w:r>
+        <w:rPr>
+          <w:rFonts w:ascii="Arial" w:hAnsi="Arial" w:cs="Arial"/>
+          <w:noProof/>
+          <w:sz w:val="24"/>
+          <w:szCs w:val="24"/>
+        </w:rPr>
+        <w:t xml:space="preserve">iniciando condução descontínua. </w:t>
+      </w:r>
+    </w:p>
+    <w:p>
+      <w:pPr>
+        <w:tabs>
+          <w:tab w:val="left" w:pos="4962"/>
+        </w:tabs>
+        <w:jc w:val="both"/>
+        <w:rPr>
+          <w:rFonts w:ascii="Arial" w:eastAsiaTheme="minorEastAsia" w:hAnsi="Arial" w:cs="Arial"/>
+          <w:sz w:val="24"/>
+          <w:szCs w:val="24"/>
+        </w:rPr>
+      </w:pPr>
+      <w:r>
+        <w:rPr>
+          <w:rFonts w:ascii="Arial" w:hAnsi="Arial" w:cs="Arial"/>
+          <w:noProof/>
+          <w:sz w:val="24"/>
+          <w:szCs w:val="24"/>
           <w:lang w:eastAsia="pt-BR"/>
         </w:rPr>
         <w:drawing>
-          <wp:inline distT="0" distB="0" distL="0" distR="0" wp14:anchorId="653F46D9" wp14:editId="478DEAB8">
-            <wp:extent cx="5400040" cy="2758440"/>
-            <wp:effectExtent l="0" t="0" r="0" b="3810"/>
-            <wp:docPr id="20" name="Imagem 20"/>
+          <wp:inline distT="0" distB="0" distL="0" distR="0" wp14:anchorId="2A72604C" wp14:editId="00E51A15">
+            <wp:extent cx="5400040" cy="2826385"/>
+            <wp:effectExtent l="0" t="0" r="0" b="0"/>
+            <wp:docPr id="21" name="Imagem 21"/>
             <wp:cNvGraphicFramePr>
               <a:graphicFrameLocks xmlns:a="http://schemas.openxmlformats.org/drawingml/2006/main" noChangeAspect="1"/>
             </wp:cNvGraphicFramePr>
@@ -4383,100 +4526,6 @@
                   <pic:spPr>
                     <a:xfrm>
                       <a:off x="0" y="0"/>
-                      <a:ext cx="5400040" cy="2758440"/>
-                    </a:xfrm>
-                    <a:prstGeom prst="rect">
-                      <a:avLst/>
-                    </a:prstGeom>
-                  </pic:spPr>
-                </pic:pic>
-              </a:graphicData>
-            </a:graphic>
-          </wp:inline>
-        </w:drawing>
-      </w:r>
-    </w:p>
-    <w:p>
-      <w:pPr>
-        <w:tabs>
-          <w:tab w:val="left" w:pos="4962"/>
-        </w:tabs>
-        <w:jc w:val="both"/>
-        <w:rPr>
-          <w:rFonts w:ascii="Arial" w:hAnsi="Arial" w:cs="Arial"/>
-          <w:noProof/>
-          <w:sz w:val="24"/>
-          <w:szCs w:val="24"/>
-        </w:rPr>
-      </w:pPr>
-    </w:p>
-    <w:p>
-      <w:pPr>
-        <w:tabs>
-          <w:tab w:val="left" w:pos="4962"/>
-        </w:tabs>
-        <w:jc w:val="both"/>
-        <w:rPr>
-          <w:rFonts w:ascii="Arial" w:hAnsi="Arial" w:cs="Arial"/>
-          <w:noProof/>
-          <w:sz w:val="24"/>
-          <w:szCs w:val="24"/>
-        </w:rPr>
-      </w:pPr>
-      <w:r>
-        <w:rPr>
-          <w:rFonts w:ascii="Arial" w:hAnsi="Arial" w:cs="Arial"/>
-          <w:noProof/>
-          <w:sz w:val="24"/>
-          <w:szCs w:val="24"/>
-        </w:rPr>
-        <w:t xml:space="preserve">Com acrescimo da resistência R1, nota-se o início da distorção na tensão chaveada pelo IGBT, iniciando condução descontínua. </w:t>
-      </w:r>
-    </w:p>
-    <w:p>
-      <w:pPr>
-        <w:tabs>
-          <w:tab w:val="left" w:pos="4962"/>
-        </w:tabs>
-        <w:jc w:val="both"/>
-        <w:rPr>
-          <w:rFonts w:ascii="Arial" w:eastAsiaTheme="minorEastAsia" w:hAnsi="Arial" w:cs="Arial"/>
-          <w:sz w:val="24"/>
-          <w:szCs w:val="24"/>
-        </w:rPr>
-      </w:pPr>
-      <w:r>
-        <w:rPr>
-          <w:rFonts w:ascii="Arial" w:hAnsi="Arial" w:cs="Arial"/>
-          <w:noProof/>
-          <w:sz w:val="24"/>
-          <w:szCs w:val="24"/>
-          <w:lang w:eastAsia="pt-BR"/>
-        </w:rPr>
-        <w:drawing>
-          <wp:inline distT="0" distB="0" distL="0" distR="0" wp14:anchorId="2A72604C" wp14:editId="00E51A15">
-            <wp:extent cx="5400040" cy="2826385"/>
-            <wp:effectExtent l="0" t="0" r="0" b="0"/>
-            <wp:docPr id="21" name="Imagem 21"/>
-            <wp:cNvGraphicFramePr>
-              <a:graphicFrameLocks xmlns:a="http://schemas.openxmlformats.org/drawingml/2006/main" noChangeAspect="1"/>
-            </wp:cNvGraphicFramePr>
-            <a:graphic xmlns:a="http://schemas.openxmlformats.org/drawingml/2006/main">
-              <a:graphicData uri="http://schemas.openxmlformats.org/drawingml/2006/picture">
-                <pic:pic xmlns:pic="http://schemas.openxmlformats.org/drawingml/2006/picture">
-                  <pic:nvPicPr>
-                    <pic:cNvPr id="1" name=""/>
-                    <pic:cNvPicPr/>
-                  </pic:nvPicPr>
-                  <pic:blipFill>
-                    <a:blip r:embed="rId25"/>
-                    <a:stretch>
-                      <a:fillRect/>
-                    </a:stretch>
-                  </pic:blipFill>
-                  <pic:spPr>
-                    <a:xfrm>
-                      <a:off x="0" y="0"/>
                       <a:ext cx="5400040" cy="2826385"/>
                     </a:xfrm>
                     <a:prstGeom prst="rect">
@@ -4497,24 +4546,13 @@
         </w:tabs>
         <w:jc w:val="both"/>
         <w:rPr>
-          <w:rFonts w:ascii="Arial" w:eastAsiaTheme="minorEastAsia" w:hAnsi="Arial" w:cs="Arial"/>
-          <w:sz w:val="24"/>
-          <w:szCs w:val="24"/>
-        </w:rPr>
-      </w:pPr>
-    </w:p>
-    <w:p>
-      <w:pPr>
-        <w:tabs>
-          <w:tab w:val="left" w:pos="4962"/>
-        </w:tabs>
-        <w:jc w:val="both"/>
-        <w:rPr>
-          <w:rFonts w:ascii="Arial" w:hAnsi="Arial" w:cs="Arial"/>
-          <w:sz w:val="24"/>
-          <w:szCs w:val="24"/>
-        </w:rPr>
-      </w:pPr>
+          <w:rFonts w:ascii="Arial" w:hAnsi="Arial" w:cs="Arial"/>
+          <w:sz w:val="24"/>
+          <w:szCs w:val="24"/>
+        </w:rPr>
+      </w:pPr>
+      <w:bookmarkStart w:id="3" w:name="_GoBack"/>
+      <w:bookmarkEnd w:id="3"/>
     </w:p>
     <w:sectPr>
       <w:pgSz w:w="11906" w:h="16838"/>
@@ -4527,7 +4565,7 @@
 </file>
 
 <file path=word/styles.xml><?xml version="1.0" encoding="utf-8"?>
-<w:styles xmlns:mc="http://schemas.openxmlformats.org/markup-compatibility/2006" xmlns:r="http://schemas.openxmlformats.org/officeDocument/2006/relationships" xmlns:w="http://schemas.openxmlformats.org/wordprocessingml/2006/main" xmlns:w14="http://schemas.microsoft.com/office/word/2010/wordml" mc:Ignorable="w14">
+<w:styles xmlns:mc="http://schemas.openxmlformats.org/markup-compatibility/2006" xmlns:r="http://schemas.openxmlformats.org/officeDocument/2006/relationships" xmlns:w="http://schemas.openxmlformats.org/wordprocessingml/2006/main" xmlns:w14="http://schemas.microsoft.com/office/word/2010/wordml" xmlns:w15="http://schemas.microsoft.com/office/word/2012/wordml" xmlns:w16cid="http://schemas.microsoft.com/office/word/2016/wordml/cid" xmlns:w16se="http://schemas.microsoft.com/office/word/2015/wordml/symex" mc:Ignorable="w14 w15 w16se w16cid">
   <w:docDefaults>
     <w:rPrDefault>
       <w:rPr>
@@ -4543,495 +4581,383 @@
       </w:pPr>
     </w:pPrDefault>
   </w:docDefaults>
-  <w:latentStyles w:defLockedState="0" w:defUIPriority="99" w:defSemiHidden="1" w:defUnhideWhenUsed="1" w:defQFormat="0" w:count="267">
-    <w:lsdException w:name="Normal" w:semiHidden="0" w:uiPriority="0" w:unhideWhenUsed="0" w:qFormat="1"/>
-    <w:lsdException w:name="heading 1" w:semiHidden="0" w:uiPriority="9" w:unhideWhenUsed="0" w:qFormat="1"/>
-    <w:lsdException w:name="heading 2" w:uiPriority="9" w:qFormat="1"/>
-    <w:lsdException w:name="heading 3" w:uiPriority="9" w:qFormat="1"/>
-    <w:lsdException w:name="heading 4" w:uiPriority="9" w:qFormat="1"/>
-    <w:lsdException w:name="heading 5" w:uiPriority="9" w:qFormat="1"/>
-    <w:lsdException w:name="heading 6" w:uiPriority="9" w:qFormat="1"/>
-    <w:lsdException w:name="heading 7" w:uiPriority="9" w:qFormat="1"/>
-    <w:lsdException w:name="heading 8" w:uiPriority="9" w:qFormat="1"/>
-    <w:lsdException w:name="heading 9" w:uiPriority="9" w:qFormat="1"/>
-    <w:lsdException w:name="toc 1" w:uiPriority="39"/>
-    <w:lsdException w:name="toc 2" w:uiPriority="39"/>
-    <w:lsdException w:name="toc 3" w:uiPriority="39"/>
-    <w:lsdException w:name="toc 4" w:uiPriority="39"/>
-    <w:lsdException w:name="toc 5" w:uiPriority="39"/>
-    <w:lsdException w:name="toc 6" w:uiPriority="39"/>
-    <w:lsdException w:name="toc 7" w:uiPriority="39"/>
-    <w:lsdException w:name="toc 8" w:uiPriority="39"/>
-    <w:lsdException w:name="toc 9" w:uiPriority="39"/>
-    <w:lsdException w:name="caption" w:uiPriority="35" w:qFormat="1"/>
-    <w:lsdException w:name="Title" w:semiHidden="0" w:uiPriority="10" w:unhideWhenUsed="0" w:qFormat="1"/>
-    <w:lsdException w:name="Default Paragraph Font" w:uiPriority="1"/>
-    <w:lsdException w:name="Subtitle" w:semiHidden="0" w:uiPriority="11" w:unhideWhenUsed="0" w:qFormat="1"/>
-    <w:lsdException w:name="Strong" w:semiHidden="0" w:uiPriority="22" w:unhideWhenUsed="0" w:qFormat="1"/>
-    <w:lsdException w:name="Emphasis" w:semiHidden="0" w:uiPriority="20" w:unhideWhenUsed="0" w:qFormat="1"/>
-    <w:lsdException w:name="Normal Table" w:semiHidden="0" w:unhideWhenUsed="0"/>
-    <w:lsdException w:name="Table Subtle 1" w:semiHidden="0" w:unhideWhenUsed="0"/>
-    <w:lsdException w:name="Table Web 2" w:semiHidden="0" w:unhideWhenUsed="0"/>
-    <w:lsdException w:name="Table Web 3" w:semiHidden="0" w:unhideWhenUsed="0"/>
-    <w:lsdException w:name="Table Grid" w:semiHidden="0" w:uiPriority="39" w:unhideWhenUsed="0"/>
-    <w:lsdException w:name="Placeholder Text" w:unhideWhenUsed="0"/>
-    <w:lsdException w:name="No Spacing" w:semiHidden="0" w:uiPriority="1" w:unhideWhenUsed="0" w:qFormat="1"/>
-    <w:lsdException w:name="Light Shading" w:semiHidden="0" w:uiPriority="60" w:unhideWhenUsed="0"/>
-    <w:lsdException w:name="Light List" w:semiHidden="0" w:uiPriority="61" w:unhideWhenUsed="0"/>
-    <w:lsdException w:name="Light Grid" w:semiHidden="0" w:uiPriority="62" w:unhideWhenUsed="0"/>
-    <w:lsdException w:name="Medium Shading 1" w:semiHidden="0" w:uiPriority="63" w:unhideWhenUsed="0"/>
-    <w:lsdException w:name="Medium Shading 2" w:semiHidden="0" w:uiPriority="64" w:unhideWhenUsed="0"/>
-    <w:lsdException w:name="Medium List 1" w:semiHidden="0" w:uiPriority="65" w:unhideWhenUsed="0"/>
-    <w:lsdException w:name="Medium List 2" w:semiHidden="0" w:uiPriority="66" w:unhideWhenUsed="0"/>
-    <w:lsdException w:name="Medium Grid 1" w:semiHidden="0" w:uiPriority="67" w:unhideWhenUsed="0"/>
-    <w:lsdException w:name="Medium Grid 2" w:semiHidden="0" w:uiPriority="68" w:unhideWhenUsed="0"/>
-    <w:lsdException w:name="Medium Grid 3" w:semiHidden="0" w:uiPriority="69" w:unhideWhenUsed="0"/>
-    <w:lsdException w:name="Dark List" w:semiHidden="0" w:uiPriority="70" w:unhideWhenUsed="0"/>
-    <w:lsdException w:name="Colorful Shading" w:semiHidden="0" w:uiPriority="71" w:unhideWhenUsed="0"/>
-    <w:lsdException w:name="Colorful List" w:semiHidden="0" w:uiPriority="72" w:unhideWhenUsed="0"/>
-    <w:lsdException w:name="Colorful Grid" w:semiHidden="0" w:uiPriority="73" w:unhideWhenUsed="0"/>
-    <w:lsdException w:name="Light Shading Accent 1" w:semiHidden="0" w:uiPriority="60" w:unhideWhenUsed="0"/>
-    <w:lsdException w:name="Light List Accent 1" w:semiHidden="0" w:uiPriority="61" w:unhideWhenUsed="0"/>
-    <w:lsdException w:name="Light Grid Accent 1" w:semiHidden="0" w:uiPriority="62" w:unhideWhenUsed="0"/>
-    <w:lsdException w:name="Medium Shading 1 Accent 1" w:semiHidden="0" w:uiPriority="63" w:unhideWhenUsed="0"/>
-    <w:lsdException w:name="Medium Shading 2 Accent 1" w:semiHidden="0" w:uiPriority="64" w:unhideWhenUsed="0"/>
-    <w:lsdException w:name="Medium List 1 Accent 1" w:semiHidden="0" w:uiPriority="65" w:unhideWhenUsed="0"/>
-    <w:lsdException w:name="Revision" w:unhideWhenUsed="0"/>
-    <w:lsdException w:name="List Paragraph" w:semiHidden="0" w:uiPriority="34" w:unhideWhenUsed="0" w:qFormat="1"/>
-    <w:lsdException w:name="Quote" w:semiHidden="0" w:uiPriority="29" w:unhideWhenUsed="0" w:qFormat="1"/>
-    <w:lsdException w:name="Intense Quote" w:semiHidden="0" w:uiPriority="30" w:unhideWhenUsed="0" w:qFormat="1"/>
-    <w:lsdException w:name="Medium List 2 Accent 1" w:semiHidden="0" w:uiPriority="66" w:unhideWhenUsed="0"/>
-    <w:lsdException w:name="Medium Grid 1 Accent 1" w:semiHidden="0" w:uiPriority="67" w:unhideWhenUsed="0"/>
-    <w:lsdException w:name="Medium Grid 2 Accent 1" w:semiHidden="0" w:uiPriority="68" w:unhideWhenUsed="0"/>
-    <w:lsdException w:name="Medium Grid 3 Accent 1" w:semiHidden="0" w:uiPriority="69" w:unhideWhenUsed="0"/>
-    <w:lsdException w:name="Dark List Accent 1" w:semiHidden="0" w:uiPriority="70" w:unhideWhenUsed="0"/>
-    <w:lsdException w:name="Colorful Shading Accent 1" w:semiHidden="0" w:uiPriority="71" w:unhideWhenUsed="0"/>
-    <w:lsdException w:name="Colorful List Accent 1" w:semiHidden="0" w:uiPriority="72" w:unhideWhenUsed="0"/>
-    <w:lsdException w:name="Colorful Grid Accent 1" w:semiHidden="0" w:uiPriority="73" w:unhideWhenUsed="0"/>
-    <w:lsdException w:name="Light Shading Accent 2" w:semiHidden="0" w:uiPriority="60" w:unhideWhenUsed="0"/>
-    <w:lsdException w:name="Light List Accent 2" w:semiHidden="0" w:uiPriority="61" w:unhideWhenUsed="0"/>
-    <w:lsdException w:name="Light Grid Accent 2" w:semiHidden="0" w:uiPriority="62" w:unhideWhenUsed="0"/>
-    <w:lsdException w:name="Medium Shading 1 Accent 2" w:semiHidden="0" w:uiPriority="63" w:unhideWhenUsed="0"/>
-    <w:lsdException w:name="Medium Shading 2 Accent 2" w:semiHidden="0" w:uiPriority="64" w:unhideWhenUsed="0"/>
-    <w:lsdException w:name="Medium List 1 Accent 2" w:semiHidden="0" w:uiPriority="65" w:unhideWhenUsed="0"/>
-    <w:lsdException w:name="Medium List 2 Accent 2" w:semiHidden="0" w:uiPriority="66" w:unhideWhenUsed="0"/>
-    <w:lsdException w:name="Medium Grid 1 Accent 2" w:semiHidden="0" w:uiPriority="67" w:unhideWhenUsed="0"/>
-    <w:lsdException w:name="Medium Grid 2 Accent 2" w:semiHidden="0" w:uiPriority="68" w:unhideWhenUsed="0"/>
-    <w:lsdException w:name="Medium Grid 3 Accent 2" w:semiHidden="0" w:uiPriority="69" w:unhideWhenUsed="0"/>
-    <w:lsdException w:name="Dark List Accent 2" w:semiHidden="0" w:uiPriority="70" w:unhideWhenUsed="0"/>
-    <w:lsdException w:name="Colorful Shading Accent 2" w:semiHidden="0" w:uiPriority="71" w:unhideWhenUsed="0"/>
-    <w:lsdException w:name="Colorful List Accent 2" w:semiHidden="0" w:uiPriority="72" w:unhideWhenUsed="0"/>
-    <w:lsdException w:name="Colorful Grid Accent 2" w:semiHidden="0" w:uiPriority="73" w:unhideWhenUsed="0"/>
-    <w:lsdException w:name="Light Shading Accent 3" w:semiHidden="0" w:uiPriority="60" w:unhideWhenUsed="0"/>
-    <w:lsdException w:name="Light List Accent 3" w:semiHidden="0" w:uiPriority="61" w:unhideWhenUsed="0"/>
-    <w:lsdException w:name="Light Grid Accent 3" w:semiHidden="0" w:uiPriority="62" w:unhideWhenUsed="0"/>
-    <w:lsdException w:name="Medium Shading 1 Accent 3" w:semiHidden="0" w:uiPriority="63" w:unhideWhenUsed="0"/>
-    <w:lsdException w:name="Medium Shading 2 Accent 3" w:semiHidden="0" w:uiPriority="64" w:unhideWhenUsed="0"/>
-    <w:lsdException w:name="Medium List 1 Accent 3" w:semiHidden="0" w:uiPriority="65" w:unhideWhenUsed="0"/>
-    <w:lsdException w:name="Medium List 2 Accent 3" w:semiHidden="0" w:uiPriority="66" w:unhideWhenUsed="0"/>
-    <w:lsdException w:name="Medium Grid 1 Accent 3" w:semiHidden="0" w:uiPriority="67" w:unhideWhenUsed="0"/>
-    <w:lsdException w:name="Medium Grid 2 Accent 3" w:semiHidden="0" w:uiPriority="68" w:unhideWhenUsed="0"/>
-    <w:lsdException w:name="Medium Grid 3 Accent 3" w:semiHidden="0" w:uiPriority="69" w:unhideWhenUsed="0"/>
-    <w:lsdException w:name="Dark List Accent 3" w:semiHidden="0" w:uiPriority="70" w:unhideWhenUsed="0"/>
-    <w:lsdException w:name="Colorful Shading Accent 3" w:semiHidden="0" w:uiPriority="71" w:unhideWhenUsed="0"/>
-    <w:lsdException w:name="Colorful List Accent 3" w:semiHidden="0" w:uiPriority="72" w:unhideWhenUsed="0"/>
-    <w:lsdException w:name="Colorful Grid Accent 3" w:semiHidden="0" w:uiPriority="73" w:unhideWhenUsed="0"/>
-    <w:lsdException w:name="Light Shading Accent 4" w:semiHidden="0" w:uiPriority="60" w:unhideWhenUsed="0"/>
-    <w:lsdException w:name="Light List Accent 4" w:semiHidden="0" w:uiPriority="61" w:unhideWhenUsed="0"/>
-    <w:lsdException w:name="Light Grid Accent 4" w:semiHidden="0" w:uiPriority="62" w:unhideWhenUsed="0"/>
-    <w:lsdException w:name="Medium Shading 1 Accent 4" w:semiHidden="0" w:uiPriority="63" w:unhideWhenUsed="0"/>
-    <w:lsdException w:name="Medium Shading 2 Accent 4" w:semiHidden="0" w:uiPriority="64" w:unhideWhenUsed="0"/>
-    <w:lsdException w:name="Medium List 1 Accent 4" w:semiHidden="0" w:uiPriority="65" w:unhideWhenUsed="0"/>
-    <w:lsdException w:name="Medium List 2 Accent 4" w:semiHidden="0" w:uiPriority="66" w:unhideWhenUsed="0"/>
-    <w:lsdException w:name="Medium Grid 1 Accent 4" w:semiHidden="0" w:uiPriority="67" w:unhideWhenUsed="0"/>
-    <w:lsdException w:name="Medium Grid 2 Accent 4" w:semiHidden="0" w:uiPriority="68" w:unhideWhenUsed="0"/>
-    <w:lsdException w:name="Medium Grid 3 Accent 4" w:semiHidden="0" w:uiPriority="69" w:unhideWhenUsed="0"/>
-    <w:lsdException w:name="Dark List Accent 4" w:semiHidden="0" w:uiPriority="70" w:unhideWhenUsed="0"/>
-    <w:lsdException w:name="Colorful Shading Accent 4" w:semiHidden="0" w:uiPriority="71" w:unhideWhenUsed="0"/>
-    <w:lsdException w:name="Colorful List Accent 4" w:semiHidden="0" w:uiPriority="72" w:unhideWhenUsed="0"/>
-    <w:lsdException w:name="Colorful Grid Accent 4" w:semiHidden="0" w:uiPriority="73" w:unhideWhenUsed="0"/>
-    <w:lsdException w:name="Light Shading Accent 5" w:semiHidden="0" w:uiPriority="60" w:unhideWhenUsed="0"/>
-    <w:lsdException w:name="Light List Accent 5" w:semiHidden="0" w:uiPriority="61" w:unhideWhenUsed="0"/>
-    <w:lsdException w:name="Light Grid Accent 5" w:semiHidden="0" w:uiPriority="62" w:unhideWhenUsed="0"/>
-    <w:lsdException w:name="Medium Shading 1 Accent 5" w:semiHidden="0" w:uiPriority="63" w:unhideWhenUsed="0"/>
-    <w:lsdException w:name="Medium Shading 2 Accent 5" w:semiHidden="0" w:uiPriority="64" w:unhideWhenUsed="0"/>
-    <w:lsdException w:name="Medium List 1 Accent 5" w:semiHidden="0" w:uiPriority="65" w:unhideWhenUsed="0"/>
-    <w:lsdException w:name="Medium List 2 Accent 5" w:semiHidden="0" w:uiPriority="66" w:unhideWhenUsed="0"/>
-    <w:lsdException w:name="Medium Grid 1 Accent 5" w:semiHidden="0" w:uiPriority="67" w:unhideWhenUsed="0"/>
-    <w:lsdException w:name="Medium Grid 2 Accent 5" w:semiHidden="0" w:uiPriority="68" w:unhideWhenUsed="0"/>
-    <w:lsdException w:name="Medium Grid 3 Accent 5" w:semiHidden="0" w:uiPriority="69" w:unhideWhenUsed="0"/>
-    <w:lsdException w:name="Dark List Accent 5" w:semiHidden="0" w:uiPriority="70" w:unhideWhenUsed="0"/>
-    <w:lsdException w:name="Colorful Shading Accent 5" w:semiHidden="0" w:uiPriority="71" w:unhideWhenUsed="0"/>
-    <w:lsdException w:name="Colorful List Accent 5" w:semiHidden="0" w:uiPriority="72" w:unhideWhenUsed="0"/>
-    <w:lsdException w:name="Colorful Grid Accent 5" w:semiHidden="0" w:uiPriority="73" w:unhideWhenUsed="0"/>
-    <w:lsdException w:name="Light Shading Accent 6" w:semiHidden="0" w:uiPriority="60" w:unhideWhenUsed="0"/>
-    <w:lsdException w:name="Light List Accent 6" w:semiHidden="0" w:uiPriority="61" w:unhideWhenUsed="0"/>
-    <w:lsdException w:name="Light Grid Accent 6" w:semiHidden="0" w:uiPriority="62" w:unhideWhenUsed="0"/>
-    <w:lsdException w:name="Medium Shading 1 Accent 6" w:semiHidden="0" w:uiPriority="63" w:unhideWhenUsed="0"/>
-    <w:lsdException w:name="Medium Shading 2 Accent 6" w:semiHidden="0" w:uiPriority="64" w:unhideWhenUsed="0"/>
-    <w:lsdException w:name="Medium List 1 Accent 6" w:semiHidden="0" w:uiPriority="65" w:unhideWhenUsed="0"/>
-    <w:lsdException w:name="Medium List 2 Accent 6" w:semiHidden="0" w:uiPriority="66" w:unhideWhenUsed="0"/>
-    <w:lsdException w:name="Medium Grid 1 Accent 6" w:semiHidden="0" w:uiPriority="67" w:unhideWhenUsed="0"/>
-    <w:lsdException w:name="Medium Grid 2 Accent 6" w:semiHidden="0" w:uiPriority="68" w:unhideWhenUsed="0"/>
-    <w:lsdException w:name="Medium Grid 3 Accent 6" w:semiHidden="0" w:uiPriority="69" w:unhideWhenUsed="0"/>
-    <w:lsdException w:name="Dark List Accent 6" w:semiHidden="0" w:uiPriority="70" w:unhideWhenUsed="0"/>
-    <w:lsdException w:name="Colorful Shading Accent 6" w:semiHidden="0" w:uiPriority="71" w:unhideWhenUsed="0"/>
-    <w:lsdException w:name="Colorful List Accent 6" w:semiHidden="0" w:uiPriority="72" w:unhideWhenUsed="0"/>
-    <w:lsdException w:name="Colorful Grid Accent 6" w:semiHidden="0" w:uiPriority="73" w:unhideWhenUsed="0"/>
-    <w:lsdException w:name="Subtle Emphasis" w:semiHidden="0" w:uiPriority="19" w:unhideWhenUsed="0" w:qFormat="1"/>
-    <w:lsdException w:name="Intense Emphasis" w:semiHidden="0" w:uiPriority="21" w:unhideWhenUsed="0" w:qFormat="1"/>
-    <w:lsdException w:name="Subtle Reference" w:semiHidden="0" w:uiPriority="31" w:unhideWhenUsed="0" w:qFormat="1"/>
-    <w:lsdException w:name="Intense Reference" w:semiHidden="0" w:uiPriority="32" w:unhideWhenUsed="0" w:qFormat="1"/>
-    <w:lsdException w:name="Book Title" w:semiHidden="0" w:uiPriority="33" w:unhideWhenUsed="0" w:qFormat="1"/>
-    <w:lsdException w:name="Bibliography" w:uiPriority="37"/>
-    <w:lsdException w:name="TOC Heading" w:uiPriority="39" w:qFormat="1"/>
-  </w:latentStyles>
-  <w:style w:type="paragraph" w:default="1" w:styleId="Normal">
-    <w:name w:val="Normal"/>
-    <w:qFormat/>
-  </w:style>
-  <w:style w:type="paragraph" w:styleId="Ttulo2">
-    <w:name w:val="heading 2"/>
-    <w:basedOn w:val="Normal"/>
-    <w:next w:val="Normal"/>
-    <w:link w:val="Ttulo2Char"/>
-    <w:uiPriority w:val="9"/>
-    <w:semiHidden/>
-    <w:unhideWhenUsed/>
-    <w:qFormat/>
-    <w:rsid w:val="003F70D5"/>
-    <w:pPr>
-      <w:keepNext/>
-      <w:keepLines/>
-      <w:spacing w:before="200" w:after="0"/>
-      <w:outlineLvl w:val="1"/>
-    </w:pPr>
-    <w:rPr>
-      <w:rFonts w:asciiTheme="majorHAnsi" w:eastAsiaTheme="majorEastAsia" w:hAnsiTheme="majorHAnsi" w:cstheme="majorBidi"/>
-      <w:b/>
-      <w:bCs/>
-      <w:color w:val="5B9BD5" w:themeColor="accent1"/>
-      <w:sz w:val="26"/>
-      <w:szCs w:val="26"/>
-    </w:rPr>
-  </w:style>
-  <w:style w:type="character" w:default="1" w:styleId="Fontepargpadro">
-    <w:name w:val="Default Paragraph Font"/>
-    <w:uiPriority w:val="1"/>
-    <w:semiHidden/>
-    <w:unhideWhenUsed/>
-  </w:style>
-  <w:style w:type="table" w:default="1" w:styleId="Tabelanormal">
-    <w:name w:val="Normal Table"/>
-    <w:uiPriority w:val="99"/>
-    <w:semiHidden/>
-    <w:unhideWhenUsed/>
-    <w:tblPr>
-      <w:tblInd w:w="0" w:type="dxa"/>
-      <w:tblCellMar>
-        <w:top w:w="0" w:type="dxa"/>
-        <w:left w:w="108" w:type="dxa"/>
-        <w:bottom w:w="0" w:type="dxa"/>
-        <w:right w:w="108" w:type="dxa"/>
-      </w:tblCellMar>
-    </w:tblPr>
-  </w:style>
-  <w:style w:type="numbering" w:default="1" w:styleId="Semlista">
-    <w:name w:val="No List"/>
-    <w:uiPriority w:val="99"/>
-    <w:semiHidden/>
-    <w:unhideWhenUsed/>
-  </w:style>
-  <w:style w:type="paragraph" w:styleId="Textodebalo">
-    <w:name w:val="Balloon Text"/>
-    <w:basedOn w:val="Normal"/>
-    <w:link w:val="TextodebaloChar"/>
-    <w:uiPriority w:val="99"/>
-    <w:semiHidden/>
-    <w:unhideWhenUsed/>
-    <w:rsid w:val="00AA08C1"/>
-    <w:pPr>
-      <w:spacing w:after="0" w:line="240" w:lineRule="auto"/>
-    </w:pPr>
-    <w:rPr>
-      <w:rFonts w:ascii="Tahoma" w:hAnsi="Tahoma" w:cs="Tahoma"/>
-      <w:sz w:val="16"/>
-      <w:szCs w:val="16"/>
-    </w:rPr>
-  </w:style>
-  <w:style w:type="character" w:customStyle="1" w:styleId="TextodebaloChar">
-    <w:name w:val="Texto de balão Char"/>
-    <w:basedOn w:val="Fontepargpadro"/>
-    <w:link w:val="Textodebalo"/>
-    <w:uiPriority w:val="99"/>
-    <w:semiHidden/>
-    <w:rsid w:val="00AA08C1"/>
-    <w:rPr>
-      <w:rFonts w:ascii="Tahoma" w:hAnsi="Tahoma" w:cs="Tahoma"/>
-      <w:sz w:val="16"/>
-      <w:szCs w:val="16"/>
-    </w:rPr>
-  </w:style>
-  <w:style w:type="paragraph" w:customStyle="1" w:styleId="Estilo1">
-    <w:name w:val="Estilo1"/>
-    <w:basedOn w:val="Ttulo2"/>
-    <w:rsid w:val="003F70D5"/>
-    <w:pPr>
-      <w:keepLines w:val="0"/>
-      <w:spacing w:before="0" w:line="480" w:lineRule="auto"/>
-      <w:jc w:val="right"/>
-    </w:pPr>
-    <w:rPr>
-      <w:rFonts w:ascii="Arial" w:eastAsia="Times New Roman" w:hAnsi="Arial" w:cs="Arial"/>
-      <w:b w:val="0"/>
-      <w:bCs w:val="0"/>
-      <w:color w:val="auto"/>
-      <w:sz w:val="24"/>
-      <w:szCs w:val="24"/>
-      <w:lang w:eastAsia="pt-BR"/>
-    </w:rPr>
-  </w:style>
-  <w:style w:type="paragraph" w:customStyle="1" w:styleId="Ttulo116pt">
-    <w:name w:val="Título 1 + 16 pt"/>
-    <w:aliases w:val="Esquerda:  0 cm,Primeira linha:  0 cm,Antes:  108 pt"/>
-    <w:basedOn w:val="Ttulo"/>
-    <w:rsid w:val="003F70D5"/>
-    <w:pPr>
-      <w:pBdr>
-        <w:bottom w:val="none" w:sz="0" w:space="0" w:color="auto"/>
-      </w:pBdr>
-      <w:spacing w:after="0" w:line="480" w:lineRule="auto"/>
-      <w:contextualSpacing w:val="0"/>
-      <w:jc w:val="center"/>
-    </w:pPr>
-    <w:rPr>
-      <w:rFonts w:ascii="Arial" w:eastAsia="Times New Roman" w:hAnsi="Arial" w:cs="Arial"/>
-      <w:smallCaps/>
-      <w:color w:val="auto"/>
-      <w:spacing w:val="0"/>
-      <w:kern w:val="0"/>
-      <w:sz w:val="40"/>
-      <w:szCs w:val="24"/>
-      <w:lang w:eastAsia="pt-BR"/>
-    </w:rPr>
-  </w:style>
-  <w:style w:type="character" w:customStyle="1" w:styleId="Ttulo2Char">
-    <w:name w:val="Título 2 Char"/>
-    <w:basedOn w:val="Fontepargpadro"/>
-    <w:link w:val="Ttulo2"/>
-    <w:uiPriority w:val="9"/>
-    <w:semiHidden/>
-    <w:rsid w:val="003F70D5"/>
-    <w:rPr>
-      <w:rFonts w:asciiTheme="majorHAnsi" w:eastAsiaTheme="majorEastAsia" w:hAnsiTheme="majorHAnsi" w:cstheme="majorBidi"/>
-      <w:b/>
-      <w:bCs/>
-      <w:color w:val="5B9BD5" w:themeColor="accent1"/>
-      <w:sz w:val="26"/>
-      <w:szCs w:val="26"/>
-    </w:rPr>
-  </w:style>
-  <w:style w:type="paragraph" w:styleId="Ttulo">
-    <w:name w:val="Title"/>
-    <w:basedOn w:val="Normal"/>
-    <w:next w:val="Normal"/>
-    <w:link w:val="TtuloChar"/>
-    <w:uiPriority w:val="10"/>
-    <w:qFormat/>
-    <w:rsid w:val="003F70D5"/>
-    <w:pPr>
-      <w:pBdr>
-        <w:bottom w:val="single" w:sz="8" w:space="4" w:color="5B9BD5" w:themeColor="accent1"/>
-      </w:pBdr>
-      <w:spacing w:after="300" w:line="240" w:lineRule="auto"/>
-      <w:contextualSpacing/>
-    </w:pPr>
-    <w:rPr>
-      <w:rFonts w:asciiTheme="majorHAnsi" w:eastAsiaTheme="majorEastAsia" w:hAnsiTheme="majorHAnsi" w:cstheme="majorBidi"/>
-      <w:color w:val="323E4F" w:themeColor="text2" w:themeShade="BF"/>
-      <w:spacing w:val="5"/>
-      <w:kern w:val="28"/>
-      <w:sz w:val="52"/>
-      <w:szCs w:val="52"/>
-    </w:rPr>
-  </w:style>
-  <w:style w:type="character" w:customStyle="1" w:styleId="TtuloChar">
-    <w:name w:val="Título Char"/>
-    <w:basedOn w:val="Fontepargpadro"/>
-    <w:link w:val="Ttulo"/>
-    <w:uiPriority w:val="10"/>
-    <w:rsid w:val="003F70D5"/>
-    <w:rPr>
-      <w:rFonts w:asciiTheme="majorHAnsi" w:eastAsiaTheme="majorEastAsia" w:hAnsiTheme="majorHAnsi" w:cstheme="majorBidi"/>
-      <w:color w:val="323E4F" w:themeColor="text2" w:themeShade="BF"/>
-      <w:spacing w:val="5"/>
-      <w:kern w:val="28"/>
-      <w:sz w:val="52"/>
-      <w:szCs w:val="52"/>
-    </w:rPr>
-  </w:style>
-</w:styles>
-</file>
-
-<file path=word/stylesWithEffects.xml><?xml version="1.0" encoding="utf-8"?>
-<w:styles xmlns:wpc="http://schemas.microsoft.com/office/word/2010/wordprocessingCanvas" xmlns:mc="http://schemas.openxmlformats.org/markup-compatibility/2006" xmlns:o="urn:schemas-microsoft-com:office:office" xmlns:r="http://schemas.openxmlformats.org/officeDocument/2006/relationships" xmlns:m="http://schemas.openxmlformats.org/officeDocument/2006/math" xmlns:v="urn:schemas-microsoft-com:vml" xmlns:wp14="http://schemas.microsoft.com/office/word/2010/wordprocessingDrawing" xmlns:wp="http://schemas.openxmlformats.org/drawingml/2006/wordprocessingDrawing" xmlns:w10="urn:schemas-microsoft-com:office:word" xmlns:w="http://schemas.openxmlformats.org/wordprocessingml/2006/main" xmlns:w14="http://schemas.microsoft.com/office/word/2010/wordml" xmlns:wpg="http://schemas.microsoft.com/office/word/2010/wordprocessingGroup" xmlns:wpi="http://schemas.microsoft.com/office/word/2010/wordprocessingInk" xmlns:wne="http://schemas.microsoft.com/office/word/2006/wordml" xmlns:wps="http://schemas.microsoft.com/office/word/2010/wordprocessingShape" mc:Ignorable="w14 wp14">
-  <w:docDefaults>
-    <w:rPrDefault>
-      <w:rPr>
-        <w:rFonts w:asciiTheme="minorHAnsi" w:eastAsiaTheme="minorHAnsi" w:hAnsiTheme="minorHAnsi" w:cstheme="minorBidi"/>
-        <w:sz w:val="22"/>
-        <w:szCs w:val="22"/>
-        <w:lang w:val="pt-BR" w:eastAsia="en-US" w:bidi="ar-SA"/>
-      </w:rPr>
-    </w:rPrDefault>
-    <w:pPrDefault>
-      <w:pPr>
-        <w:spacing w:after="160" w:line="259" w:lineRule="auto"/>
-      </w:pPr>
-    </w:pPrDefault>
-  </w:docDefaults>
-  <w:latentStyles w:defLockedState="0" w:defUIPriority="99" w:defSemiHidden="1" w:defUnhideWhenUsed="1" w:defQFormat="0" w:count="267">
-    <w:lsdException w:name="Normal" w:semiHidden="0" w:uiPriority="0" w:unhideWhenUsed="0" w:qFormat="1"/>
-    <w:lsdException w:name="heading 1" w:semiHidden="0" w:uiPriority="9" w:unhideWhenUsed="0" w:qFormat="1"/>
-    <w:lsdException w:name="heading 2" w:uiPriority="9" w:qFormat="1"/>
-    <w:lsdException w:name="heading 3" w:uiPriority="9" w:qFormat="1"/>
-    <w:lsdException w:name="heading 4" w:uiPriority="9" w:qFormat="1"/>
-    <w:lsdException w:name="heading 5" w:uiPriority="9" w:qFormat="1"/>
-    <w:lsdException w:name="heading 6" w:uiPriority="9" w:qFormat="1"/>
-    <w:lsdException w:name="heading 7" w:uiPriority="9" w:qFormat="1"/>
-    <w:lsdException w:name="heading 8" w:uiPriority="9" w:qFormat="1"/>
-    <w:lsdException w:name="heading 9" w:uiPriority="9" w:qFormat="1"/>
-    <w:lsdException w:name="toc 1" w:uiPriority="39"/>
-    <w:lsdException w:name="toc 2" w:uiPriority="39"/>
-    <w:lsdException w:name="toc 3" w:uiPriority="39"/>
-    <w:lsdException w:name="toc 4" w:uiPriority="39"/>
-    <w:lsdException w:name="toc 5" w:uiPriority="39"/>
-    <w:lsdException w:name="toc 6" w:uiPriority="39"/>
-    <w:lsdException w:name="toc 7" w:uiPriority="39"/>
-    <w:lsdException w:name="toc 8" w:uiPriority="39"/>
-    <w:lsdException w:name="toc 9" w:uiPriority="39"/>
-    <w:lsdException w:name="caption" w:uiPriority="35" w:qFormat="1"/>
-    <w:lsdException w:name="Title" w:semiHidden="0" w:uiPriority="10" w:unhideWhenUsed="0" w:qFormat="1"/>
-    <w:lsdException w:name="Default Paragraph Font" w:uiPriority="1"/>
-    <w:lsdException w:name="Subtitle" w:semiHidden="0" w:uiPriority="11" w:unhideWhenUsed="0" w:qFormat="1"/>
-    <w:lsdException w:name="Strong" w:semiHidden="0" w:uiPriority="22" w:unhideWhenUsed="0" w:qFormat="1"/>
-    <w:lsdException w:name="Emphasis" w:semiHidden="0" w:uiPriority="20" w:unhideWhenUsed="0" w:qFormat="1"/>
-    <w:lsdException w:name="Normal Table" w:semiHidden="0" w:unhideWhenUsed="0"/>
-    <w:lsdException w:name="Table Subtle 1" w:semiHidden="0" w:unhideWhenUsed="0"/>
-    <w:lsdException w:name="Table Web 2" w:semiHidden="0" w:unhideWhenUsed="0"/>
-    <w:lsdException w:name="Table Web 3" w:semiHidden="0" w:unhideWhenUsed="0"/>
-    <w:lsdException w:name="Table Grid" w:semiHidden="0" w:uiPriority="39" w:unhideWhenUsed="0"/>
-    <w:lsdException w:name="Placeholder Text" w:unhideWhenUsed="0"/>
-    <w:lsdException w:name="No Spacing" w:semiHidden="0" w:uiPriority="1" w:unhideWhenUsed="0" w:qFormat="1"/>
-    <w:lsdException w:name="Light Shading" w:semiHidden="0" w:uiPriority="60" w:unhideWhenUsed="0"/>
-    <w:lsdException w:name="Light List" w:semiHidden="0" w:uiPriority="61" w:unhideWhenUsed="0"/>
-    <w:lsdException w:name="Light Grid" w:semiHidden="0" w:uiPriority="62" w:unhideWhenUsed="0"/>
-    <w:lsdException w:name="Medium Shading 1" w:semiHidden="0" w:uiPriority="63" w:unhideWhenUsed="0"/>
-    <w:lsdException w:name="Medium Shading 2" w:semiHidden="0" w:uiPriority="64" w:unhideWhenUsed="0"/>
-    <w:lsdException w:name="Medium List 1" w:semiHidden="0" w:uiPriority="65" w:unhideWhenUsed="0"/>
-    <w:lsdException w:name="Medium List 2" w:semiHidden="0" w:uiPriority="66" w:unhideWhenUsed="0"/>
-    <w:lsdException w:name="Medium Grid 1" w:semiHidden="0" w:uiPriority="67" w:unhideWhenUsed="0"/>
-    <w:lsdException w:name="Medium Grid 2" w:semiHidden="0" w:uiPriority="68" w:unhideWhenUsed="0"/>
-    <w:lsdException w:name="Medium Grid 3" w:semiHidden="0" w:uiPriority="69" w:unhideWhenUsed="0"/>
-    <w:lsdException w:name="Dark List" w:semiHidden="0" w:uiPriority="70" w:unhideWhenUsed="0"/>
-    <w:lsdException w:name="Colorful Shading" w:semiHidden="0" w:uiPriority="71" w:unhideWhenUsed="0"/>
-    <w:lsdException w:name="Colorful List" w:semiHidden="0" w:uiPriority="72" w:unhideWhenUsed="0"/>
-    <w:lsdException w:name="Colorful Grid" w:semiHidden="0" w:uiPriority="73" w:unhideWhenUsed="0"/>
-    <w:lsdException w:name="Light Shading Accent 1" w:semiHidden="0" w:uiPriority="60" w:unhideWhenUsed="0"/>
-    <w:lsdException w:name="Light List Accent 1" w:semiHidden="0" w:uiPriority="61" w:unhideWhenUsed="0"/>
-    <w:lsdException w:name="Light Grid Accent 1" w:semiHidden="0" w:uiPriority="62" w:unhideWhenUsed="0"/>
-    <w:lsdException w:name="Medium Shading 1 Accent 1" w:semiHidden="0" w:uiPriority="63" w:unhideWhenUsed="0"/>
-    <w:lsdException w:name="Medium Shading 2 Accent 1" w:semiHidden="0" w:uiPriority="64" w:unhideWhenUsed="0"/>
-    <w:lsdException w:name="Medium List 1 Accent 1" w:semiHidden="0" w:uiPriority="65" w:unhideWhenUsed="0"/>
-    <w:lsdException w:name="Revision" w:unhideWhenUsed="0"/>
-    <w:lsdException w:name="List Paragraph" w:semiHidden="0" w:uiPriority="34" w:unhideWhenUsed="0" w:qFormat="1"/>
-    <w:lsdException w:name="Quote" w:semiHidden="0" w:uiPriority="29" w:unhideWhenUsed="0" w:qFormat="1"/>
-    <w:lsdException w:name="Intense Quote" w:semiHidden="0" w:uiPriority="30" w:unhideWhenUsed="0" w:qFormat="1"/>
-    <w:lsdException w:name="Medium List 2 Accent 1" w:semiHidden="0" w:uiPriority="66" w:unhideWhenUsed="0"/>
-    <w:lsdException w:name="Medium Grid 1 Accent 1" w:semiHidden="0" w:uiPriority="67" w:unhideWhenUsed="0"/>
-    <w:lsdException w:name="Medium Grid 2 Accent 1" w:semiHidden="0" w:uiPriority="68" w:unhideWhenUsed="0"/>
-    <w:lsdException w:name="Medium Grid 3 Accent 1" w:semiHidden="0" w:uiPriority="69" w:unhideWhenUsed="0"/>
-    <w:lsdException w:name="Dark List Accent 1" w:semiHidden="0" w:uiPriority="70" w:unhideWhenUsed="0"/>
-    <w:lsdException w:name="Colorful Shading Accent 1" w:semiHidden="0" w:uiPriority="71" w:unhideWhenUsed="0"/>
-    <w:lsdException w:name="Colorful List Accent 1" w:semiHidden="0" w:uiPriority="72" w:unhideWhenUsed="0"/>
-    <w:lsdException w:name="Colorful Grid Accent 1" w:semiHidden="0" w:uiPriority="73" w:unhideWhenUsed="0"/>
-    <w:lsdException w:name="Light Shading Accent 2" w:semiHidden="0" w:uiPriority="60" w:unhideWhenUsed="0"/>
-    <w:lsdException w:name="Light List Accent 2" w:semiHidden="0" w:uiPriority="61" w:unhideWhenUsed="0"/>
-    <w:lsdException w:name="Light Grid Accent 2" w:semiHidden="0" w:uiPriority="62" w:unhideWhenUsed="0"/>
-    <w:lsdException w:name="Medium Shading 1 Accent 2" w:semiHidden="0" w:uiPriority="63" w:unhideWhenUsed="0"/>
-    <w:lsdException w:name="Medium Shading 2 Accent 2" w:semiHidden="0" w:uiPriority="64" w:unhideWhenUsed="0"/>
-    <w:lsdException w:name="Medium List 1 Accent 2" w:semiHidden="0" w:uiPriority="65" w:unhideWhenUsed="0"/>
-    <w:lsdException w:name="Medium List 2 Accent 2" w:semiHidden="0" w:uiPriority="66" w:unhideWhenUsed="0"/>
-    <w:lsdException w:name="Medium Grid 1 Accent 2" w:semiHidden="0" w:uiPriority="67" w:unhideWhenUsed="0"/>
-    <w:lsdException w:name="Medium Grid 2 Accent 2" w:semiHidden="0" w:uiPriority="68" w:unhideWhenUsed="0"/>
-    <w:lsdException w:name="Medium Grid 3 Accent 2" w:semiHidden="0" w:uiPriority="69" w:unhideWhenUsed="0"/>
-    <w:lsdException w:name="Dark List Accent 2" w:semiHidden="0" w:uiPriority="70" w:unhideWhenUsed="0"/>
-    <w:lsdException w:name="Colorful Shading Accent 2" w:semiHidden="0" w:uiPriority="71" w:unhideWhenUsed="0"/>
-    <w:lsdException w:name="Colorful List Accent 2" w:semiHidden="0" w:uiPriority="72" w:unhideWhenUsed="0"/>
-    <w:lsdException w:name="Colorful Grid Accent 2" w:semiHidden="0" w:uiPriority="73" w:unhideWhenUsed="0"/>
-    <w:lsdException w:name="Light Shading Accent 3" w:semiHidden="0" w:uiPriority="60" w:unhideWhenUsed="0"/>
-    <w:lsdException w:name="Light List Accent 3" w:semiHidden="0" w:uiPriority="61" w:unhideWhenUsed="0"/>
-    <w:lsdException w:name="Light Grid Accent 3" w:semiHidden="0" w:uiPriority="62" w:unhideWhenUsed="0"/>
-    <w:lsdException w:name="Medium Shading 1 Accent 3" w:semiHidden="0" w:uiPriority="63" w:unhideWhenUsed="0"/>
-    <w:lsdException w:name="Medium Shading 2 Accent 3" w:semiHidden="0" w:uiPriority="64" w:unhideWhenUsed="0"/>
-    <w:lsdException w:name="Medium List 1 Accent 3" w:semiHidden="0" w:uiPriority="65" w:unhideWhenUsed="0"/>
-    <w:lsdException w:name="Medium List 2 Accent 3" w:semiHidden="0" w:uiPriority="66" w:unhideWhenUsed="0"/>
-    <w:lsdException w:name="Medium Grid 1 Accent 3" w:semiHidden="0" w:uiPriority="67" w:unhideWhenUsed="0"/>
-    <w:lsdException w:name="Medium Grid 2 Accent 3" w:semiHidden="0" w:uiPriority="68" w:unhideWhenUsed="0"/>
-    <w:lsdException w:name="Medium Grid 3 Accent 3" w:semiHidden="0" w:uiPriority="69" w:unhideWhenUsed="0"/>
-    <w:lsdException w:name="Dark List Accent 3" w:semiHidden="0" w:uiPriority="70" w:unhideWhenUsed="0"/>
-    <w:lsdException w:name="Colorful Shading Accent 3" w:semiHidden="0" w:uiPriority="71" w:unhideWhenUsed="0"/>
-    <w:lsdException w:name="Colorful List Accent 3" w:semiHidden="0" w:uiPriority="72" w:unhideWhenUsed="0"/>
-    <w:lsdException w:name="Colorful Grid Accent 3" w:semiHidden="0" w:uiPriority="73" w:unhideWhenUsed="0"/>
-    <w:lsdException w:name="Light Shading Accent 4" w:semiHidden="0" w:uiPriority="60" w:unhideWhenUsed="0"/>
-    <w:lsdException w:name="Light List Accent 4" w:semiHidden="0" w:uiPriority="61" w:unhideWhenUsed="0"/>
-    <w:lsdException w:name="Light Grid Accent 4" w:semiHidden="0" w:uiPriority="62" w:unhideWhenUsed="0"/>
-    <w:lsdException w:name="Medium Shading 1 Accent 4" w:semiHidden="0" w:uiPriority="63" w:unhideWhenUsed="0"/>
-    <w:lsdException w:name="Medium Shading 2 Accent 4" w:semiHidden="0" w:uiPriority="64" w:unhideWhenUsed="0"/>
-    <w:lsdException w:name="Medium List 1 Accent 4" w:semiHidden="0" w:uiPriority="65" w:unhideWhenUsed="0"/>
-    <w:lsdException w:name="Medium List 2 Accent 4" w:semiHidden="0" w:uiPriority="66" w:unhideWhenUsed="0"/>
-    <w:lsdException w:name="Medium Grid 1 Accent 4" w:semiHidden="0" w:uiPriority="67" w:unhideWhenUsed="0"/>
-    <w:lsdException w:name="Medium Grid 2 Accent 4" w:semiHidden="0" w:uiPriority="68" w:unhideWhenUsed="0"/>
-    <w:lsdException w:name="Medium Grid 3 Accent 4" w:semiHidden="0" w:uiPriority="69" w:unhideWhenUsed="0"/>
-    <w:lsdException w:name="Dark List Accent 4" w:semiHidden="0" w:uiPriority="70" w:unhideWhenUsed="0"/>
-    <w:lsdException w:name="Colorful Shading Accent 4" w:semiHidden="0" w:uiPriority="71" w:unhideWhenUsed="0"/>
-    <w:lsdException w:name="Colorful List Accent 4" w:semiHidden="0" w:uiPriority="72" w:unhideWhenUsed="0"/>
-    <w:lsdException w:name="Colorful Grid Accent 4" w:semiHidden="0" w:uiPriority="73" w:unhideWhenUsed="0"/>
-    <w:lsdException w:name="Light Shading Accent 5" w:semiHidden="0" w:uiPriority="60" w:unhideWhenUsed="0"/>
-    <w:lsdException w:name="Light List Accent 5" w:semiHidden="0" w:uiPriority="61" w:unhideWhenUsed="0"/>
-    <w:lsdException w:name="Light Grid Accent 5" w:semiHidden="0" w:uiPriority="62" w:unhideWhenUsed="0"/>
-    <w:lsdException w:name="Medium Shading 1 Accent 5" w:semiHidden="0" w:uiPriority="63" w:unhideWhenUsed="0"/>
-    <w:lsdException w:name="Medium Shading 2 Accent 5" w:semiHidden="0" w:uiPriority="64" w:unhideWhenUsed="0"/>
-    <w:lsdException w:name="Medium List 1 Accent 5" w:semiHidden="0" w:uiPriority="65" w:unhideWhenUsed="0"/>
-    <w:lsdException w:name="Medium List 2 Accent 5" w:semiHidden="0" w:uiPriority="66" w:unhideWhenUsed="0"/>
-    <w:lsdException w:name="Medium Grid 1 Accent 5" w:semiHidden="0" w:uiPriority="67" w:unhideWhenUsed="0"/>
-    <w:lsdException w:name="Medium Grid 2 Accent 5" w:semiHidden="0" w:uiPriority="68" w:unhideWhenUsed="0"/>
-    <w:lsdException w:name="Medium Grid 3 Accent 5" w:semiHidden="0" w:uiPriority="69" w:unhideWhenUsed="0"/>
-    <w:lsdException w:name="Dark List Accent 5" w:semiHidden="0" w:uiPriority="70" w:unhideWhenUsed="0"/>
-    <w:lsdException w:name="Colorful Shading Accent 5" w:semiHidden="0" w:uiPriority="71" w:unhideWhenUsed="0"/>
-    <w:lsdException w:name="Colorful List Accent 5" w:semiHidden="0" w:uiPriority="72" w:unhideWhenUsed="0"/>
-    <w:lsdException w:name="Colorful Grid Accent 5" w:semiHidden="0" w:uiPriority="73" w:unhideWhenUsed="0"/>
-    <w:lsdException w:name="Light Shading Accent 6" w:semiHidden="0" w:uiPriority="60" w:unhideWhenUsed="0"/>
-    <w:lsdException w:name="Light List Accent 6" w:semiHidden="0" w:uiPriority="61" w:unhideWhenUsed="0"/>
-    <w:lsdException w:name="Light Grid Accent 6" w:semiHidden="0" w:uiPriority="62" w:unhideWhenUsed="0"/>
-    <w:lsdException w:name="Medium Shading 1 Accent 6" w:semiHidden="0" w:uiPriority="63" w:unhideWhenUsed="0"/>
-    <w:lsdException w:name="Medium Shading 2 Accent 6" w:semiHidden="0" w:uiPriority="64" w:unhideWhenUsed="0"/>
-    <w:lsdException w:name="Medium List 1 Accent 6" w:semiHidden="0" w:uiPriority="65" w:unhideWhenUsed="0"/>
-    <w:lsdException w:name="Medium List 2 Accent 6" w:semiHidden="0" w:uiPriority="66" w:unhideWhenUsed="0"/>
-    <w:lsdException w:name="Medium Grid 1 Accent 6" w:semiHidden="0" w:uiPriority="67" w:unhideWhenUsed="0"/>
-    <w:lsdException w:name="Medium Grid 2 Accent 6" w:semiHidden="0" w:uiPriority="68" w:unhideWhenUsed="0"/>
-    <w:lsdException w:name="Medium Grid 3 Accent 6" w:semiHidden="0" w:uiPriority="69" w:unhideWhenUsed="0"/>
-    <w:lsdException w:name="Dark List Accent 6" w:semiHidden="0" w:uiPriority="70" w:unhideWhenUsed="0"/>
-    <w:lsdException w:name="Colorful Shading Accent 6" w:semiHidden="0" w:uiPriority="71" w:unhideWhenUsed="0"/>
-    <w:lsdException w:name="Colorful List Accent 6" w:semiHidden="0" w:uiPriority="72" w:unhideWhenUsed="0"/>
-    <w:lsdException w:name="Colorful Grid Accent 6" w:semiHidden="0" w:uiPriority="73" w:unhideWhenUsed="0"/>
-    <w:lsdException w:name="Subtle Emphasis" w:semiHidden="0" w:uiPriority="19" w:unhideWhenUsed="0" w:qFormat="1"/>
-    <w:lsdException w:name="Intense Emphasis" w:semiHidden="0" w:uiPriority="21" w:unhideWhenUsed="0" w:qFormat="1"/>
-    <w:lsdException w:name="Subtle Reference" w:semiHidden="0" w:uiPriority="31" w:unhideWhenUsed="0" w:qFormat="1"/>
-    <w:lsdException w:name="Intense Reference" w:semiHidden="0" w:uiPriority="32" w:unhideWhenUsed="0" w:qFormat="1"/>
-    <w:lsdException w:name="Book Title" w:semiHidden="0" w:uiPriority="33" w:unhideWhenUsed="0" w:qFormat="1"/>
-    <w:lsdException w:name="Bibliography" w:uiPriority="37"/>
-    <w:lsdException w:name="TOC Heading" w:uiPriority="39" w:qFormat="1"/>
+  <w:latentStyles w:defLockedState="0" w:defUIPriority="99" w:defSemiHidden="0" w:defUnhideWhenUsed="0" w:defQFormat="0" w:count="376">
+    <w:lsdException w:name="Normal" w:uiPriority="0" w:qFormat="1"/>
+    <w:lsdException w:name="heading 1" w:uiPriority="9" w:qFormat="1"/>
+    <w:lsdException w:name="heading 2" w:semiHidden="1" w:uiPriority="9" w:unhideWhenUsed="1" w:qFormat="1"/>
+    <w:lsdException w:name="heading 3" w:semiHidden="1" w:uiPriority="9" w:unhideWhenUsed="1" w:qFormat="1"/>
+    <w:lsdException w:name="heading 4" w:semiHidden="1" w:uiPriority="9" w:unhideWhenUsed="1" w:qFormat="1"/>
+    <w:lsdException w:name="heading 5" w:semiHidden="1" w:uiPriority="9" w:unhideWhenUsed="1" w:qFormat="1"/>
+    <w:lsdException w:name="heading 6" w:semiHidden="1" w:uiPriority="9" w:unhideWhenUsed="1" w:qFormat="1"/>
+    <w:lsdException w:name="heading 7" w:semiHidden="1" w:uiPriority="9" w:unhideWhenUsed="1" w:qFormat="1"/>
+    <w:lsdException w:name="heading 8" w:semiHidden="1" w:uiPriority="9" w:unhideWhenUsed="1" w:qFormat="1"/>
+    <w:lsdException w:name="heading 9" w:semiHidden="1" w:uiPriority="9" w:unhideWhenUsed="1" w:qFormat="1"/>
+    <w:lsdException w:name="index 1" w:semiHidden="1" w:unhideWhenUsed="1"/>
+    <w:lsdException w:name="index 2" w:semiHidden="1" w:unhideWhenUsed="1"/>
+    <w:lsdException w:name="index 3" w:semiHidden="1" w:unhideWhenUsed="1"/>
+    <w:lsdException w:name="index 4" w:semiHidden="1" w:unhideWhenUsed="1"/>
+    <w:lsdException w:name="index 5" w:semiHidden="1" w:unhideWhenUsed="1"/>
+    <w:lsdException w:name="index 6" w:semiHidden="1" w:unhideWhenUsed="1"/>
+    <w:lsdException w:name="index 7" w:semiHidden="1" w:unhideWhenUsed="1"/>
+    <w:lsdException w:name="index 8" w:semiHidden="1" w:unhideWhenUsed="1"/>
+    <w:lsdException w:name="index 9" w:semiHidden="1" w:unhideWhenUsed="1"/>
+    <w:lsdException w:name="toc 1" w:semiHidden="1" w:uiPriority="39" w:unhideWhenUsed="1"/>
+    <w:lsdException w:name="toc 2" w:semiHidden="1" w:uiPriority="39" w:unhideWhenUsed="1"/>
+    <w:lsdException w:name="toc 3" w:semiHidden="1" w:uiPriority="39" w:unhideWhenUsed="1"/>
+    <w:lsdException w:name="toc 4" w:semiHidden="1" w:uiPriority="39" w:unhideWhenUsed="1"/>
+    <w:lsdException w:name="toc 5" w:semiHidden="1" w:uiPriority="39" w:unhideWhenUsed="1"/>
+    <w:lsdException w:name="toc 6" w:semiHidden="1" w:uiPriority="39" w:unhideWhenUsed="1"/>
+    <w:lsdException w:name="toc 7" w:semiHidden="1" w:uiPriority="39" w:unhideWhenUsed="1"/>
+    <w:lsdException w:name="toc 8" w:semiHidden="1" w:uiPriority="39" w:unhideWhenUsed="1"/>
+    <w:lsdException w:name="toc 9" w:semiHidden="1" w:uiPriority="39" w:unhideWhenUsed="1"/>
+    <w:lsdException w:name="Normal Indent" w:semiHidden="1" w:unhideWhenUsed="1"/>
+    <w:lsdException w:name="footnote text" w:semiHidden="1" w:unhideWhenUsed="1"/>
+    <w:lsdException w:name="annotation text" w:semiHidden="1" w:unhideWhenUsed="1"/>
+    <w:lsdException w:name="header" w:semiHidden="1" w:unhideWhenUsed="1"/>
+    <w:lsdException w:name="footer" w:semiHidden="1" w:unhideWhenUsed="1"/>
+    <w:lsdException w:name="index heading" w:semiHidden="1" w:unhideWhenUsed="1"/>
+    <w:lsdException w:name="caption" w:semiHidden="1" w:uiPriority="35" w:unhideWhenUsed="1" w:qFormat="1"/>
+    <w:lsdException w:name="table of figures" w:semiHidden="1" w:unhideWhenUsed="1"/>
+    <w:lsdException w:name="envelope address" w:semiHidden="1" w:unhideWhenUsed="1"/>
+    <w:lsdException w:name="envelope return" w:semiHidden="1" w:unhideWhenUsed="1"/>
+    <w:lsdException w:name="footnote reference" w:semiHidden="1" w:unhideWhenUsed="1"/>
+    <w:lsdException w:name="annotation reference" w:semiHidden="1" w:unhideWhenUsed="1"/>
+    <w:lsdException w:name="line number" w:semiHidden="1" w:unhideWhenUsed="1"/>
+    <w:lsdException w:name="page number" w:semiHidden="1" w:unhideWhenUsed="1"/>
+    <w:lsdException w:name="endnote reference" w:semiHidden="1" w:unhideWhenUsed="1"/>
+    <w:lsdException w:name="endnote text" w:semiHidden="1" w:unhideWhenUsed="1"/>
+    <w:lsdException w:name="table of authorities" w:semiHidden="1" w:unhideWhenUsed="1"/>
+    <w:lsdException w:name="macro" w:semiHidden="1" w:unhideWhenUsed="1"/>
+    <w:lsdException w:name="toa heading" w:semiHidden="1" w:unhideWhenUsed="1"/>
+    <w:lsdException w:name="List" w:semiHidden="1" w:unhideWhenUsed="1"/>
+    <w:lsdException w:name="List Bullet" w:semiHidden="1" w:unhideWhenUsed="1"/>
+    <w:lsdException w:name="List Number" w:semiHidden="1" w:unhideWhenUsed="1"/>
+    <w:lsdException w:name="List 2" w:semiHidden="1" w:unhideWhenUsed="1"/>
+    <w:lsdException w:name="List 3" w:semiHidden="1" w:unhideWhenUsed="1"/>
+    <w:lsdException w:name="List 4" w:semiHidden="1" w:unhideWhenUsed="1"/>
+    <w:lsdException w:name="List 5" w:semiHidden="1" w:unhideWhenUsed="1"/>
+    <w:lsdException w:name="List Bullet 2" w:semiHidden="1" w:unhideWhenUsed="1"/>
+    <w:lsdException w:name="List Bullet 3" w:semiHidden="1" w:unhideWhenUsed="1"/>
+    <w:lsdException w:name="List Bullet 4" w:semiHidden="1" w:unhideWhenUsed="1"/>
+    <w:lsdException w:name="List Bullet 5" w:semiHidden="1" w:unhideWhenUsed="1"/>
+    <w:lsdException w:name="List Number 2" w:semiHidden="1" w:unhideWhenUsed="1"/>
+    <w:lsdException w:name="List Number 3" w:semiHidden="1" w:unhideWhenUsed="1"/>
+    <w:lsdException w:name="List Number 4" w:semiHidden="1" w:unhideWhenUsed="1"/>
+    <w:lsdException w:name="List Number 5" w:semiHidden="1" w:unhideWhenUsed="1"/>
+    <w:lsdException w:name="Title" w:uiPriority="10" w:qFormat="1"/>
+    <w:lsdException w:name="Closing" w:semiHidden="1" w:unhideWhenUsed="1"/>
+    <w:lsdException w:name="Signature" w:semiHidden="1" w:unhideWhenUsed="1"/>
+    <w:lsdException w:name="Default Paragraph Font" w:semiHidden="1" w:uiPriority="1" w:unhideWhenUsed="1"/>
+    <w:lsdException w:name="Body Text" w:semiHidden="1" w:unhideWhenUsed="1"/>
+    <w:lsdException w:name="Body Text Indent" w:semiHidden="1" w:unhideWhenUsed="1"/>
+    <w:lsdException w:name="List Continue" w:semiHidden="1" w:unhideWhenUsed="1"/>
+    <w:lsdException w:name="List Continue 2" w:semiHidden="1" w:unhideWhenUsed="1"/>
+    <w:lsdException w:name="List Continue 3" w:semiHidden="1" w:unhideWhenUsed="1"/>
+    <w:lsdException w:name="List Continue 4" w:semiHidden="1" w:unhideWhenUsed="1"/>
+    <w:lsdException w:name="List Continue 5" w:semiHidden="1" w:unhideWhenUsed="1"/>
+    <w:lsdException w:name="Message Header" w:semiHidden="1" w:unhideWhenUsed="1"/>
+    <w:lsdException w:name="Subtitle" w:uiPriority="11" w:qFormat="1"/>
+    <w:lsdException w:name="Salutation" w:semiHidden="1" w:unhideWhenUsed="1"/>
+    <w:lsdException w:name="Date" w:semiHidden="1" w:unhideWhenUsed="1"/>
+    <w:lsdException w:name="Body Text First Indent" w:semiHidden="1" w:unhideWhenUsed="1"/>
+    <w:lsdException w:name="Body Text First Indent 2" w:semiHidden="1" w:unhideWhenUsed="1"/>
+    <w:lsdException w:name="Note Heading" w:semiHidden="1" w:unhideWhenUsed="1"/>
+    <w:lsdException w:name="Body Text 2" w:semiHidden="1" w:unhideWhenUsed="1"/>
+    <w:lsdException w:name="Body Text 3" w:semiHidden="1" w:unhideWhenUsed="1"/>
+    <w:lsdException w:name="Body Text Indent 2" w:semiHidden="1" w:unhideWhenUsed="1"/>
+    <w:lsdException w:name="Body Text Indent 3" w:semiHidden="1" w:unhideWhenUsed="1"/>
+    <w:lsdException w:name="Block Text" w:semiHidden="1" w:unhideWhenUsed="1"/>
+    <w:lsdException w:name="Hyperlink" w:semiHidden="1" w:unhideWhenUsed="1"/>
+    <w:lsdException w:name="FollowedHyperlink" w:semiHidden="1" w:unhideWhenUsed="1"/>
+    <w:lsdException w:name="Strong" w:uiPriority="22" w:qFormat="1"/>
+    <w:lsdException w:name="Emphasis" w:uiPriority="20" w:qFormat="1"/>
+    <w:lsdException w:name="Document Map" w:semiHidden="1" w:unhideWhenUsed="1"/>
+    <w:lsdException w:name="Plain Text" w:semiHidden="1" w:unhideWhenUsed="1"/>
+    <w:lsdException w:name="E-mail Signature" w:semiHidden="1" w:unhideWhenUsed="1"/>
+    <w:lsdException w:name="HTML Top of Form" w:semiHidden="1" w:unhideWhenUsed="1"/>
+    <w:lsdException w:name="HTML Bottom of Form" w:semiHidden="1" w:unhideWhenUsed="1"/>
+    <w:lsdException w:name="Normal (Web)" w:semiHidden="1" w:unhideWhenUsed="1"/>
+    <w:lsdException w:name="HTML Acronym" w:semiHidden="1" w:unhideWhenUsed="1"/>
+    <w:lsdException w:name="HTML Address" w:semiHidden="1" w:unhideWhenUsed="1"/>
+    <w:lsdException w:name="HTML Cite" w:semiHidden="1" w:unhideWhenUsed="1"/>
+    <w:lsdException w:name="HTML Code" w:semiHidden="1" w:unhideWhenUsed="1"/>
+    <w:lsdException w:name="HTML Definition" w:semiHidden="1" w:unhideWhenUsed="1"/>
+    <w:lsdException w:name="HTML Keyboard" w:semiHidden="1" w:unhideWhenUsed="1"/>
+    <w:lsdException w:name="HTML Preformatted" w:semiHidden="1" w:unhideWhenUsed="1"/>
+    <w:lsdException w:name="HTML Sample" w:semiHidden="1" w:unhideWhenUsed="1"/>
+    <w:lsdException w:name="HTML Typewriter" w:semiHidden="1" w:unhideWhenUsed="1"/>
+    <w:lsdException w:name="HTML Variable" w:semiHidden="1" w:unhideWhenUsed="1"/>
+    <w:lsdException w:name="Normal Table" w:semiHidden="1" w:unhideWhenUsed="1"/>
+    <w:lsdException w:name="annotation subject" w:semiHidden="1" w:unhideWhenUsed="1"/>
+    <w:lsdException w:name="No List" w:semiHidden="1" w:unhideWhenUsed="1"/>
+    <w:lsdException w:name="Outline List 1" w:semiHidden="1" w:unhideWhenUsed="1"/>
+    <w:lsdException w:name="Outline List 2" w:semiHidden="1" w:unhideWhenUsed="1"/>
+    <w:lsdException w:name="Outline List 3" w:semiHidden="1" w:unhideWhenUsed="1"/>
+    <w:lsdException w:name="Table Simple 1" w:semiHidden="1" w:unhideWhenUsed="1"/>
+    <w:lsdException w:name="Table Simple 2" w:semiHidden="1" w:unhideWhenUsed="1"/>
+    <w:lsdException w:name="Table Simple 3" w:semiHidden="1" w:unhideWhenUsed="1"/>
+    <w:lsdException w:name="Table Classic 1" w:semiHidden="1" w:unhideWhenUsed="1"/>
+    <w:lsdException w:name="Table Classic 2" w:semiHidden="1" w:unhideWhenUsed="1"/>
+    <w:lsdException w:name="Table Classic 3" w:semiHidden="1" w:unhideWhenUsed="1"/>
+    <w:lsdException w:name="Table Classic 4" w:semiHidden="1" w:unhideWhenUsed="1"/>
+    <w:lsdException w:name="Table Colorful 1" w:semiHidden="1" w:unhideWhenUsed="1"/>
+    <w:lsdException w:name="Table Colorful 2" w:semiHidden="1" w:unhideWhenUsed="1"/>
+    <w:lsdException w:name="Table Colorful 3" w:semiHidden="1" w:unhideWhenUsed="1"/>
+    <w:lsdException w:name="Table Columns 1" w:semiHidden="1" w:unhideWhenUsed="1"/>
+    <w:lsdException w:name="Table Columns 2" w:semiHidden="1" w:unhideWhenUsed="1"/>
+    <w:lsdException w:name="Table Columns 3" w:semiHidden="1" w:unhideWhenUsed="1"/>
+    <w:lsdException w:name="Table Columns 4" w:semiHidden="1" w:unhideWhenUsed="1"/>
+    <w:lsdException w:name="Table Columns 5" w:semiHidden="1" w:unhideWhenUsed="1"/>
+    <w:lsdException w:name="Table Grid 1" w:semiHidden="1" w:unhideWhenUsed="1"/>
+    <w:lsdException w:name="Table Grid 2" w:semiHidden="1" w:unhideWhenUsed="1"/>
+    <w:lsdException w:name="Table Grid 3" w:semiHidden="1" w:unhideWhenUsed="1"/>
+    <w:lsdException w:name="Table Grid 4" w:semiHidden="1" w:unhideWhenUsed="1"/>
+    <w:lsdException w:name="Table Grid 5" w:semiHidden="1" w:unhideWhenUsed="1"/>
+    <w:lsdException w:name="Table Grid 6" w:semiHidden="1" w:unhideWhenUsed="1"/>
+    <w:lsdException w:name="Table Grid 7" w:semiHidden="1" w:unhideWhenUsed="1"/>
+    <w:lsdException w:name="Table Grid 8" w:semiHidden="1" w:unhideWhenUsed="1"/>
+    <w:lsdException w:name="Table List 1" w:semiHidden="1" w:unhideWhenUsed="1"/>
+    <w:lsdException w:name="Table List 2" w:semiHidden="1" w:unhideWhenUsed="1"/>
+    <w:lsdException w:name="Table List 3" w:semiHidden="1" w:unhideWhenUsed="1"/>
+    <w:lsdException w:name="Table List 4" w:semiHidden="1" w:unhideWhenUsed="1"/>
+    <w:lsdException w:name="Table List 5" w:semiHidden="1" w:unhideWhenUsed="1"/>
+    <w:lsdException w:name="Table List 6" w:semiHidden="1" w:unhideWhenUsed="1"/>
+    <w:lsdException w:name="Table List 7" w:semiHidden="1" w:unhideWhenUsed="1"/>
+    <w:lsdException w:name="Table List 8" w:semiHidden="1" w:unhideWhenUsed="1"/>
+    <w:lsdException w:name="Table 3D effects 1" w:semiHidden="1" w:unhideWhenUsed="1"/>
+    <w:lsdException w:name="Table 3D effects 2" w:semiHidden="1" w:unhideWhenUsed="1"/>
+    <w:lsdException w:name="Table 3D effects 3" w:semiHidden="1" w:unhideWhenUsed="1"/>
+    <w:lsdException w:name="Table Contemporary" w:semiHidden="1" w:unhideWhenUsed="1"/>
+    <w:lsdException w:name="Table Elegant" w:semiHidden="1" w:unhideWhenUsed="1"/>
+    <w:lsdException w:name="Table Professional" w:semiHidden="1" w:unhideWhenUsed="1"/>
+    <w:lsdException w:name="Table Subtle 1" w:semiHidden="1" w:unhideWhenUsed="1"/>
+    <w:lsdException w:name="Table Subtle 2" w:semiHidden="1" w:unhideWhenUsed="1"/>
+    <w:lsdException w:name="Table Web 1" w:semiHidden="1" w:unhideWhenUsed="1"/>
+    <w:lsdException w:name="Table Web 2" w:semiHidden="1" w:unhideWhenUsed="1"/>
+    <w:lsdException w:name="Table Web 3" w:semiHidden="1" w:unhideWhenUsed="1"/>
+    <w:lsdException w:name="Balloon Text" w:semiHidden="1" w:unhideWhenUsed="1"/>
+    <w:lsdException w:name="Table Grid" w:semiHidden="1" w:uiPriority="39" w:unhideWhenUsed="1"/>
+    <w:lsdException w:name="Table Theme" w:semiHidden="1" w:unhideWhenUsed="1"/>
+    <w:lsdException w:name="Placeholder Text" w:semiHidden="1"/>
+    <w:lsdException w:name="No Spacing" w:uiPriority="1" w:qFormat="1"/>
+    <w:lsdException w:name="Light Shading" w:uiPriority="60"/>
+    <w:lsdException w:name="Light List" w:uiPriority="61"/>
+    <w:lsdException w:name="Light Grid" w:uiPriority="62"/>
+    <w:lsdException w:name="Medium Shading 1" w:uiPriority="63"/>
+    <w:lsdException w:name="Medium Shading 2" w:uiPriority="64"/>
+    <w:lsdException w:name="Medium List 1" w:uiPriority="65"/>
+    <w:lsdException w:name="Medium List 2" w:uiPriority="66"/>
+    <w:lsdException w:name="Medium Grid 1" w:uiPriority="67"/>
+    <w:lsdException w:name="Medium Grid 2" w:uiPriority="68"/>
+    <w:lsdException w:name="Medium Grid 3" w:uiPriority="69"/>
+    <w:lsdException w:name="Dark List" w:uiPriority="70"/>
+    <w:lsdException w:name="Colorful Shading" w:uiPriority="71"/>
+    <w:lsdException w:name="Colorful List" w:uiPriority="72"/>
+    <w:lsdException w:name="Colorful Grid" w:uiPriority="73"/>
+    <w:lsdException w:name="Light Shading Accent 1" w:uiPriority="60"/>
+    <w:lsdException w:name="Light List Accent 1" w:uiPriority="61"/>
+    <w:lsdException w:name="Light Grid Accent 1" w:uiPriority="62"/>
+    <w:lsdException w:name="Medium Shading 1 Accent 1" w:uiPriority="63"/>
+    <w:lsdException w:name="Medium Shading 2 Accent 1" w:uiPriority="64"/>
+    <w:lsdException w:name="Medium List 1 Accent 1" w:uiPriority="65"/>
+    <w:lsdException w:name="Revision" w:semiHidden="1"/>
+    <w:lsdException w:name="List Paragraph" w:uiPriority="34" w:qFormat="1"/>
+    <w:lsdException w:name="Quote" w:uiPriority="29" w:qFormat="1"/>
+    <w:lsdException w:name="Intense Quote" w:uiPriority="30" w:qFormat="1"/>
+    <w:lsdException w:name="Medium List 2 Accent 1" w:uiPriority="66"/>
+    <w:lsdException w:name="Medium Grid 1 Accent 1" w:uiPriority="67"/>
+    <w:lsdException w:name="Medium Grid 2 Accent 1" w:uiPriority="68"/>
+    <w:lsdException w:name="Medium Grid 3 Accent 1" w:uiPriority="69"/>
+    <w:lsdException w:name="Dark List Accent 1" w:uiPriority="70"/>
+    <w:lsdException w:name="Colorful Shading Accent 1" w:uiPriority="71"/>
+    <w:lsdException w:name="Colorful List Accent 1" w:uiPriority="72"/>
+    <w:lsdException w:name="Colorful Grid Accent 1" w:uiPriority="73"/>
+    <w:lsdException w:name="Light Shading Accent 2" w:uiPriority="60"/>
+    <w:lsdException w:name="Light List Accent 2" w:uiPriority="61"/>
+    <w:lsdException w:name="Light Grid Accent 2" w:uiPriority="62"/>
+    <w:lsdException w:name="Medium Shading 1 Accent 2" w:uiPriority="63"/>
+    <w:lsdException w:name="Medium Shading 2 Accent 2" w:uiPriority="64"/>
+    <w:lsdException w:name="Medium List 1 Accent 2" w:uiPriority="65"/>
+    <w:lsdException w:name="Medium List 2 Accent 2" w:uiPriority="66"/>
+    <w:lsdException w:name="Medium Grid 1 Accent 2" w:uiPriority="67"/>
+    <w:lsdException w:name="Medium Grid 2 Accent 2" w:uiPriority="68"/>
+    <w:lsdException w:name="Medium Grid 3 Accent 2" w:uiPriority="69"/>
+    <w:lsdException w:name="Dark List Accent 2" w:uiPriority="70"/>
+    <w:lsdException w:name="Colorful Shading Accent 2" w:uiPriority="71"/>
+    <w:lsdException w:name="Colorful List Accent 2" w:uiPriority="72"/>
+    <w:lsdException w:name="Colorful Grid Accent 2" w:uiPriority="73"/>
+    <w:lsdException w:name="Light Shading Accent 3" w:uiPriority="60"/>
+    <w:lsdException w:name="Light List Accent 3" w:uiPriority="61"/>
+    <w:lsdException w:name="Light Grid Accent 3" w:uiPriority="62"/>
+    <w:lsdException w:name="Medium Shading 1 Accent 3" w:uiPriority="63"/>
+    <w:lsdException w:name="Medium Shading 2 Accent 3" w:uiPriority="64"/>
+    <w:lsdException w:name="Medium List 1 Accent 3" w:uiPriority="65"/>
+    <w:lsdException w:name="Medium List 2 Accent 3" w:uiPriority="66"/>
+    <w:lsdException w:name="Medium Grid 1 Accent 3" w:uiPriority="67"/>
+    <w:lsdException w:name="Medium Grid 2 Accent 3" w:uiPriority="68"/>
+    <w:lsdException w:name="Medium Grid 3 Accent 3" w:uiPriority="69"/>
+    <w:lsdException w:name="Dark List Accent 3" w:uiPriority="70"/>
+    <w:lsdException w:name="Colorful Shading Accent 3" w:uiPriority="71"/>
+    <w:lsdException w:name="Colorful List Accent 3" w:uiPriority="72"/>
+    <w:lsdException w:name="Colorful Grid Accent 3" w:uiPriority="73"/>
+    <w:lsdException w:name="Light Shading Accent 4" w:uiPriority="60"/>
+    <w:lsdException w:name="Light List Accent 4" w:uiPriority="61"/>
+    <w:lsdException w:name="Light Grid Accent 4" w:uiPriority="62"/>
+    <w:lsdException w:name="Medium Shading 1 Accent 4" w:uiPriority="63"/>
+    <w:lsdException w:name="Medium Shading 2 Accent 4" w:uiPriority="64"/>
+    <w:lsdException w:name="Medium List 1 Accent 4" w:uiPriority="65"/>
+    <w:lsdException w:name="Medium List 2 Accent 4" w:uiPriority="66"/>
+    <w:lsdException w:name="Medium Grid 1 Accent 4" w:uiPriority="67"/>
+    <w:lsdException w:name="Medium Grid 2 Accent 4" w:uiPriority="68"/>
+    <w:lsdException w:name="Medium Grid 3 Accent 4" w:uiPriority="69"/>
+    <w:lsdException w:name="Dark List Accent 4" w:uiPriority="70"/>
+    <w:lsdException w:name="Colorful Shading Accent 4" w:uiPriority="71"/>
+    <w:lsdException w:name="Colorful List Accent 4" w:uiPriority="72"/>
+    <w:lsdException w:name="Colorful Grid Accent 4" w:uiPriority="73"/>
+    <w:lsdException w:name="Light Shading Accent 5" w:uiPriority="60"/>
+    <w:lsdException w:name="Light List Accent 5" w:uiPriority="61"/>
+    <w:lsdException w:name="Light Grid Accent 5" w:uiPriority="62"/>
+    <w:lsdException w:name="Medium Shading 1 Accent 5" w:uiPriority="63"/>
+    <w:lsdException w:name="Medium Shading 2 Accent 5" w:uiPriority="64"/>
+    <w:lsdException w:name="Medium List 1 Accent 5" w:uiPriority="65"/>
+    <w:lsdException w:name="Medium List 2 Accent 5" w:uiPriority="66"/>
+    <w:lsdException w:name="Medium Grid 1 Accent 5" w:uiPriority="67"/>
+    <w:lsdException w:name="Medium Grid 2 Accent 5" w:uiPriority="68"/>
+    <w:lsdException w:name="Medium Grid 3 Accent 5" w:uiPriority="69"/>
+    <w:lsdException w:name="Dark List Accent 5" w:uiPriority="70"/>
+    <w:lsdException w:name="Colorful Shading Accent 5" w:uiPriority="71"/>
+    <w:lsdException w:name="Colorful List Accent 5" w:uiPriority="72"/>
+    <w:lsdException w:name="Colorful Grid Accent 5" w:uiPriority="73"/>
+    <w:lsdException w:name="Light Shading Accent 6" w:uiPriority="60"/>
+    <w:lsdException w:name="Light List Accent 6" w:uiPriority="61"/>
+    <w:lsdException w:name="Light Grid Accent 6" w:uiPriority="62"/>
+    <w:lsdException w:name="Medium Shading 1 Accent 6" w:uiPriority="63"/>
+    <w:lsdException w:name="Medium Shading 2 Accent 6" w:uiPriority="64"/>
+    <w:lsdException w:name="Medium List 1 Accent 6" w:uiPriority="65"/>
+    <w:lsdException w:name="Medium List 2 Accent 6" w:uiPriority="66"/>
+    <w:lsdException w:name="Medium Grid 1 Accent 6" w:uiPriority="67"/>
+    <w:lsdException w:name="Medium Grid 2 Accent 6" w:uiPriority="68"/>
+    <w:lsdException w:name="Medium Grid 3 Accent 6" w:uiPriority="69"/>
+    <w:lsdException w:name="Dark List Accent 6" w:uiPriority="70"/>
+    <w:lsdException w:name="Colorful Shading Accent 6" w:uiPriority="71"/>
+    <w:lsdException w:name="Colorful List Accent 6" w:uiPriority="72"/>
+    <w:lsdException w:name="Colorful Grid Accent 6" w:uiPriority="73"/>
+    <w:lsdException w:name="Subtle Emphasis" w:uiPriority="19" w:qFormat="1"/>
+    <w:lsdException w:name="Intense Emphasis" w:uiPriority="21" w:qFormat="1"/>
+    <w:lsdException w:name="Subtle Reference" w:uiPriority="31" w:qFormat="1"/>
+    <w:lsdException w:name="Intense Reference" w:uiPriority="32" w:qFormat="1"/>
+    <w:lsdException w:name="Book Title" w:uiPriority="33" w:qFormat="1"/>
+    <w:lsdException w:name="Bibliography" w:semiHidden="1" w:uiPriority="37" w:unhideWhenUsed="1"/>
+    <w:lsdException w:name="TOC Heading" w:semiHidden="1" w:uiPriority="39" w:unhideWhenUsed="1" w:qFormat="1"/>
+    <w:lsdException w:name="Plain Table 1" w:uiPriority="41"/>
+    <w:lsdException w:name="Plain Table 2" w:uiPriority="42"/>
+    <w:lsdException w:name="Plain Table 3" w:uiPriority="43"/>
+    <w:lsdException w:name="Plain Table 4" w:uiPriority="44"/>
+    <w:lsdException w:name="Plain Table 5" w:uiPriority="45"/>
+    <w:lsdException w:name="Grid Table Light" w:uiPriority="40"/>
+    <w:lsdException w:name="Grid Table 1 Light" w:uiPriority="46"/>
+    <w:lsdException w:name="Grid Table 2" w:uiPriority="47"/>
+    <w:lsdException w:name="Grid Table 3" w:uiPriority="48"/>
+    <w:lsdException w:name="Grid Table 4" w:uiPriority="49"/>
+    <w:lsdException w:name="Grid Table 5 Dark" w:uiPriority="50"/>
+    <w:lsdException w:name="Grid Table 6 Colorful" w:uiPriority="51"/>
+    <w:lsdException w:name="Grid Table 7 Colorful" w:uiPriority="52"/>
+    <w:lsdException w:name="Grid Table 1 Light Accent 1" w:uiPriority="46"/>
+    <w:lsdException w:name="Grid Table 2 Accent 1" w:uiPriority="47"/>
+    <w:lsdException w:name="Grid Table 3 Accent 1" w:uiPriority="48"/>
+    <w:lsdException w:name="Grid Table 4 Accent 1" w:uiPriority="49"/>
+    <w:lsdException w:name="Grid Table 5 Dark Accent 1" w:uiPriority="50"/>
+    <w:lsdException w:name="Grid Table 6 Colorful Accent 1" w:uiPriority="51"/>
+    <w:lsdException w:name="Grid Table 7 Colorful Accent 1" w:uiPriority="52"/>
+    <w:lsdException w:name="Grid Table 1 Light Accent 2" w:uiPriority="46"/>
+    <w:lsdException w:name="Grid Table 2 Accent 2" w:uiPriority="47"/>
+    <w:lsdException w:name="Grid Table 3 Accent 2" w:uiPriority="48"/>
+    <w:lsdException w:name="Grid Table 4 Accent 2" w:uiPriority="49"/>
+    <w:lsdException w:name="Grid Table 5 Dark Accent 2" w:uiPriority="50"/>
+    <w:lsdException w:name="Grid Table 6 Colorful Accent 2" w:uiPriority="51"/>
+    <w:lsdException w:name="Grid Table 7 Colorful Accent 2" w:uiPriority="52"/>
+    <w:lsdException w:name="Grid Table 1 Light Accent 3" w:uiPriority="46"/>
+    <w:lsdException w:name="Grid Table 2 Accent 3" w:uiPriority="47"/>
+    <w:lsdException w:name="Grid Table 3 Accent 3" w:uiPriority="48"/>
+    <w:lsdException w:name="Grid Table 4 Accent 3" w:uiPriority="49"/>
+    <w:lsdException w:name="Grid Table 5 Dark Accent 3" w:uiPriority="50"/>
+    <w:lsdException w:name="Grid Table 6 Colorful Accent 3" w:uiPriority="51"/>
+    <w:lsdException w:name="Grid Table 7 Colorful Accent 3" w:uiPriority="52"/>
+    <w:lsdException w:name="Grid Table 1 Light Accent 4" w:uiPriority="46"/>
+    <w:lsdException w:name="Grid Table 2 Accent 4" w:uiPriority="47"/>
+    <w:lsdException w:name="Grid Table 3 Accent 4" w:uiPriority="48"/>
+    <w:lsdException w:name="Grid Table 4 Accent 4" w:uiPriority="49"/>
+    <w:lsdException w:name="Grid Table 5 Dark Accent 4" w:uiPriority="50"/>
+    <w:lsdException w:name="Grid Table 6 Colorful Accent 4" w:uiPriority="51"/>
+    <w:lsdException w:name="Grid Table 7 Colorful Accent 4" w:uiPriority="52"/>
+    <w:lsdException w:name="Grid Table 1 Light Accent 5" w:uiPriority="46"/>
+    <w:lsdException w:name="Grid Table 2 Accent 5" w:uiPriority="47"/>
+    <w:lsdException w:name="Grid Table 3 Accent 5" w:uiPriority="48"/>
+    <w:lsdException w:name="Grid Table 4 Accent 5" w:uiPriority="49"/>
+    <w:lsdException w:name="Grid Table 5 Dark Accent 5" w:uiPriority="50"/>
+    <w:lsdException w:name="Grid Table 6 Colorful Accent 5" w:uiPriority="51"/>
+    <w:lsdException w:name="Grid Table 7 Colorful Accent 5" w:uiPriority="52"/>
+    <w:lsdException w:name="Grid Table 1 Light Accent 6" w:uiPriority="46"/>
+    <w:lsdException w:name="Grid Table 2 Accent 6" w:uiPriority="47"/>
+    <w:lsdException w:name="Grid Table 3 Accent 6" w:uiPriority="48"/>
+    <w:lsdException w:name="Grid Table 4 Accent 6" w:uiPriority="49"/>
+    <w:lsdException w:name="Grid Table 5 Dark Accent 6" w:uiPriority="50"/>
+    <w:lsdException w:name="Grid Table 6 Colorful Accent 6" w:uiPriority="51"/>
+    <w:lsdException w:name="Grid Table 7 Colorful Accent 6" w:uiPriority="52"/>
+    <w:lsdException w:name="List Table 1 Light" w:uiPriority="46"/>
+    <w:lsdException w:name="List Table 2" w:uiPriority="47"/>
+    <w:lsdException w:name="List Table 3" w:uiPriority="48"/>
+    <w:lsdException w:name="List Table 4" w:uiPriority="49"/>
+    <w:lsdException w:name="List Table 5 Dark" w:uiPriority="50"/>
+    <w:lsdException w:name="List Table 6 Colorful" w:uiPriority="51"/>
+    <w:lsdException w:name="List Table 7 Colorful" w:uiPriority="52"/>
+    <w:lsdException w:name="List Table 1 Light Accent 1" w:uiPriority="46"/>
+    <w:lsdException w:name="List Table 2 Accent 1" w:uiPriority="47"/>
+    <w:lsdException w:name="List Table 3 Accent 1" w:uiPriority="48"/>
+    <w:lsdException w:name="List Table 4 Accent 1" w:uiPriority="49"/>
+    <w:lsdException w:name="List Table 5 Dark Accent 1" w:uiPriority="50"/>
+    <w:lsdException w:name="List Table 6 Colorful Accent 1" w:uiPriority="51"/>
+    <w:lsdException w:name="List Table 7 Colorful Accent 1" w:uiPriority="52"/>
+    <w:lsdException w:name="List Table 1 Light Accent 2" w:uiPriority="46"/>
+    <w:lsdException w:name="List Table 2 Accent 2" w:uiPriority="47"/>
+    <w:lsdException w:name="List Table 3 Accent 2" w:uiPriority="48"/>
+    <w:lsdException w:name="List Table 4 Accent 2" w:uiPriority="49"/>
+    <w:lsdException w:name="List Table 5 Dark Accent 2" w:uiPriority="50"/>
+    <w:lsdException w:name="List Table 6 Colorful Accent 2" w:uiPriority="51"/>
+    <w:lsdException w:name="List Table 7 Colorful Accent 2" w:uiPriority="52"/>
+    <w:lsdException w:name="List Table 1 Light Accent 3" w:uiPriority="46"/>
+    <w:lsdException w:name="List Table 2 Accent 3" w:uiPriority="47"/>
+    <w:lsdException w:name="List Table 3 Accent 3" w:uiPriority="48"/>
+    <w:lsdException w:name="List Table 4 Accent 3" w:uiPriority="49"/>
+    <w:lsdException w:name="List Table 5 Dark Accent 3" w:uiPriority="50"/>
+    <w:lsdException w:name="List Table 6 Colorful Accent 3" w:uiPriority="51"/>
+    <w:lsdException w:name="List Table 7 Colorful Accent 3" w:uiPriority="52"/>
+    <w:lsdException w:name="List Table 1 Light Accent 4" w:uiPriority="46"/>
+    <w:lsdException w:name="List Table 2 Accent 4" w:uiPriority="47"/>
+    <w:lsdException w:name="List Table 3 Accent 4" w:uiPriority="48"/>
+    <w:lsdException w:name="List Table 4 Accent 4" w:uiPriority="49"/>
+    <w:lsdException w:name="List Table 5 Dark Accent 4" w:uiPriority="50"/>
+    <w:lsdException w:name="List Table 6 Colorful Accent 4" w:uiPriority="51"/>
+    <w:lsdException w:name="List Table 7 Colorful Accent 4" w:uiPriority="52"/>
+    <w:lsdException w:name="List Table 1 Light Accent 5" w:uiPriority="46"/>
+    <w:lsdException w:name="List Table 2 Accent 5" w:uiPriority="47"/>
+    <w:lsdException w:name="List Table 3 Accent 5" w:uiPriority="48"/>
+    <w:lsdException w:name="List Table 4 Accent 5" w:uiPriority="49"/>
+    <w:lsdException w:name="List Table 5 Dark Accent 5" w:uiPriority="50"/>
+    <w:lsdException w:name="List Table 6 Colorful Accent 5" w:uiPriority="51"/>
+    <w:lsdException w:name="List Table 7 Colorful Accent 5" w:uiPriority="52"/>
+    <w:lsdException w:name="List Table 1 Light Accent 6" w:uiPriority="46"/>
+    <w:lsdException w:name="List Table 2 Accent 6" w:uiPriority="47"/>
+    <w:lsdException w:name="List Table 3 Accent 6" w:uiPriority="48"/>
+    <w:lsdException w:name="List Table 4 Accent 6" w:uiPriority="49"/>
+    <w:lsdException w:name="List Table 5 Dark Accent 6" w:uiPriority="50"/>
+    <w:lsdException w:name="List Table 6 Colorful Accent 6" w:uiPriority="51"/>
+    <w:lsdException w:name="List Table 7 Colorful Accent 6" w:uiPriority="52"/>
+    <w:lsdException w:name="Mention" w:semiHidden="1" w:unhideWhenUsed="1"/>
+    <w:lsdException w:name="Smart Hyperlink" w:semiHidden="1" w:unhideWhenUsed="1"/>
+    <w:lsdException w:name="Hashtag" w:semiHidden="1" w:unhideWhenUsed="1"/>
+    <w:lsdException w:name="Unresolved Mention" w:semiHidden="1" w:unhideWhenUsed="1"/>
+    <w:lsdException w:name="Smart Link" w:semiHidden="1" w:unhideWhenUsed="1"/>
   </w:latentStyles>
   <w:style w:type="paragraph" w:default="1" w:styleId="Normal">
     <w:name w:val="Normal"/>
@@ -5475,7 +5401,7 @@
   <a:extraClrSchemeLst/>
   <a:extLst>
     <a:ext uri="{05A4C25C-085E-4340-85A3-A5531E510DB2}">
-      <thm15:themeFamily xmlns:thm15="http://schemas.microsoft.com/office/thememl/2012/main" xmlns="" name="Office Theme" id="{62F939B6-93AF-4DB8-9C6B-D6C7DFDC589F}" vid="{4A3C46E8-61CC-4603-A589-7422A47A8E4A}"/>
+      <thm15:themeFamily xmlns:thm15="http://schemas.microsoft.com/office/thememl/2012/main" name="Office Theme" id="{62F939B6-93AF-4DB8-9C6B-D6C7DFDC589F}" vid="{4A3C46E8-61CC-4603-A589-7422A47A8E4A}"/>
     </a:ext>
   </a:extLst>
 </a:theme>

</xml_diff>

<commit_message>
relatorio pronto para P1
</commit_message>
<xml_diff>
--- a/relatorios/simulações.docx
+++ b/relatorios/simulações.docx
@@ -139,12 +139,23 @@
     <w:p>
       <w:pPr>
         <w:spacing w:line="480" w:lineRule="auto"/>
-        <w:jc w:val="right"/>
+        <w:jc w:val="center"/>
         <w:rPr>
           <w:rFonts w:ascii="Arial" w:hAnsi="Arial" w:cs="Arial"/>
           <w:b/>
-        </w:rPr>
-      </w:pPr>
+          <w:sz w:val="40"/>
+          <w:szCs w:val="40"/>
+        </w:rPr>
+      </w:pPr>
+      <w:r>
+        <w:rPr>
+          <w:rFonts w:ascii="Arial" w:hAnsi="Arial" w:cs="Arial"/>
+          <w:b/>
+          <w:sz w:val="40"/>
+          <w:szCs w:val="40"/>
+        </w:rPr>
+        <w:t>Lista de Exercícios</w:t>
+      </w:r>
     </w:p>
     <w:p>
       <w:pPr>
@@ -270,17 +281,6 @@
         </w:rPr>
         <w:t xml:space="preserve"> - 21670</w:t>
       </w:r>
-    </w:p>
-    <w:p>
-      <w:pPr>
-        <w:spacing w:line="360" w:lineRule="auto"/>
-        <w:jc w:val="right"/>
-        <w:rPr>
-          <w:rFonts w:ascii="Arial" w:hAnsi="Arial" w:cs="Arial"/>
-          <w:b/>
-          <w:sz w:val="28"/>
-        </w:rPr>
-      </w:pPr>
     </w:p>
     <w:p>
       <w:pPr>
@@ -359,8 +359,19 @@
           <w:bCs/>
           <w:sz w:val="28"/>
         </w:rPr>
-        <w:t>2018</w:t>
-      </w:r>
+        <w:t>201</w:t>
+      </w:r>
+      <w:r>
+        <w:rPr>
+          <w:rFonts w:ascii="Arial" w:hAnsi="Arial" w:cs="Arial"/>
+          <w:b/>
+          <w:bCs/>
+          <w:sz w:val="28"/>
+        </w:rPr>
+        <w:t>9</w:t>
+      </w:r>
+      <w:bookmarkStart w:id="3" w:name="_GoBack"/>
+      <w:bookmarkEnd w:id="3"/>
     </w:p>
     <w:p>
       <w:pPr>
@@ -416,7 +427,7 @@
           <w:lang w:eastAsia="pt-BR"/>
         </w:rPr>
         <w:drawing>
-          <wp:inline distT="0" distB="0" distL="0" distR="0" wp14:anchorId="4A71A445" wp14:editId="04B7C6B5">
+          <wp:inline distT="0" distB="0" distL="0" distR="0" wp14:anchorId="0C63EE10" wp14:editId="70B0A10B">
             <wp:extent cx="3695700" cy="1724025"/>
             <wp:effectExtent l="0" t="0" r="0" b="9525"/>
             <wp:docPr id="1" name="Imagem 1"/>
@@ -502,7 +513,7 @@
           <w:lang w:eastAsia="pt-BR"/>
         </w:rPr>
         <w:drawing>
-          <wp:inline distT="0" distB="0" distL="0" distR="0" wp14:anchorId="194EC6DA" wp14:editId="7E2F5C67">
+          <wp:inline distT="0" distB="0" distL="0" distR="0" wp14:anchorId="431F1CE8" wp14:editId="1BA4B824">
             <wp:extent cx="6026073" cy="2842260"/>
             <wp:effectExtent l="0" t="0" r="0" b="0"/>
             <wp:docPr id="2" name="Imagem 2"/>
@@ -589,7 +600,7 @@
         </w:rPr>
         <w:lastRenderedPageBreak/>
         <w:drawing>
-          <wp:inline distT="0" distB="0" distL="0" distR="0" wp14:anchorId="79F8D8FF" wp14:editId="5AA998F5">
+          <wp:inline distT="0" distB="0" distL="0" distR="0" wp14:anchorId="1938F7F9" wp14:editId="398DDC75">
             <wp:extent cx="5593080" cy="2870860"/>
             <wp:effectExtent l="0" t="0" r="7620" b="5715"/>
             <wp:docPr id="3" name="Imagem 3"/>
@@ -703,7 +714,7 @@
           <w:lang w:eastAsia="pt-BR"/>
         </w:rPr>
         <w:drawing>
-          <wp:inline distT="0" distB="0" distL="0" distR="0" wp14:anchorId="375DE59E" wp14:editId="283EA67B">
+          <wp:inline distT="0" distB="0" distL="0" distR="0" wp14:anchorId="124F358B" wp14:editId="03C5E274">
             <wp:extent cx="2428875" cy="2419350"/>
             <wp:effectExtent l="0" t="0" r="9525" b="0"/>
             <wp:docPr id="4" name="Imagem 4"/>
@@ -761,7 +772,7 @@
         </w:rPr>
         <w:lastRenderedPageBreak/>
         <w:drawing>
-          <wp:inline distT="0" distB="0" distL="0" distR="0" wp14:anchorId="06858C7C" wp14:editId="4C6B35AE">
+          <wp:inline distT="0" distB="0" distL="0" distR="0" wp14:anchorId="598D1E28" wp14:editId="15CAD035">
             <wp:extent cx="3362325" cy="3752850"/>
             <wp:effectExtent l="0" t="0" r="9525" b="0"/>
             <wp:docPr id="5" name="Imagem 5"/>
@@ -818,7 +829,7 @@
           <w:lang w:eastAsia="pt-BR"/>
         </w:rPr>
         <w:drawing>
-          <wp:inline distT="0" distB="0" distL="0" distR="0" wp14:anchorId="47F73CBC" wp14:editId="72E1E10B">
+          <wp:inline distT="0" distB="0" distL="0" distR="0" wp14:anchorId="20A23568" wp14:editId="09E79A72">
             <wp:extent cx="5400040" cy="2793365"/>
             <wp:effectExtent l="0" t="0" r="0" b="6985"/>
             <wp:docPr id="6" name="Imagem 6"/>
@@ -876,7 +887,7 @@
         </w:rPr>
         <w:lastRenderedPageBreak/>
         <w:drawing>
-          <wp:inline distT="0" distB="0" distL="0" distR="0" wp14:anchorId="5E8360A6" wp14:editId="711FB1AB">
+          <wp:inline distT="0" distB="0" distL="0" distR="0" wp14:anchorId="151CBBB8" wp14:editId="0A5A2D15">
             <wp:extent cx="3219450" cy="2371725"/>
             <wp:effectExtent l="0" t="0" r="0" b="9525"/>
             <wp:docPr id="7" name="Imagem 7"/>
@@ -933,7 +944,7 @@
           <w:lang w:eastAsia="pt-BR"/>
         </w:rPr>
         <w:drawing>
-          <wp:inline distT="0" distB="0" distL="0" distR="0" wp14:anchorId="67EFE681" wp14:editId="796AC697">
+          <wp:inline distT="0" distB="0" distL="0" distR="0" wp14:anchorId="40802AB0" wp14:editId="0FF27449">
             <wp:extent cx="2334731" cy="1885950"/>
             <wp:effectExtent l="0" t="0" r="8890" b="0"/>
             <wp:docPr id="8" name="Imagem 8"/>
@@ -2371,7 +2382,7 @@
         </w:rPr>
         <w:lastRenderedPageBreak/>
         <w:drawing>
-          <wp:inline distT="0" distB="0" distL="0" distR="0" wp14:anchorId="105185FF" wp14:editId="228E33EC">
+          <wp:inline distT="0" distB="0" distL="0" distR="0" wp14:anchorId="6363DFE5" wp14:editId="09914A0F">
             <wp:extent cx="2905125" cy="2695575"/>
             <wp:effectExtent l="0" t="0" r="9525" b="9525"/>
             <wp:docPr id="11" name="Imagem 11"/>
@@ -2441,7 +2452,7 @@
           <w:lang w:eastAsia="pt-BR"/>
         </w:rPr>
         <w:drawing>
-          <wp:inline distT="0" distB="0" distL="0" distR="0" wp14:anchorId="446AA59F" wp14:editId="4A60AA24">
+          <wp:inline distT="0" distB="0" distL="0" distR="0" wp14:anchorId="25D2CA36" wp14:editId="22A44C44">
             <wp:extent cx="3362325" cy="3752850"/>
             <wp:effectExtent l="0" t="0" r="9525" b="0"/>
             <wp:docPr id="9" name="Imagem 9"/>
@@ -2525,7 +2536,7 @@
         </w:rPr>
         <w:lastRenderedPageBreak/>
         <w:drawing>
-          <wp:inline distT="0" distB="0" distL="0" distR="0" wp14:anchorId="796BF7B3" wp14:editId="3E0A78F3">
+          <wp:inline distT="0" distB="0" distL="0" distR="0" wp14:anchorId="140E8D98" wp14:editId="0D5ABF3D">
             <wp:extent cx="4162425" cy="3362325"/>
             <wp:effectExtent l="0" t="0" r="9525" b="9525"/>
             <wp:docPr id="10" name="Imagem 10"/>
@@ -2612,7 +2623,7 @@
           <w:lang w:eastAsia="pt-BR"/>
         </w:rPr>
         <w:drawing>
-          <wp:inline distT="0" distB="0" distL="0" distR="0" wp14:anchorId="32CEE3E9" wp14:editId="460A2F1F">
+          <wp:inline distT="0" distB="0" distL="0" distR="0" wp14:anchorId="6D67316B" wp14:editId="2ADFC0CC">
             <wp:extent cx="6129675" cy="3152775"/>
             <wp:effectExtent l="0" t="0" r="4445" b="0"/>
             <wp:docPr id="12" name="Imagem 12"/>
@@ -2760,7 +2771,7 @@
           <w:lang w:eastAsia="pt-BR"/>
         </w:rPr>
         <w:drawing>
-          <wp:inline distT="0" distB="0" distL="0" distR="0" wp14:anchorId="0FBE8B10" wp14:editId="1BE98D47">
+          <wp:inline distT="0" distB="0" distL="0" distR="0" wp14:anchorId="64F40D60" wp14:editId="01B20FB8">
             <wp:extent cx="3914775" cy="3114675"/>
             <wp:effectExtent l="0" t="0" r="9525" b="9525"/>
             <wp:docPr id="15" name="Imagem 15"/>
@@ -2817,7 +2828,7 @@
           <w:lang w:eastAsia="pt-BR"/>
         </w:rPr>
         <w:drawing>
-          <wp:inline distT="0" distB="0" distL="0" distR="0" wp14:anchorId="69DD9390" wp14:editId="7472F30C">
+          <wp:inline distT="0" distB="0" distL="0" distR="0" wp14:anchorId="2711B247" wp14:editId="6CF11C9E">
             <wp:extent cx="3362325" cy="3095625"/>
             <wp:effectExtent l="0" t="0" r="9525" b="9525"/>
             <wp:docPr id="13" name="Imagem 13"/>
@@ -2913,7 +2924,7 @@
         </w:rPr>
         <w:lastRenderedPageBreak/>
         <w:drawing>
-          <wp:inline distT="0" distB="0" distL="0" distR="0" wp14:anchorId="78E2F73C" wp14:editId="3633BDF2">
+          <wp:inline distT="0" distB="0" distL="0" distR="0" wp14:anchorId="78E3CD89" wp14:editId="5650EF96">
             <wp:extent cx="3362325" cy="1781175"/>
             <wp:effectExtent l="0" t="0" r="9525" b="9525"/>
             <wp:docPr id="14" name="Imagem 14"/>
@@ -3004,7 +3015,7 @@
           <w:lang w:eastAsia="pt-BR"/>
         </w:rPr>
         <w:drawing>
-          <wp:inline distT="0" distB="0" distL="0" distR="0" wp14:anchorId="7A0ABE35" wp14:editId="092FFA88">
+          <wp:inline distT="0" distB="0" distL="0" distR="0" wp14:anchorId="7A044034" wp14:editId="10200E9E">
             <wp:extent cx="5962650" cy="3023395"/>
             <wp:effectExtent l="0" t="0" r="0" b="5715"/>
             <wp:docPr id="17" name="Imagem 17"/>
@@ -3131,7 +3142,7 @@
           <w:lang w:eastAsia="pt-BR"/>
         </w:rPr>
         <w:drawing>
-          <wp:inline distT="0" distB="0" distL="0" distR="0" wp14:anchorId="10AAEFE0" wp14:editId="08C12E42">
+          <wp:inline distT="0" distB="0" distL="0" distR="0" wp14:anchorId="38DD8377" wp14:editId="25092B52">
             <wp:extent cx="4343400" cy="3362325"/>
             <wp:effectExtent l="0" t="0" r="0" b="9525"/>
             <wp:docPr id="16" name="Imagem 16"/>
@@ -4113,7 +4124,7 @@
           <w:lang w:eastAsia="pt-BR"/>
         </w:rPr>
         <w:drawing>
-          <wp:inline distT="0" distB="0" distL="0" distR="0" wp14:anchorId="76185132" wp14:editId="1DEFE659">
+          <wp:inline distT="0" distB="0" distL="0" distR="0" wp14:anchorId="6BCFC061" wp14:editId="1C14300B">
             <wp:extent cx="5400040" cy="2691130"/>
             <wp:effectExtent l="0" t="0" r="0" b="0"/>
             <wp:docPr id="18" name="Imagem 18"/>
@@ -4183,7 +4194,7 @@
           <w:lang w:eastAsia="pt-BR"/>
         </w:rPr>
         <w:drawing>
-          <wp:inline distT="0" distB="0" distL="0" distR="0" wp14:anchorId="1764AF7D" wp14:editId="0CAD0902">
+          <wp:inline distT="0" distB="0" distL="0" distR="0" wp14:anchorId="4D83D190" wp14:editId="550B6AA9">
             <wp:extent cx="3609975" cy="2438400"/>
             <wp:effectExtent l="0" t="0" r="9525" b="0"/>
             <wp:docPr id="19" name="Imagem 19"/>
@@ -4296,77 +4307,13 @@
           <w:szCs w:val="24"/>
         </w:rPr>
       </w:pPr>
-    </w:p>
-    <w:p>
-      <w:pPr>
-        <w:tabs>
-          <w:tab w:val="left" w:pos="4962"/>
-        </w:tabs>
-        <w:jc w:val="both"/>
-        <w:rPr>
-          <w:rFonts w:ascii="Arial" w:eastAsiaTheme="minorEastAsia" w:hAnsi="Arial" w:cs="Arial"/>
-          <w:sz w:val="24"/>
-          <w:szCs w:val="24"/>
-        </w:rPr>
-      </w:pPr>
-    </w:p>
-    <w:p>
-      <w:pPr>
-        <w:tabs>
-          <w:tab w:val="left" w:pos="4962"/>
-        </w:tabs>
-        <w:jc w:val="both"/>
-        <w:rPr>
-          <w:rFonts w:ascii="Arial" w:eastAsiaTheme="minorEastAsia" w:hAnsi="Arial" w:cs="Arial"/>
-          <w:sz w:val="24"/>
-          <w:szCs w:val="24"/>
-        </w:rPr>
-      </w:pPr>
-    </w:p>
-    <w:p>
-      <w:pPr>
-        <w:tabs>
-          <w:tab w:val="left" w:pos="4962"/>
-        </w:tabs>
-        <w:jc w:val="both"/>
-        <w:rPr>
-          <w:rFonts w:ascii="Arial" w:eastAsiaTheme="minorEastAsia" w:hAnsi="Arial" w:cs="Arial"/>
-          <w:sz w:val="24"/>
-          <w:szCs w:val="24"/>
-        </w:rPr>
-      </w:pPr>
-    </w:p>
-    <w:p>
-      <w:pPr>
-        <w:tabs>
-          <w:tab w:val="left" w:pos="4962"/>
-        </w:tabs>
-        <w:jc w:val="both"/>
-        <w:rPr>
-          <w:rFonts w:ascii="Arial" w:eastAsiaTheme="minorEastAsia" w:hAnsi="Arial" w:cs="Arial"/>
-          <w:sz w:val="24"/>
-          <w:szCs w:val="24"/>
-        </w:rPr>
-      </w:pPr>
-    </w:p>
-    <w:p>
-      <w:pPr>
-        <w:tabs>
-          <w:tab w:val="left" w:pos="4962"/>
-        </w:tabs>
-        <w:jc w:val="both"/>
-        <w:rPr>
-          <w:rFonts w:ascii="Arial" w:eastAsiaTheme="minorEastAsia" w:hAnsi="Arial" w:cs="Arial"/>
-          <w:sz w:val="24"/>
-          <w:szCs w:val="24"/>
-        </w:rPr>
-      </w:pPr>
-      <w:r>
-        <w:rPr>
-          <w:rFonts w:ascii="Arial" w:eastAsiaTheme="minorEastAsia" w:hAnsi="Arial" w:cs="Arial"/>
-          <w:sz w:val="24"/>
-          <w:szCs w:val="24"/>
-        </w:rPr>
+      <w:r>
+        <w:rPr>
+          <w:rFonts w:ascii="Arial" w:eastAsiaTheme="minorEastAsia" w:hAnsi="Arial" w:cs="Arial"/>
+          <w:sz w:val="24"/>
+          <w:szCs w:val="24"/>
+        </w:rPr>
+        <w:lastRenderedPageBreak/>
         <w:t>Relação de disparo do IGBT e comutação em sua base, bem como as correntes no indutor e capacitor correspondentes.</w:t>
       </w:r>
     </w:p>
@@ -4391,7 +4338,7 @@
           <w:lang w:eastAsia="pt-BR"/>
         </w:rPr>
         <w:drawing>
-          <wp:inline distT="0" distB="0" distL="0" distR="0" wp14:anchorId="653F46D9" wp14:editId="478DEAB8">
+          <wp:inline distT="0" distB="0" distL="0" distR="0" wp14:anchorId="3207BE12" wp14:editId="6E1388DC">
             <wp:extent cx="5400040" cy="2758440"/>
             <wp:effectExtent l="0" t="0" r="0" b="3810"/>
             <wp:docPr id="20" name="Imagem 20"/>
@@ -4503,7 +4450,7 @@
           <w:lang w:eastAsia="pt-BR"/>
         </w:rPr>
         <w:drawing>
-          <wp:inline distT="0" distB="0" distL="0" distR="0" wp14:anchorId="2A72604C" wp14:editId="00E51A15">
+          <wp:inline distT="0" distB="0" distL="0" distR="0" wp14:anchorId="7E765555" wp14:editId="1CB48FFF">
             <wp:extent cx="5400040" cy="2826385"/>
             <wp:effectExtent l="0" t="0" r="0" b="0"/>
             <wp:docPr id="21" name="Imagem 21"/>
@@ -4546,13 +4493,212 @@
         </w:tabs>
         <w:jc w:val="both"/>
         <w:rPr>
-          <w:rFonts w:ascii="Arial" w:hAnsi="Arial" w:cs="Arial"/>
-          <w:sz w:val="24"/>
-          <w:szCs w:val="24"/>
-        </w:rPr>
-      </w:pPr>
-      <w:bookmarkStart w:id="3" w:name="_GoBack"/>
-      <w:bookmarkEnd w:id="3"/>
+          <w:rFonts w:ascii="Arial" w:eastAsiaTheme="minorEastAsia" w:hAnsi="Arial" w:cs="Arial"/>
+          <w:sz w:val="24"/>
+          <w:szCs w:val="24"/>
+        </w:rPr>
+      </w:pPr>
+    </w:p>
+    <w:p>
+      <w:pPr>
+        <w:tabs>
+          <w:tab w:val="left" w:pos="4962"/>
+        </w:tabs>
+        <w:jc w:val="both"/>
+        <w:rPr>
+          <w:rFonts w:ascii="Arial" w:eastAsiaTheme="minorEastAsia" w:hAnsi="Arial" w:cs="Arial"/>
+          <w:sz w:val="24"/>
+          <w:szCs w:val="24"/>
+        </w:rPr>
+      </w:pPr>
+    </w:p>
+    <w:p>
+      <w:pPr>
+        <w:tabs>
+          <w:tab w:val="left" w:pos="4962"/>
+        </w:tabs>
+        <w:jc w:val="both"/>
+        <w:rPr>
+          <w:rFonts w:ascii="Arial" w:eastAsiaTheme="minorEastAsia" w:hAnsi="Arial" w:cs="Arial"/>
+          <w:sz w:val="24"/>
+          <w:szCs w:val="24"/>
+        </w:rPr>
+      </w:pPr>
+    </w:p>
+    <w:p>
+      <w:pPr>
+        <w:tabs>
+          <w:tab w:val="left" w:pos="4962"/>
+        </w:tabs>
+        <w:jc w:val="both"/>
+        <w:rPr>
+          <w:rFonts w:ascii="Arial" w:eastAsiaTheme="minorEastAsia" w:hAnsi="Arial" w:cs="Arial"/>
+          <w:sz w:val="24"/>
+          <w:szCs w:val="24"/>
+        </w:rPr>
+      </w:pPr>
+    </w:p>
+    <w:p>
+      <w:pPr>
+        <w:tabs>
+          <w:tab w:val="left" w:pos="4962"/>
+        </w:tabs>
+        <w:jc w:val="both"/>
+        <w:rPr>
+          <w:rFonts w:ascii="Arial" w:eastAsiaTheme="minorEastAsia" w:hAnsi="Arial" w:cs="Arial"/>
+          <w:sz w:val="24"/>
+          <w:szCs w:val="24"/>
+        </w:rPr>
+      </w:pPr>
+    </w:p>
+    <w:p>
+      <w:pPr>
+        <w:tabs>
+          <w:tab w:val="left" w:pos="4962"/>
+        </w:tabs>
+        <w:jc w:val="both"/>
+        <w:rPr>
+          <w:rFonts w:ascii="Arial" w:eastAsiaTheme="minorEastAsia" w:hAnsi="Arial" w:cs="Arial"/>
+          <w:sz w:val="24"/>
+          <w:szCs w:val="24"/>
+        </w:rPr>
+      </w:pPr>
+    </w:p>
+    <w:p>
+      <w:pPr>
+        <w:tabs>
+          <w:tab w:val="left" w:pos="4962"/>
+        </w:tabs>
+        <w:jc w:val="both"/>
+        <w:rPr>
+          <w:rFonts w:ascii="Arial" w:hAnsi="Arial" w:cs="Arial"/>
+          <w:sz w:val="24"/>
+          <w:szCs w:val="24"/>
+        </w:rPr>
+      </w:pPr>
+      <w:r>
+        <w:rPr>
+          <w:noProof/>
+        </w:rPr>
+        <w:lastRenderedPageBreak/>
+        <w:drawing>
+          <wp:inline distT="0" distB="0" distL="0" distR="0" wp14:anchorId="5604F5B0" wp14:editId="175248CA">
+            <wp:extent cx="6423327" cy="8714999"/>
+            <wp:effectExtent l="0" t="0" r="0" b="0"/>
+            <wp:docPr id="22" name="Imagem 22"/>
+            <wp:cNvGraphicFramePr>
+              <a:graphicFrameLocks xmlns:a="http://schemas.openxmlformats.org/drawingml/2006/main" noChangeAspect="1"/>
+            </wp:cNvGraphicFramePr>
+            <a:graphic xmlns:a="http://schemas.openxmlformats.org/drawingml/2006/main">
+              <a:graphicData uri="http://schemas.openxmlformats.org/drawingml/2006/picture">
+                <pic:pic xmlns:pic="http://schemas.openxmlformats.org/drawingml/2006/picture">
+                  <pic:nvPicPr>
+                    <pic:cNvPr id="1" name=""/>
+                    <pic:cNvPicPr/>
+                  </pic:nvPicPr>
+                  <pic:blipFill>
+                    <a:blip r:embed="rId25"/>
+                    <a:stretch>
+                      <a:fillRect/>
+                    </a:stretch>
+                  </pic:blipFill>
+                  <pic:spPr>
+                    <a:xfrm>
+                      <a:off x="0" y="0"/>
+                      <a:ext cx="6449752" cy="8750852"/>
+                    </a:xfrm>
+                    <a:prstGeom prst="rect">
+                      <a:avLst/>
+                    </a:prstGeom>
+                  </pic:spPr>
+                </pic:pic>
+              </a:graphicData>
+            </a:graphic>
+          </wp:inline>
+        </w:drawing>
+      </w:r>
+      <w:r>
+        <w:rPr>
+          <w:noProof/>
+        </w:rPr>
+        <w:lastRenderedPageBreak/>
+        <w:drawing>
+          <wp:inline distT="0" distB="0" distL="0" distR="0" wp14:anchorId="4ABF3DC8" wp14:editId="25B1F7AD">
+            <wp:extent cx="6781800" cy="9174251"/>
+            <wp:effectExtent l="0" t="0" r="0" b="8255"/>
+            <wp:docPr id="23" name="Imagem 23"/>
+            <wp:cNvGraphicFramePr>
+              <a:graphicFrameLocks xmlns:a="http://schemas.openxmlformats.org/drawingml/2006/main" noChangeAspect="1"/>
+            </wp:cNvGraphicFramePr>
+            <a:graphic xmlns:a="http://schemas.openxmlformats.org/drawingml/2006/main">
+              <a:graphicData uri="http://schemas.openxmlformats.org/drawingml/2006/picture">
+                <pic:pic xmlns:pic="http://schemas.openxmlformats.org/drawingml/2006/picture">
+                  <pic:nvPicPr>
+                    <pic:cNvPr id="1" name=""/>
+                    <pic:cNvPicPr/>
+                  </pic:nvPicPr>
+                  <pic:blipFill>
+                    <a:blip r:embed="rId26"/>
+                    <a:stretch>
+                      <a:fillRect/>
+                    </a:stretch>
+                  </pic:blipFill>
+                  <pic:spPr>
+                    <a:xfrm>
+                      <a:off x="0" y="0"/>
+                      <a:ext cx="6797659" cy="9195705"/>
+                    </a:xfrm>
+                    <a:prstGeom prst="rect">
+                      <a:avLst/>
+                    </a:prstGeom>
+                  </pic:spPr>
+                </pic:pic>
+              </a:graphicData>
+            </a:graphic>
+          </wp:inline>
+        </w:drawing>
+      </w:r>
+      <w:r>
+        <w:rPr>
+          <w:noProof/>
+        </w:rPr>
+        <w:lastRenderedPageBreak/>
+        <w:drawing>
+          <wp:inline distT="0" distB="0" distL="0" distR="0" wp14:anchorId="37776F68" wp14:editId="7BF9AE29">
+            <wp:extent cx="7033409" cy="3510915"/>
+            <wp:effectExtent l="0" t="0" r="0" b="0"/>
+            <wp:docPr id="24" name="Imagem 24"/>
+            <wp:cNvGraphicFramePr>
+              <a:graphicFrameLocks xmlns:a="http://schemas.openxmlformats.org/drawingml/2006/main" noChangeAspect="1"/>
+            </wp:cNvGraphicFramePr>
+            <a:graphic xmlns:a="http://schemas.openxmlformats.org/drawingml/2006/main">
+              <a:graphicData uri="http://schemas.openxmlformats.org/drawingml/2006/picture">
+                <pic:pic xmlns:pic="http://schemas.openxmlformats.org/drawingml/2006/picture">
+                  <pic:nvPicPr>
+                    <pic:cNvPr id="1" name=""/>
+                    <pic:cNvPicPr/>
+                  </pic:nvPicPr>
+                  <pic:blipFill>
+                    <a:blip r:embed="rId27"/>
+                    <a:stretch>
+                      <a:fillRect/>
+                    </a:stretch>
+                  </pic:blipFill>
+                  <pic:spPr>
+                    <a:xfrm>
+                      <a:off x="0" y="0"/>
+                      <a:ext cx="7045199" cy="3516800"/>
+                    </a:xfrm>
+                    <a:prstGeom prst="rect">
+                      <a:avLst/>
+                    </a:prstGeom>
+                  </pic:spPr>
+                </pic:pic>
+              </a:graphicData>
+            </a:graphic>
+          </wp:inline>
+        </w:drawing>
+      </w:r>
     </w:p>
     <w:sectPr>
       <w:pgSz w:w="11906" w:h="16838"/>
@@ -4736,7 +4882,7 @@
     <w:lsdException w:name="Table Web 2" w:semiHidden="1" w:unhideWhenUsed="1"/>
     <w:lsdException w:name="Table Web 3" w:semiHidden="1" w:unhideWhenUsed="1"/>
     <w:lsdException w:name="Balloon Text" w:semiHidden="1" w:unhideWhenUsed="1"/>
-    <w:lsdException w:name="Table Grid" w:semiHidden="1" w:uiPriority="39" w:unhideWhenUsed="1"/>
+    <w:lsdException w:name="Table Grid" w:uiPriority="39"/>
     <w:lsdException w:name="Table Theme" w:semiHidden="1" w:unhideWhenUsed="1"/>
     <w:lsdException w:name="Placeholder Text" w:semiHidden="1"/>
     <w:lsdException w:name="No Spacing" w:uiPriority="1" w:qFormat="1"/>

</xml_diff>